<commit_message>
Admin/Veranstalter User Storys zum Teil gemacht
Um die Konsistenz zwischen Beschreibung und Code zu gewährleisten müssen für die weitere Beschreibung einige Fragen geklärt werden.
</commit_message>
<xml_diff>
--- a/UserStories.docx
+++ b/UserStories.docx
@@ -39,7 +39,21 @@
           <w:sz w:val="24"/>
           <w:lang w:val="de-AT"/>
         </w:rPr>
-        <w:t>Userstories</w:t>
+        <w:t>Userstor</w:t>
+      </w:r>
+      <w:r>
+        <w:rPr>
+          <w:sz w:val="24"/>
+          <w:lang w:val="de-AT"/>
+        </w:rPr>
+        <w:t>ie</w:t>
+      </w:r>
+      <w:r>
+        <w:rPr>
+          <w:sz w:val="24"/>
+          <w:lang w:val="de-AT"/>
+        </w:rPr>
+        <w:t>s</w:t>
       </w:r>
       <w:proofErr w:type="spellEnd"/>
       <w:r>
@@ -63,7 +77,14 @@
           <w:color w:val="auto"/>
           <w:lang w:val="de-AT"/>
         </w:rPr>
-        <w:t>Userstory: Registrieren</w:t>
+        <w:t xml:space="preserve">Userstory: </w:t>
+      </w:r>
+      <w:r>
+        <w:rPr>
+          <w:color w:val="auto"/>
+          <w:lang w:val="de-AT"/>
+        </w:rPr>
+        <w:t>Daten erfassen</w:t>
       </w:r>
     </w:p>
     <w:p>
@@ -118,25 +139,7 @@
         <w:rPr>
           <w:lang w:val="de-AT"/>
         </w:rPr>
-        <w:t>d</w:t>
-      </w:r>
-      <w:r>
-        <w:rPr>
-          <w:lang w:val="de-AT"/>
-        </w:rPr>
-        <w:t>urch Eingabe von einer E-Mailadresse, seinem Namen</w:t>
-      </w:r>
-      <w:r>
-        <w:rPr>
-          <w:lang w:val="de-AT"/>
-        </w:rPr>
-        <w:t xml:space="preserve"> und einem</w:t>
-      </w:r>
-      <w:r>
-        <w:rPr>
-          <w:lang w:val="de-AT"/>
-        </w:rPr>
-        <w:t xml:space="preserve"> Passwort wird der User registriert.</w:t>
+        <w:t>durch Eingabe von einer E-Mailadresse, seinem Namen und einem Passwort wird der User registriert.</w:t>
       </w:r>
     </w:p>
     <w:p>
@@ -251,36 +254,22 @@
           <w:color w:val="auto"/>
           <w:lang w:val="de-AT"/>
         </w:rPr>
-        <w:t xml:space="preserve">Userstory: </w:t>
-      </w:r>
-      <w:r>
-        <w:rPr>
-          <w:color w:val="auto"/>
-          <w:lang w:val="de-AT"/>
-        </w:rPr>
-        <w:t>Login</w:t>
-      </w:r>
-    </w:p>
-    <w:p>
-      <w:pPr>
-        <w:rPr>
-          <w:sz w:val="24"/>
-          <w:lang w:val="de-AT"/>
-        </w:rPr>
-      </w:pPr>
-      <w:r>
-        <w:rPr>
-          <w:sz w:val="24"/>
-          <w:lang w:val="de-AT"/>
-        </w:rPr>
-        <w:t xml:space="preserve">In dieser Userstory soll sich der Teilnehmer </w:t>
-      </w:r>
-      <w:r>
-        <w:rPr>
-          <w:sz w:val="24"/>
-          <w:lang w:val="de-AT"/>
-        </w:rPr>
-        <w:t>ins System anmelden können</w:t>
+        <w:t>Userstory: Login</w:t>
+      </w:r>
+    </w:p>
+    <w:p>
+      <w:pPr>
+        <w:rPr>
+          <w:sz w:val="24"/>
+          <w:lang w:val="de-AT"/>
+        </w:rPr>
+      </w:pPr>
+      <w:r>
+        <w:rPr>
+          <w:sz w:val="24"/>
+          <w:lang w:val="de-AT"/>
+        </w:rPr>
+        <w:t>In dieser Userstory soll sich der Teilnehmer ins System anmelden können</w:t>
       </w:r>
       <w:r>
         <w:rPr>
@@ -1000,21 +989,7 @@
           <w:sz w:val="24"/>
           <w:lang w:val="de-AT"/>
         </w:rPr>
-        <w:t xml:space="preserve">kann der Teilnehmer </w:t>
-      </w:r>
-      <w:r>
-        <w:rPr>
-          <w:sz w:val="24"/>
-          <w:lang w:val="de-AT"/>
-        </w:rPr>
-        <w:t>Events suchen</w:t>
-      </w:r>
-      <w:r>
-        <w:rPr>
-          <w:sz w:val="24"/>
-          <w:lang w:val="de-AT"/>
-        </w:rPr>
-        <w:t>.</w:t>
+        <w:t>kann der Teilnehmer Events suchen.</w:t>
       </w:r>
     </w:p>
     <w:p>
@@ -1553,19 +1528,7 @@
         <w:rPr>
           <w:lang w:val="de-AT"/>
         </w:rPr>
-        <w:t xml:space="preserve">Teilnehmer kann </w:t>
-      </w:r>
-      <w:r>
-        <w:rPr>
-          <w:lang w:val="de-AT"/>
-        </w:rPr>
-        <w:t>die</w:t>
-      </w:r>
-      <w:r>
-        <w:rPr>
-          <w:lang w:val="de-AT"/>
-        </w:rPr>
-        <w:t xml:space="preserve"> Benutzerdaten einsehen.</w:t>
+        <w:t>Teilnehmer kann die Benutzerdaten einsehen.</w:t>
       </w:r>
     </w:p>
     <w:p>
@@ -1583,19 +1546,7 @@
         <w:rPr>
           <w:lang w:val="de-AT"/>
         </w:rPr>
-        <w:t xml:space="preserve">Teilnehmer kann </w:t>
-      </w:r>
-      <w:r>
-        <w:rPr>
-          <w:lang w:val="de-AT"/>
-        </w:rPr>
-        <w:t>die</w:t>
-      </w:r>
-      <w:r>
-        <w:rPr>
-          <w:lang w:val="de-AT"/>
-        </w:rPr>
-        <w:t xml:space="preserve"> vergangenen Events einsehen.</w:t>
+        <w:t>Teilnehmer kann die vergangenen Events einsehen.</w:t>
       </w:r>
     </w:p>
     <w:p>
@@ -1613,19 +1564,7 @@
         <w:rPr>
           <w:lang w:val="de-AT"/>
         </w:rPr>
-        <w:t xml:space="preserve">Teilnehmer kann </w:t>
-      </w:r>
-      <w:r>
-        <w:rPr>
-          <w:lang w:val="de-AT"/>
-        </w:rPr>
-        <w:t>die</w:t>
-      </w:r>
-      <w:r>
-        <w:rPr>
-          <w:lang w:val="de-AT"/>
-        </w:rPr>
-        <w:t xml:space="preserve"> zukünftigen Events einsehen.</w:t>
+        <w:t>Teilnehmer kann die zukünftigen Events einsehen.</w:t>
       </w:r>
     </w:p>
     <w:p>
@@ -1725,14 +1664,7 @@
           <w:color w:val="auto"/>
           <w:lang w:val="de-AT"/>
         </w:rPr>
-        <w:t>Veranstalter</w:t>
-      </w:r>
-      <w:r>
-        <w:rPr>
-          <w:color w:val="auto"/>
-          <w:lang w:val="de-AT"/>
-        </w:rPr>
-        <w:t>profil ansehen</w:t>
+        <w:t>Veranstalterprofil ansehen</w:t>
       </w:r>
     </w:p>
     <w:p>
@@ -1895,8 +1827,6 @@
         </w:rPr>
         <w:t>Teilnehmer kann die Bewertung eines Veranstalter ansehen.</w:t>
       </w:r>
-      <w:bookmarkStart w:id="0" w:name="_GoBack"/>
-      <w:bookmarkEnd w:id="0"/>
     </w:p>
     <w:p>
       <w:pPr>
@@ -1934,7 +1864,7 @@
           <w:u w:val="single"/>
         </w:rPr>
         <w:lastRenderedPageBreak/>
-        <w:t>Veranstalter</w:t>
+        <w:t>Admin / Veranstalter</w:t>
       </w:r>
     </w:p>
     <w:p>
@@ -1995,35 +1925,58 @@
           <w:color w:val="auto"/>
           <w:lang w:val="de-AT"/>
         </w:rPr>
-        <w:t>Userstory: Registrieren – Login – Logout</w:t>
-      </w:r>
-    </w:p>
-    <w:p>
-      <w:pPr>
-        <w:rPr>
-          <w:sz w:val="24"/>
-          <w:lang w:val="de-AT"/>
-        </w:rPr>
-      </w:pPr>
-      <w:r>
-        <w:rPr>
-          <w:sz w:val="24"/>
-          <w:lang w:val="de-AT"/>
-        </w:rPr>
-        <w:t>In dieser Userstory soll sich der Veranstalter bei einer Erstanmeldung registrieren können und die weiteren male normal anmelden. Auch kann sich der User wieder abmelden können. Er erhält damit Zugriff auf seine Daten.</w:t>
-      </w:r>
-    </w:p>
-    <w:p>
-      <w:pPr>
-        <w:rPr>
-          <w:lang w:val="de-AT"/>
-        </w:rPr>
-      </w:pPr>
-      <w:r>
-        <w:rPr>
-          <w:lang w:val="de-AT"/>
-        </w:rPr>
-        <w:t>Akzeptanzkriterien:</w:t>
+        <w:t xml:space="preserve">Userstory: </w:t>
+      </w:r>
+      <w:r>
+        <w:rPr>
+          <w:color w:val="auto"/>
+          <w:lang w:val="de-AT"/>
+        </w:rPr>
+        <w:t>Anmeldedaten erfassen</w:t>
+      </w:r>
+    </w:p>
+    <w:p>
+      <w:pPr>
+        <w:rPr>
+          <w:sz w:val="24"/>
+          <w:lang w:val="de-AT"/>
+        </w:rPr>
+      </w:pPr>
+      <w:r>
+        <w:rPr>
+          <w:sz w:val="24"/>
+          <w:lang w:val="de-AT"/>
+        </w:rPr>
+        <w:t>In dieser Userstory soll sich der Veranstalter bei einer Erstanmeldung registrieren können</w:t>
+      </w:r>
+      <w:r>
+        <w:rPr>
+          <w:sz w:val="24"/>
+          <w:lang w:val="de-AT"/>
+        </w:rPr>
+        <w:t xml:space="preserve">, um sich die nächsten male mit einem normalen Login anmelden zu können. </w:t>
+      </w:r>
+    </w:p>
+    <w:p>
+      <w:pPr>
+        <w:pStyle w:val="berschrift2"/>
+        <w:rPr>
+          <w:lang w:val="de-AT"/>
+        </w:rPr>
+      </w:pPr>
+      <w:r>
+        <w:rPr>
+          <w:color w:val="auto"/>
+          <w:lang w:val="de-AT"/>
+        </w:rPr>
+        <w:t>Akzeptanzkriterie</w:t>
+      </w:r>
+      <w:r>
+        <w:rPr>
+          <w:color w:val="auto"/>
+          <w:lang w:val="de-AT"/>
+        </w:rPr>
+        <w:t>n</w:t>
       </w:r>
     </w:p>
     <w:p>
@@ -2031,41 +1984,17 @@
         <w:pStyle w:val="Listenabsatz"/>
         <w:numPr>
           <w:ilvl w:val="0"/>
-          <w:numId w:val="1"/>
+          <w:numId w:val="4"/>
         </w:numPr>
         <w:rPr>
-          <w:sz w:val="24"/>
-          <w:lang w:val="de-AT"/>
-        </w:rPr>
-      </w:pPr>
-      <w:r>
-        <w:rPr>
-          <w:sz w:val="24"/>
-          <w:lang w:val="de-AT"/>
-        </w:rPr>
-        <w:t>Registrieren:</w:t>
-      </w:r>
-      <w:r>
-        <w:rPr>
-          <w:sz w:val="24"/>
-          <w:lang w:val="de-AT"/>
-        </w:rPr>
-        <w:br/>
-        <w:t>Der Veranstalter registriert sich bei der App mit der Email und seinem Passwort</w:t>
-      </w:r>
-      <w:r>
-        <w:rPr>
-          <w:sz w:val="24"/>
-          <w:lang w:val="de-AT"/>
-        </w:rPr>
-        <w:t xml:space="preserve"> damit er einen Account erhält</w:t>
-      </w:r>
-      <w:r>
-        <w:rPr>
-          <w:sz w:val="24"/>
-          <w:lang w:val="de-AT"/>
-        </w:rPr>
-        <w:t>. Daten sind: Vorname, Nachname, Firmenbuch oder Vereinsnummer, Anschrift, E-Mail, Passwort</w:t>
+          <w:lang w:val="de-AT"/>
+        </w:rPr>
+      </w:pPr>
+      <w:r>
+        <w:rPr>
+          <w:lang w:val="de-AT"/>
+        </w:rPr>
+        <w:t>E-Mailadresse muss eine valide E-Mailadresse sein.</w:t>
       </w:r>
     </w:p>
     <w:p>
@@ -2073,35 +2002,17 @@
         <w:pStyle w:val="Listenabsatz"/>
         <w:numPr>
           <w:ilvl w:val="0"/>
-          <w:numId w:val="1"/>
+          <w:numId w:val="4"/>
         </w:numPr>
         <w:rPr>
-          <w:sz w:val="24"/>
-          <w:lang w:val="de-AT"/>
-        </w:rPr>
-      </w:pPr>
-      <w:r>
-        <w:rPr>
-          <w:sz w:val="24"/>
-          <w:lang w:val="de-AT"/>
-        </w:rPr>
-        <w:t>Anmelden</w:t>
-      </w:r>
-    </w:p>
-    <w:p>
-      <w:pPr>
-        <w:pStyle w:val="Listenabsatz"/>
-        <w:rPr>
-          <w:sz w:val="24"/>
-          <w:lang w:val="de-AT"/>
-        </w:rPr>
-      </w:pPr>
-      <w:r>
-        <w:rPr>
-          <w:sz w:val="24"/>
-          <w:lang w:val="de-AT"/>
-        </w:rPr>
-        <w:t>Mit E-Mail und Passwort</w:t>
+          <w:lang w:val="de-AT"/>
+        </w:rPr>
+      </w:pPr>
+      <w:r>
+        <w:rPr>
+          <w:lang w:val="de-AT"/>
+        </w:rPr>
+        <w:t>Sein Name muss aus alphanumerischen Zeichen bestehen.</w:t>
       </w:r>
     </w:p>
     <w:p>
@@ -2109,28 +2020,445 @@
         <w:pStyle w:val="Listenabsatz"/>
         <w:numPr>
           <w:ilvl w:val="0"/>
-          <w:numId w:val="1"/>
+          <w:numId w:val="4"/>
         </w:numPr>
         <w:rPr>
-          <w:sz w:val="24"/>
-          <w:lang w:val="de-AT"/>
-        </w:rPr>
-      </w:pPr>
-      <w:r>
-        <w:rPr>
-          <w:sz w:val="24"/>
-          <w:lang w:val="de-AT"/>
-        </w:rPr>
-        <w:t>Abmelden</w:t>
-      </w:r>
-      <w:r>
-        <w:rPr>
-          <w:sz w:val="24"/>
-          <w:lang w:val="de-AT"/>
+          <w:lang w:val="de-AT"/>
+        </w:rPr>
+      </w:pPr>
+      <w:r>
+        <w:rPr>
+          <w:lang w:val="de-AT"/>
+        </w:rPr>
+        <w:t>Das Passwort muss mindestens sechsstellig sein.</w:t>
+      </w:r>
+    </w:p>
+    <w:p>
+      <w:pPr>
+        <w:pStyle w:val="berschrift2"/>
+        <w:rPr>
+          <w:b/>
+          <w:bCs/>
+          <w:sz w:val="23"/>
+          <w:szCs w:val="23"/>
+        </w:rPr>
+      </w:pPr>
+      <w:r>
+        <w:rPr>
+          <w:color w:val="auto"/>
+          <w:lang w:val="de-AT"/>
+        </w:rPr>
+        <w:t>Testfälle</w:t>
+      </w:r>
+      <w:r>
+        <w:rPr>
+          <w:color w:val="auto"/>
+          <w:sz w:val="24"/>
+          <w:lang w:val="de-AT"/>
+        </w:rPr>
+        <w:t>:</w:t>
+      </w:r>
+    </w:p>
+    <w:p>
+      <w:pPr>
+        <w:rPr>
+          <w:sz w:val="24"/>
+          <w:lang w:val="de-AT"/>
+        </w:rPr>
+      </w:pPr>
+    </w:p>
+    <w:p>
+      <w:pPr>
+        <w:pStyle w:val="berschrift1"/>
+        <w:rPr>
+          <w:color w:val="auto"/>
+          <w:lang w:val="de-AT"/>
+        </w:rPr>
+      </w:pPr>
+      <w:r>
+        <w:rPr>
+          <w:color w:val="auto"/>
+          <w:lang w:val="de-AT"/>
+        </w:rPr>
+        <w:t>Userstory: Login</w:t>
+      </w:r>
+    </w:p>
+    <w:p>
+      <w:pPr>
+        <w:rPr>
+          <w:lang w:val="de-AT"/>
+        </w:rPr>
+      </w:pPr>
+      <w:r>
+        <w:rPr>
+          <w:lang w:val="de-AT"/>
+        </w:rPr>
+        <w:t>Ziel dieser Userstory ist es, dass sich der User anmelden kann, um auf die ihm zu Verfügung stehenden Funktion Zugriff zu erhalten.</w:t>
+      </w:r>
+    </w:p>
+    <w:p>
+      <w:pPr>
+        <w:pStyle w:val="berschrift2"/>
+        <w:rPr>
+          <w:color w:val="auto"/>
+          <w:lang w:val="de-AT"/>
+        </w:rPr>
+      </w:pPr>
+      <w:r>
+        <w:rPr>
+          <w:color w:val="auto"/>
+          <w:lang w:val="de-AT"/>
+        </w:rPr>
+        <w:t>Akzeptanzkriterien</w:t>
+      </w:r>
+    </w:p>
+    <w:p>
+      <w:pPr>
+        <w:rPr>
+          <w:lang w:val="de-AT"/>
+        </w:rPr>
+      </w:pPr>
+      <w:r>
+        <w:rPr>
+          <w:lang w:val="de-AT"/>
+        </w:rPr>
+        <w:t>Durch Eingabe der richtigen Benutzername-Passwort-Kombination wird der User angemeldet und erhält so Zugriff auf die weiteren Funktionen.</w:t>
+      </w:r>
+    </w:p>
+    <w:p>
+      <w:pPr>
+        <w:pStyle w:val="berschrift2"/>
+        <w:rPr>
+          <w:lang w:val="de-AT"/>
+        </w:rPr>
+      </w:pPr>
+      <w:r>
+        <w:rPr>
+          <w:color w:val="auto"/>
+          <w:lang w:val="de-AT"/>
+        </w:rPr>
+        <w:t>Testfälle</w:t>
+      </w:r>
+    </w:p>
+    <w:p>
+      <w:pPr>
+        <w:pStyle w:val="Default"/>
+        <w:rPr>
+          <w:sz w:val="23"/>
+          <w:szCs w:val="23"/>
+        </w:rPr>
+      </w:pPr>
+      <w:r>
+        <w:rPr>
+          <w:b/>
+          <w:bCs/>
+          <w:sz w:val="23"/>
+          <w:szCs w:val="23"/>
+        </w:rPr>
+        <w:t>1.</w:t>
+      </w:r>
+      <w:r>
+        <w:rPr>
+          <w:b/>
+          <w:bCs/>
+          <w:sz w:val="23"/>
+          <w:szCs w:val="23"/>
+        </w:rPr>
+        <w:t xml:space="preserve"> Vorbedingung: </w:t>
+      </w:r>
+      <w:r>
+        <w:rPr>
+          <w:sz w:val="23"/>
+          <w:szCs w:val="23"/>
+        </w:rPr>
+        <w:t xml:space="preserve">User „Admin“ mit Passwort „Test“ existiert. </w:t>
+      </w:r>
+    </w:p>
+    <w:p>
+      <w:pPr>
+        <w:pStyle w:val="Default"/>
+        <w:rPr>
+          <w:sz w:val="23"/>
+          <w:szCs w:val="23"/>
+        </w:rPr>
+      </w:pPr>
+      <w:r>
+        <w:rPr>
+          <w:b/>
+          <w:bCs/>
+          <w:sz w:val="23"/>
+          <w:szCs w:val="23"/>
+        </w:rPr>
+        <w:t xml:space="preserve">Aktion: </w:t>
+      </w:r>
+      <w:r>
+        <w:rPr>
+          <w:sz w:val="23"/>
+          <w:szCs w:val="23"/>
+        </w:rPr>
+        <w:t xml:space="preserve">User gibt „Admin“ als Benutzername und „Test“ als Passwort ein und klickt auf Anmelden. </w:t>
+      </w:r>
+    </w:p>
+    <w:p>
+      <w:pPr>
+        <w:pStyle w:val="Default"/>
+        <w:rPr>
+          <w:sz w:val="23"/>
+          <w:szCs w:val="23"/>
+        </w:rPr>
+      </w:pPr>
+      <w:r>
+        <w:rPr>
+          <w:b/>
+          <w:bCs/>
+          <w:sz w:val="23"/>
+          <w:szCs w:val="23"/>
+        </w:rPr>
+        <w:t xml:space="preserve">Ergebnis: </w:t>
+      </w:r>
+      <w:r>
+        <w:rPr>
+          <w:sz w:val="23"/>
+          <w:szCs w:val="23"/>
+        </w:rPr>
+        <w:t xml:space="preserve">User erhält Zugriff auf die App. </w:t>
+      </w:r>
+    </w:p>
+    <w:p>
+      <w:pPr>
+        <w:pStyle w:val="Default"/>
+        <w:rPr>
+          <w:sz w:val="23"/>
+          <w:szCs w:val="23"/>
+        </w:rPr>
+      </w:pPr>
+    </w:p>
+    <w:p>
+      <w:pPr>
+        <w:pStyle w:val="Default"/>
+        <w:rPr>
+          <w:sz w:val="23"/>
+          <w:szCs w:val="23"/>
+        </w:rPr>
+      </w:pPr>
+      <w:r>
+        <w:rPr>
+          <w:sz w:val="23"/>
+          <w:szCs w:val="23"/>
+        </w:rPr>
+        <w:t xml:space="preserve">2. </w:t>
+      </w:r>
+      <w:r>
+        <w:rPr>
+          <w:b/>
+          <w:bCs/>
+          <w:sz w:val="23"/>
+          <w:szCs w:val="23"/>
+        </w:rPr>
+        <w:t xml:space="preserve">Aktion: </w:t>
+      </w:r>
+      <w:r>
+        <w:rPr>
+          <w:sz w:val="23"/>
+          <w:szCs w:val="23"/>
+        </w:rPr>
+        <w:t xml:space="preserve">User gibt keinen Benutzernamen oder kein Passwort ein und klickt auf Anmelden. </w:t>
+      </w:r>
+    </w:p>
+    <w:p>
+      <w:pPr>
+        <w:pStyle w:val="Default"/>
+        <w:rPr>
+          <w:sz w:val="23"/>
+          <w:szCs w:val="23"/>
+        </w:rPr>
+      </w:pPr>
+      <w:r>
+        <w:rPr>
+          <w:b/>
+          <w:bCs/>
+          <w:sz w:val="23"/>
+          <w:szCs w:val="23"/>
+        </w:rPr>
+        <w:t xml:space="preserve">Ergebnis: </w:t>
+      </w:r>
+      <w:r>
+        <w:rPr>
+          <w:sz w:val="23"/>
+          <w:szCs w:val="23"/>
+        </w:rPr>
+        <w:t xml:space="preserve">User erhält eine Meldung, dass er Benutzername und Passwort eingeben muss, um sich anmelden zu können. </w:t>
+      </w:r>
+    </w:p>
+    <w:p>
+      <w:pPr>
+        <w:pStyle w:val="Default"/>
+        <w:rPr>
+          <w:sz w:val="23"/>
+          <w:szCs w:val="23"/>
+        </w:rPr>
+      </w:pPr>
+    </w:p>
+    <w:p>
+      <w:pPr>
+        <w:pStyle w:val="Default"/>
+        <w:spacing w:after="361"/>
+        <w:rPr>
+          <w:sz w:val="23"/>
+          <w:szCs w:val="23"/>
+        </w:rPr>
+      </w:pPr>
+      <w:r>
+        <w:rPr>
+          <w:sz w:val="23"/>
+          <w:szCs w:val="23"/>
+        </w:rPr>
+        <w:t xml:space="preserve">3. </w:t>
+      </w:r>
+      <w:r>
+        <w:rPr>
+          <w:b/>
+          <w:bCs/>
+          <w:sz w:val="23"/>
+          <w:szCs w:val="23"/>
+        </w:rPr>
+        <w:t xml:space="preserve">Vorbedingung: </w:t>
+      </w:r>
+      <w:r>
+        <w:rPr>
+          <w:sz w:val="23"/>
+          <w:szCs w:val="23"/>
+        </w:rPr>
+        <w:t xml:space="preserve">User „Ad“ mit Passwort „Test“ existiert nicht. </w:t>
+      </w:r>
+      <w:r>
+        <w:rPr>
+          <w:sz w:val="23"/>
+          <w:szCs w:val="23"/>
         </w:rPr>
         <w:br/>
-        <w:t>Veranstalter logt sich aus dem System aus.</w:t>
-      </w:r>
+      </w:r>
+      <w:r>
+        <w:rPr>
+          <w:b/>
+          <w:bCs/>
+          <w:sz w:val="23"/>
+          <w:szCs w:val="23"/>
+        </w:rPr>
+        <w:t xml:space="preserve">Aktion: </w:t>
+      </w:r>
+      <w:r>
+        <w:rPr>
+          <w:sz w:val="23"/>
+          <w:szCs w:val="23"/>
+        </w:rPr>
+        <w:t xml:space="preserve">User gibt „Ad“ als Benutzernamen und „Test“ als Passwort ein und klickt auf Anmelden. </w:t>
+      </w:r>
+      <w:r>
+        <w:rPr>
+          <w:b/>
+          <w:bCs/>
+          <w:sz w:val="23"/>
+          <w:szCs w:val="23"/>
+        </w:rPr>
+        <w:t xml:space="preserve">Ergebnis: </w:t>
+      </w:r>
+      <w:r>
+        <w:rPr>
+          <w:sz w:val="23"/>
+          <w:szCs w:val="23"/>
+        </w:rPr>
+        <w:t xml:space="preserve">User erhält eine Meldung, dass Benutzername oder Passwort ungültig ist. </w:t>
+      </w:r>
+    </w:p>
+    <w:p>
+      <w:pPr>
+        <w:pStyle w:val="Default"/>
+        <w:rPr>
+          <w:sz w:val="23"/>
+          <w:szCs w:val="23"/>
+        </w:rPr>
+      </w:pPr>
+      <w:r>
+        <w:rPr>
+          <w:sz w:val="23"/>
+          <w:szCs w:val="23"/>
+        </w:rPr>
+        <w:t xml:space="preserve">4. </w:t>
+      </w:r>
+      <w:r>
+        <w:rPr>
+          <w:b/>
+          <w:bCs/>
+          <w:sz w:val="23"/>
+          <w:szCs w:val="23"/>
+        </w:rPr>
+        <w:t xml:space="preserve">Vorbedingung: </w:t>
+      </w:r>
+      <w:r>
+        <w:rPr>
+          <w:sz w:val="23"/>
+          <w:szCs w:val="23"/>
+        </w:rPr>
+        <w:t>User „Admin“ hat nicht das Passwort „xxx“.</w:t>
+      </w:r>
+    </w:p>
+    <w:p>
+      <w:pPr>
+        <w:pStyle w:val="Default"/>
+        <w:rPr>
+          <w:sz w:val="23"/>
+          <w:szCs w:val="23"/>
+        </w:rPr>
+      </w:pPr>
+      <w:r>
+        <w:rPr>
+          <w:b/>
+          <w:bCs/>
+          <w:sz w:val="23"/>
+          <w:szCs w:val="23"/>
+        </w:rPr>
+        <w:t xml:space="preserve">Aktion: </w:t>
+      </w:r>
+      <w:r>
+        <w:rPr>
+          <w:sz w:val="23"/>
+          <w:szCs w:val="23"/>
+        </w:rPr>
+        <w:t>User gibt „Admin“ als Benutzernamen und „xxx“ als Passwort ein und klickt auf Anmelden.</w:t>
+      </w:r>
+    </w:p>
+    <w:p>
+      <w:pPr>
+        <w:pStyle w:val="Default"/>
+        <w:rPr>
+          <w:sz w:val="23"/>
+          <w:szCs w:val="23"/>
+        </w:rPr>
+      </w:pPr>
+      <w:r>
+        <w:rPr>
+          <w:b/>
+          <w:bCs/>
+          <w:sz w:val="23"/>
+          <w:szCs w:val="23"/>
+        </w:rPr>
+        <w:t xml:space="preserve">Ergebnis: </w:t>
+      </w:r>
+      <w:r>
+        <w:rPr>
+          <w:sz w:val="23"/>
+          <w:szCs w:val="23"/>
+        </w:rPr>
+        <w:t xml:space="preserve">User erhält eine Meldung, dass Benutzername oder Passwort ungültig ist. </w:t>
+      </w:r>
+    </w:p>
+    <w:p>
+      <w:pPr>
+        <w:rPr>
+          <w:lang w:val="de-AT"/>
+        </w:rPr>
+      </w:pPr>
     </w:p>
     <w:p>
       <w:pPr>
@@ -2145,37 +2473,169 @@
           <w:color w:val="auto"/>
           <w:lang w:val="de-AT"/>
         </w:rPr>
-        <w:t>Userstory: Profil verwalten</w:t>
-      </w:r>
-    </w:p>
-    <w:p>
-      <w:pPr>
-        <w:rPr>
-          <w:sz w:val="24"/>
-          <w:lang w:val="de-AT"/>
-        </w:rPr>
-      </w:pPr>
-      <w:r>
-        <w:rPr>
-          <w:sz w:val="24"/>
-          <w:lang w:val="de-AT"/>
-        </w:rPr>
-        <w:t>Ziel dieser Userstory ist es, dass die Veranstalter ihre eigenen Daten ansehen, ändern oder löschen können.</w:t>
-      </w:r>
-    </w:p>
-    <w:p>
-      <w:pPr>
-        <w:rPr>
-          <w:sz w:val="24"/>
-          <w:lang w:val="de-AT"/>
-        </w:rPr>
-      </w:pPr>
-      <w:r>
-        <w:rPr>
-          <w:sz w:val="24"/>
-          <w:lang w:val="de-AT"/>
-        </w:rPr>
-        <w:t>Akzeptanzkriterien:</w:t>
+        <w:t>Userstory: Logout</w:t>
+      </w:r>
+    </w:p>
+    <w:p>
+      <w:pPr>
+        <w:rPr>
+          <w:lang w:val="de-AT"/>
+        </w:rPr>
+      </w:pPr>
+      <w:r>
+        <w:rPr>
+          <w:lang w:val="de-AT"/>
+        </w:rPr>
+        <w:t>Ziel dieser Userstory ist es, dass sich der angemeldete Admin bzw. Veranstalter</w:t>
+      </w:r>
+      <w:r>
+        <w:rPr>
+          <w:lang w:val="de-AT"/>
+        </w:rPr>
+        <w:t xml:space="preserve"> von seinem Account abgemeldet wird und wieder zum Login Bildschirm gelangt.</w:t>
+      </w:r>
+    </w:p>
+    <w:p>
+      <w:pPr>
+        <w:pStyle w:val="berschrift2"/>
+        <w:rPr>
+          <w:color w:val="auto"/>
+          <w:lang w:val="de-AT"/>
+        </w:rPr>
+      </w:pPr>
+      <w:r>
+        <w:rPr>
+          <w:color w:val="auto"/>
+          <w:lang w:val="de-AT"/>
+        </w:rPr>
+        <w:lastRenderedPageBreak/>
+        <w:t>Akzeptanzkriterien</w:t>
+      </w:r>
+    </w:p>
+    <w:p>
+      <w:pPr>
+        <w:rPr>
+          <w:lang w:val="de-AT"/>
+        </w:rPr>
+      </w:pPr>
+      <w:r>
+        <w:rPr>
+          <w:lang w:val="de-AT"/>
+        </w:rPr>
+        <w:t>Alle Userdaten müssen bevor der User ausgeloggt wird gespeichert werden. Wenn dies geschehen ist wird wieder der Login Bildschirm angezeigt und der User kann auf keine weiteren Funktionen mehr Zugreifen.</w:t>
+      </w:r>
+    </w:p>
+    <w:p>
+      <w:pPr>
+        <w:pStyle w:val="berschrift2"/>
+        <w:rPr>
+          <w:color w:val="auto"/>
+          <w:lang w:val="de-AT"/>
+        </w:rPr>
+      </w:pPr>
+      <w:r>
+        <w:rPr>
+          <w:color w:val="auto"/>
+          <w:lang w:val="de-AT"/>
+        </w:rPr>
+        <w:t>Testfälle:</w:t>
+      </w:r>
+    </w:p>
+    <w:p>
+      <w:pPr>
+        <w:pStyle w:val="berschrift1"/>
+        <w:rPr>
+          <w:color w:val="auto"/>
+          <w:lang w:val="de-AT"/>
+        </w:rPr>
+      </w:pPr>
+      <w:r>
+        <w:rPr>
+          <w:color w:val="auto"/>
+          <w:lang w:val="de-AT"/>
+        </w:rPr>
+        <w:t>Userstory: persönliche Daten des Nutzers laden</w:t>
+      </w:r>
+    </w:p>
+    <w:p>
+      <w:pPr>
+        <w:rPr>
+          <w:lang w:val="de-AT"/>
+        </w:rPr>
+      </w:pPr>
+      <w:r>
+        <w:rPr>
+          <w:lang w:val="de-AT"/>
+        </w:rPr>
+        <w:t xml:space="preserve">Ziel dieser Userstory ist es, dass nach einem erfolgreichen Login das Profil des Users geladen wird. </w:t>
+      </w:r>
+    </w:p>
+    <w:p>
+      <w:pPr>
+        <w:pStyle w:val="berschrift2"/>
+        <w:rPr>
+          <w:color w:val="auto"/>
+          <w:lang w:val="de-AT"/>
+        </w:rPr>
+      </w:pPr>
+      <w:r>
+        <w:rPr>
+          <w:color w:val="auto"/>
+          <w:lang w:val="de-AT"/>
+        </w:rPr>
+        <w:t>Akzeptanzkriterien</w:t>
+      </w:r>
+    </w:p>
+    <w:p>
+      <w:pPr>
+        <w:rPr>
+          <w:lang w:val="de-AT"/>
+        </w:rPr>
+      </w:pPr>
+    </w:p>
+    <w:p>
+      <w:pPr>
+        <w:pStyle w:val="berschrift1"/>
+        <w:rPr>
+          <w:color w:val="auto"/>
+          <w:lang w:val="de-AT"/>
+        </w:rPr>
+      </w:pPr>
+      <w:r>
+        <w:rPr>
+          <w:color w:val="auto"/>
+          <w:lang w:val="de-AT"/>
+        </w:rPr>
+        <w:t>Userstory: Basisdaten für Event erfassen</w:t>
+      </w:r>
+    </w:p>
+    <w:p>
+      <w:pPr>
+        <w:rPr>
+          <w:lang w:val="de-AT"/>
+        </w:rPr>
+      </w:pPr>
+      <w:r>
+        <w:rPr>
+          <w:lang w:val="de-AT"/>
+        </w:rPr>
+        <w:t>Ziel dieser Userstory ist es, dass ein neues Event erstellt wird.</w:t>
+      </w:r>
+    </w:p>
+    <w:p>
+      <w:pPr>
+        <w:pStyle w:val="berschrift2"/>
+        <w:rPr>
+          <w:color w:val="auto"/>
+          <w:lang w:val="de-AT"/>
+        </w:rPr>
+      </w:pPr>
+      <w:r>
+        <w:rPr>
+          <w:color w:val="auto"/>
+          <w:lang w:val="de-AT"/>
+        </w:rPr>
+        <w:t>Akzeptanzkriterien</w:t>
       </w:r>
     </w:p>
     <w:p>
@@ -2183,27 +2643,17 @@
         <w:pStyle w:val="Listenabsatz"/>
         <w:numPr>
           <w:ilvl w:val="0"/>
-          <w:numId w:val="2"/>
+          <w:numId w:val="13"/>
         </w:numPr>
         <w:rPr>
-          <w:sz w:val="24"/>
-          <w:lang w:val="de-AT"/>
-        </w:rPr>
-      </w:pPr>
-      <w:r>
-        <w:rPr>
-          <w:sz w:val="24"/>
-          <w:lang w:val="de-AT"/>
-        </w:rPr>
-        <w:t>Profil anzeigen</w:t>
-      </w:r>
-      <w:r>
-        <w:rPr>
-          <w:sz w:val="24"/>
-          <w:lang w:val="de-AT"/>
-        </w:rPr>
-        <w:br/>
-        <w:t>Dem Veranstalter werden alle Events der Vergangenheit, laufende Events und zukünftige Events angezeigt.</w:t>
+          <w:lang w:val="de-AT"/>
+        </w:rPr>
+      </w:pPr>
+      <w:r>
+        <w:rPr>
+          <w:lang w:val="de-AT"/>
+        </w:rPr>
+        <w:t>Der Name der Veranstaltung darf maximal 100 Zeichen betragen</w:t>
       </w:r>
     </w:p>
     <w:p>
@@ -2211,27 +2661,17 @@
         <w:pStyle w:val="Listenabsatz"/>
         <w:numPr>
           <w:ilvl w:val="0"/>
-          <w:numId w:val="2"/>
+          <w:numId w:val="13"/>
         </w:numPr>
         <w:rPr>
-          <w:sz w:val="24"/>
-          <w:lang w:val="de-AT"/>
-        </w:rPr>
-      </w:pPr>
-      <w:r>
-        <w:rPr>
-          <w:sz w:val="24"/>
-          <w:lang w:val="de-AT"/>
-        </w:rPr>
-        <w:t>Benutzerdaten editieren:</w:t>
-      </w:r>
-      <w:r>
-        <w:rPr>
-          <w:sz w:val="24"/>
-          <w:lang w:val="de-AT"/>
-        </w:rPr>
-        <w:br/>
-        <w:t>Dem Teilnehmer werden seine aktuellen Profildaten angezeigt. Diese kann er dann editieren.</w:t>
+          <w:lang w:val="de-AT"/>
+        </w:rPr>
+      </w:pPr>
+      <w:r>
+        <w:rPr>
+          <w:lang w:val="de-AT"/>
+        </w:rPr>
+        <w:t>Die Sportart muss ausgewählt sein</w:t>
       </w:r>
     </w:p>
     <w:p>
@@ -2239,97 +2679,17 @@
         <w:pStyle w:val="Listenabsatz"/>
         <w:numPr>
           <w:ilvl w:val="0"/>
-          <w:numId w:val="2"/>
+          <w:numId w:val="13"/>
         </w:numPr>
         <w:rPr>
-          <w:sz w:val="24"/>
-          <w:lang w:val="de-AT"/>
-        </w:rPr>
-      </w:pPr>
-      <w:r>
-        <w:rPr>
-          <w:sz w:val="24"/>
-          <w:lang w:val="de-AT"/>
-        </w:rPr>
-        <w:t>Account löschen</w:t>
-      </w:r>
-    </w:p>
-    <w:p>
-      <w:pPr>
-        <w:spacing w:line="259" w:lineRule="auto"/>
-        <w:rPr>
-          <w:rFonts w:asciiTheme="majorHAnsi" w:eastAsiaTheme="majorEastAsia" w:hAnsiTheme="majorHAnsi" w:cstheme="majorBidi"/>
-          <w:sz w:val="32"/>
-          <w:szCs w:val="32"/>
-          <w:lang w:val="de-AT"/>
-        </w:rPr>
-      </w:pPr>
-      <w:r>
-        <w:rPr>
-          <w:lang w:val="de-AT"/>
-        </w:rPr>
-        <w:br w:type="page"/>
-      </w:r>
-    </w:p>
-    <w:p>
-      <w:pPr>
-        <w:pStyle w:val="berschrift1"/>
-        <w:rPr>
-          <w:color w:val="auto"/>
-          <w:lang w:val="de-AT"/>
-        </w:rPr>
-      </w:pPr>
-      <w:r>
-        <w:rPr>
-          <w:color w:val="auto"/>
-          <w:lang w:val="de-AT"/>
-        </w:rPr>
-        <w:lastRenderedPageBreak/>
-        <w:t>User Story: Events verwalten</w:t>
-      </w:r>
-    </w:p>
-    <w:p>
-      <w:pPr>
-        <w:rPr>
-          <w:lang w:val="de-AT"/>
-        </w:rPr>
-      </w:pPr>
-      <w:r>
-        <w:rPr>
-          <w:lang w:val="de-AT"/>
-        </w:rPr>
-        <w:t xml:space="preserve">Ziel dieser User Story ist, dass der </w:t>
-      </w:r>
-      <w:r>
-        <w:rPr>
-          <w:lang w:val="de-AT"/>
-        </w:rPr>
-        <w:t>Veranstalter</w:t>
-      </w:r>
-      <w:r>
-        <w:rPr>
-          <w:lang w:val="de-AT"/>
-        </w:rPr>
-        <w:t xml:space="preserve"> Events </w:t>
-      </w:r>
-      <w:r>
-        <w:rPr>
-          <w:lang w:val="de-AT"/>
-        </w:rPr>
-        <w:t>erstellen, editieren kann. Weiters kann er diese auch löschen (absagen) und verschieben. Teilnehmer können hinzugefügt bzw. eingeladen und entfernt werden.</w:t>
-      </w:r>
-    </w:p>
-    <w:p>
-      <w:pPr>
-        <w:rPr>
-          <w:lang w:val="de-AT"/>
-        </w:rPr>
-      </w:pPr>
-      <w:r>
-        <w:rPr>
-          <w:lang w:val="de-AT"/>
-        </w:rPr>
-        <w:t>Akzeptanzkriterien:</w:t>
+          <w:lang w:val="de-AT"/>
+        </w:rPr>
+      </w:pPr>
+      <w:r>
+        <w:rPr>
+          <w:lang w:val="de-AT"/>
+        </w:rPr>
+        <w:t>Die Location der Veranstaltung muss eingegeben werden</w:t>
       </w:r>
     </w:p>
     <w:p>
@@ -2337,42 +2697,17 @@
         <w:pStyle w:val="Listenabsatz"/>
         <w:numPr>
           <w:ilvl w:val="0"/>
-          <w:numId w:val="2"/>
+          <w:numId w:val="13"/>
         </w:numPr>
         <w:rPr>
-          <w:sz w:val="24"/>
-          <w:lang w:val="de-AT"/>
-        </w:rPr>
-      </w:pPr>
-      <w:r>
-        <w:rPr>
-          <w:sz w:val="24"/>
-          <w:lang w:val="de-AT"/>
-        </w:rPr>
-        <w:t>Event erstellen</w:t>
-      </w:r>
-      <w:r>
-        <w:rPr>
-          <w:sz w:val="24"/>
-          <w:lang w:val="de-AT"/>
-        </w:rPr>
-        <w:t>:</w:t>
-      </w:r>
-      <w:r>
-        <w:rPr>
-          <w:sz w:val="24"/>
-          <w:lang w:val="de-AT"/>
-        </w:rPr>
-        <w:br/>
-        <w:t>Veranstalter erstellt ein Event durch ausfüllen des Formulars und mit einer Markierung auf der Karte.</w:t>
-      </w:r>
-      <w:r>
-        <w:rPr>
-          <w:sz w:val="24"/>
-          <w:lang w:val="de-AT"/>
-        </w:rPr>
-        <w:br/>
-        <w:t>Daten: Name des Events, Sportart, Max. Teilnehmer, Min. Teilnehmer, Ort des Events, Startzeit, Infos</w:t>
+          <w:lang w:val="de-AT"/>
+        </w:rPr>
+      </w:pPr>
+      <w:r>
+        <w:rPr>
+          <w:lang w:val="de-AT"/>
+        </w:rPr>
+        <w:t>Das Datum wann das Event stattfindet muss eingegeben werden</w:t>
       </w:r>
     </w:p>
     <w:p>
@@ -2380,33 +2715,17 @@
         <w:pStyle w:val="Listenabsatz"/>
         <w:numPr>
           <w:ilvl w:val="0"/>
-          <w:numId w:val="2"/>
+          <w:numId w:val="13"/>
         </w:numPr>
         <w:rPr>
-          <w:sz w:val="24"/>
-          <w:lang w:val="de-AT"/>
-        </w:rPr>
-      </w:pPr>
-      <w:r>
-        <w:rPr>
-          <w:sz w:val="24"/>
-          <w:lang w:val="de-AT"/>
-        </w:rPr>
-        <w:t>Event editieren (absagen/verschieben):</w:t>
-      </w:r>
-      <w:r>
-        <w:rPr>
-          <w:sz w:val="24"/>
-          <w:lang w:val="de-AT"/>
-        </w:rPr>
-        <w:br/>
-      </w:r>
-      <w:r>
-        <w:rPr>
-          <w:sz w:val="24"/>
-          <w:lang w:val="de-AT"/>
-        </w:rPr>
-        <w:t>Wenn sich die Daten eines Events verändern bekommen alle Teilnehmer eine Information, dass sich etwas verändert hat.</w:t>
+          <w:lang w:val="de-AT"/>
+        </w:rPr>
+      </w:pPr>
+      <w:r>
+        <w:rPr>
+          <w:lang w:val="de-AT"/>
+        </w:rPr>
+        <w:t>Zusätzliche Informationen können im Feld Details (1000 Zeichen zur Verfügung) eingegeben werden</w:t>
       </w:r>
     </w:p>
     <w:p>
@@ -2414,90 +2733,413 @@
         <w:pStyle w:val="Listenabsatz"/>
         <w:numPr>
           <w:ilvl w:val="0"/>
-          <w:numId w:val="2"/>
+          <w:numId w:val="13"/>
         </w:numPr>
         <w:rPr>
-          <w:sz w:val="24"/>
-          <w:lang w:val="de-AT"/>
-        </w:rPr>
-      </w:pPr>
-      <w:r>
-        <w:rPr>
-          <w:sz w:val="24"/>
-          <w:lang w:val="de-AT"/>
-        </w:rPr>
-        <w:t>Alle Teilnehmer eines Events anzeigen</w:t>
-      </w:r>
-      <w:r>
-        <w:rPr>
-          <w:sz w:val="24"/>
-          <w:lang w:val="de-AT"/>
-        </w:rPr>
-        <w:t>:</w:t>
-      </w:r>
-      <w:r>
-        <w:rPr>
-          <w:sz w:val="24"/>
-          <w:lang w:val="de-AT"/>
-        </w:rPr>
-        <w:br/>
-      </w:r>
-      <w:r>
-        <w:rPr>
-          <w:sz w:val="24"/>
-          <w:lang w:val="de-AT"/>
-        </w:rPr>
-        <w:t xml:space="preserve">Hier werden </w:t>
-      </w:r>
-      <w:r>
-        <w:rPr>
-          <w:sz w:val="24"/>
-          <w:lang w:val="de-AT"/>
-        </w:rPr>
-        <w:t>dem Teilnehmer alle Teilnehmer eines Events angezeigt.</w:t>
-      </w:r>
-    </w:p>
-    <w:p>
-      <w:pPr>
-        <w:pStyle w:val="Listenabsatz"/>
-        <w:numPr>
-          <w:ilvl w:val="0"/>
-          <w:numId w:val="2"/>
-        </w:numPr>
-        <w:rPr>
-          <w:sz w:val="24"/>
-          <w:lang w:val="de-AT"/>
-        </w:rPr>
-      </w:pPr>
-      <w:r>
-        <w:rPr>
-          <w:sz w:val="24"/>
-          <w:lang w:val="de-AT"/>
-        </w:rPr>
-        <w:t>Teilnehmer von einem Event entfernen</w:t>
-      </w:r>
-      <w:r>
-        <w:rPr>
-          <w:sz w:val="24"/>
-          <w:lang w:val="de-AT"/>
-        </w:rPr>
-        <w:t>:</w:t>
-      </w:r>
-      <w:r>
-        <w:rPr>
-          <w:sz w:val="24"/>
-          <w:lang w:val="de-AT"/>
-        </w:rPr>
-        <w:br/>
-        <w:t>Hier</w:t>
-      </w:r>
-      <w:r>
-        <w:rPr>
-          <w:sz w:val="24"/>
-          <w:lang w:val="de-AT"/>
-        </w:rPr>
-        <w:t xml:space="preserve"> kann er hier Teilnehmer von seinem Event entfernen.</w:t>
-      </w:r>
+          <w:lang w:val="de-AT"/>
+        </w:rPr>
+      </w:pPr>
+      <w:r>
+        <w:rPr>
+          <w:lang w:val="de-AT"/>
+        </w:rPr>
+        <w:t>Außerdem muss noch die Anzahl der minimalen und maximalen Teilnehmer angegeben werden</w:t>
+      </w:r>
+    </w:p>
+    <w:p>
+      <w:pPr>
+        <w:pStyle w:val="berschrift2"/>
+        <w:rPr>
+          <w:color w:val="auto"/>
+          <w:lang w:val="de-AT"/>
+        </w:rPr>
+      </w:pPr>
+      <w:r>
+        <w:rPr>
+          <w:color w:val="auto"/>
+          <w:lang w:val="de-AT"/>
+        </w:rPr>
+        <w:t>Testfälle</w:t>
+      </w:r>
+    </w:p>
+    <w:p>
+      <w:pPr>
+        <w:rPr>
+          <w:lang w:val="de-AT"/>
+        </w:rPr>
+      </w:pPr>
+    </w:p>
+    <w:p>
+      <w:pPr>
+        <w:pStyle w:val="berschrift1"/>
+        <w:rPr>
+          <w:color w:val="auto"/>
+          <w:lang w:val="de-AT"/>
+        </w:rPr>
+      </w:pPr>
+      <w:r>
+        <w:rPr>
+          <w:color w:val="auto"/>
+          <w:lang w:val="de-AT"/>
+        </w:rPr>
+        <w:t>Userstory: Alle Events anzeigen</w:t>
+      </w:r>
+    </w:p>
+    <w:p>
+      <w:pPr>
+        <w:rPr>
+          <w:lang w:val="de-AT"/>
+        </w:rPr>
+      </w:pPr>
+      <w:r>
+        <w:rPr>
+          <w:lang w:val="de-AT"/>
+        </w:rPr>
+        <w:t>In dieser Userstory wird dafür gesorgt, dass alle eigenen Events angezeigt werden.</w:t>
+      </w:r>
+    </w:p>
+    <w:p>
+      <w:pPr>
+        <w:pStyle w:val="berschrift2"/>
+        <w:rPr>
+          <w:color w:val="auto"/>
+          <w:lang w:val="de-AT"/>
+        </w:rPr>
+      </w:pPr>
+      <w:r>
+        <w:rPr>
+          <w:color w:val="auto"/>
+          <w:lang w:val="de-AT"/>
+        </w:rPr>
+        <w:t>Akzeptanzkriterien</w:t>
+      </w:r>
+    </w:p>
+    <w:p>
+      <w:pPr>
+        <w:rPr>
+          <w:lang w:val="de-AT"/>
+        </w:rPr>
+      </w:pPr>
+      <w:r>
+        <w:rPr>
+          <w:lang w:val="de-AT"/>
+        </w:rPr>
+        <w:t>In einer Liste sollen alle Events die selbst angelegt wurden angezeigt werden und markierbar sein.</w:t>
+      </w:r>
+    </w:p>
+    <w:p>
+      <w:pPr>
+        <w:pStyle w:val="berschrift2"/>
+        <w:rPr>
+          <w:color w:val="auto"/>
+          <w:lang w:val="de-AT"/>
+        </w:rPr>
+      </w:pPr>
+      <w:r>
+        <w:rPr>
+          <w:color w:val="auto"/>
+          <w:lang w:val="de-AT"/>
+        </w:rPr>
+        <w:t>Testfälle</w:t>
+      </w:r>
+    </w:p>
+    <w:p>
+      <w:pPr>
+        <w:rPr>
+          <w:lang w:val="de-AT"/>
+        </w:rPr>
+      </w:pPr>
+    </w:p>
+    <w:p>
+      <w:pPr>
+        <w:pStyle w:val="berschrift1"/>
+        <w:rPr>
+          <w:color w:val="auto"/>
+          <w:lang w:val="de-AT"/>
+        </w:rPr>
+      </w:pPr>
+      <w:r>
+        <w:rPr>
+          <w:color w:val="auto"/>
+          <w:lang w:val="de-AT"/>
+        </w:rPr>
+        <w:t>Userstory: Event auswählen</w:t>
+      </w:r>
+    </w:p>
+    <w:p>
+      <w:pPr>
+        <w:pStyle w:val="berschrift2"/>
+        <w:rPr>
+          <w:color w:val="auto"/>
+          <w:lang w:val="de-AT"/>
+        </w:rPr>
+      </w:pPr>
+      <w:r>
+        <w:rPr>
+          <w:color w:val="auto"/>
+          <w:lang w:val="de-AT"/>
+        </w:rPr>
+        <w:t>Akzeptanzkriterien</w:t>
+      </w:r>
+    </w:p>
+    <w:p>
+      <w:pPr>
+        <w:pStyle w:val="berschrift2"/>
+        <w:rPr>
+          <w:color w:val="auto"/>
+          <w:lang w:val="de-AT"/>
+        </w:rPr>
+      </w:pPr>
+      <w:r>
+        <w:rPr>
+          <w:color w:val="auto"/>
+          <w:lang w:val="de-AT"/>
+        </w:rPr>
+        <w:t>Testfälle</w:t>
+      </w:r>
+    </w:p>
+    <w:p>
+      <w:pPr>
+        <w:rPr>
+          <w:lang w:val="de-AT"/>
+        </w:rPr>
+      </w:pPr>
+    </w:p>
+    <w:p>
+      <w:pPr>
+        <w:pStyle w:val="berschrift1"/>
+        <w:rPr>
+          <w:color w:val="auto"/>
+          <w:lang w:val="de-AT"/>
+        </w:rPr>
+      </w:pPr>
+      <w:r>
+        <w:rPr>
+          <w:color w:val="auto"/>
+          <w:lang w:val="de-AT"/>
+        </w:rPr>
+        <w:t>Userstory: Termin ändern</w:t>
+      </w:r>
+    </w:p>
+    <w:p>
+      <w:pPr>
+        <w:pStyle w:val="berschrift2"/>
+        <w:rPr>
+          <w:color w:val="auto"/>
+          <w:lang w:val="de-AT"/>
+        </w:rPr>
+      </w:pPr>
+      <w:r>
+        <w:rPr>
+          <w:color w:val="auto"/>
+          <w:lang w:val="de-AT"/>
+        </w:rPr>
+        <w:t>Akzeptanzkriterien</w:t>
+      </w:r>
+    </w:p>
+    <w:p>
+      <w:pPr>
+        <w:pStyle w:val="berschrift2"/>
+        <w:rPr>
+          <w:color w:val="auto"/>
+          <w:lang w:val="de-AT"/>
+        </w:rPr>
+      </w:pPr>
+      <w:r>
+        <w:rPr>
+          <w:color w:val="auto"/>
+          <w:lang w:val="de-AT"/>
+        </w:rPr>
+        <w:t>Testfälle</w:t>
+      </w:r>
+    </w:p>
+    <w:p>
+      <w:pPr>
+        <w:rPr>
+          <w:lang w:val="de-AT"/>
+        </w:rPr>
+      </w:pPr>
+    </w:p>
+    <w:p>
+      <w:pPr>
+        <w:pStyle w:val="berschrift1"/>
+        <w:rPr>
+          <w:color w:val="auto"/>
+          <w:lang w:val="de-AT"/>
+        </w:rPr>
+      </w:pPr>
+      <w:r>
+        <w:rPr>
+          <w:color w:val="auto"/>
+          <w:lang w:val="de-AT"/>
+        </w:rPr>
+        <w:lastRenderedPageBreak/>
+        <w:t>Userstory: Benachrichtigung über Änderung an Teilnehmer</w:t>
+      </w:r>
+    </w:p>
+    <w:p>
+      <w:pPr>
+        <w:pStyle w:val="berschrift2"/>
+        <w:rPr>
+          <w:color w:val="auto"/>
+          <w:lang w:val="de-AT"/>
+        </w:rPr>
+      </w:pPr>
+      <w:r>
+        <w:rPr>
+          <w:color w:val="auto"/>
+          <w:lang w:val="de-AT"/>
+        </w:rPr>
+        <w:t>Akzeptanzkriterien</w:t>
+      </w:r>
+    </w:p>
+    <w:p>
+      <w:pPr>
+        <w:pStyle w:val="berschrift2"/>
+        <w:rPr>
+          <w:color w:val="auto"/>
+          <w:lang w:val="de-AT"/>
+        </w:rPr>
+      </w:pPr>
+      <w:r>
+        <w:rPr>
+          <w:color w:val="auto"/>
+          <w:lang w:val="de-AT"/>
+        </w:rPr>
+        <w:t>Testfälle</w:t>
+      </w:r>
+    </w:p>
+    <w:p>
+      <w:pPr>
+        <w:rPr>
+          <w:lang w:val="de-AT"/>
+        </w:rPr>
+      </w:pPr>
+    </w:p>
+    <w:p>
+      <w:pPr>
+        <w:pStyle w:val="berschrift1"/>
+        <w:rPr>
+          <w:color w:val="auto"/>
+          <w:lang w:val="de-AT"/>
+        </w:rPr>
+      </w:pPr>
+      <w:r>
+        <w:rPr>
+          <w:color w:val="auto"/>
+          <w:lang w:val="de-AT"/>
+        </w:rPr>
+        <w:t>Userstory: Teilna</w:t>
+      </w:r>
+      <w:r>
+        <w:rPr>
+          <w:color w:val="auto"/>
+          <w:lang w:val="de-AT"/>
+        </w:rPr>
+        <w:t>hmen</w:t>
+      </w:r>
+      <w:r>
+        <w:rPr>
+          <w:color w:val="auto"/>
+          <w:lang w:val="de-AT"/>
+        </w:rPr>
+        <w:t xml:space="preserve"> bei</w:t>
+      </w:r>
+      <w:r>
+        <w:rPr>
+          <w:color w:val="auto"/>
+          <w:lang w:val="de-AT"/>
+        </w:rPr>
+        <w:t xml:space="preserve"> Event</w:t>
+      </w:r>
+      <w:r>
+        <w:rPr>
+          <w:color w:val="auto"/>
+          <w:lang w:val="de-AT"/>
+        </w:rPr>
+        <w:t xml:space="preserve"> entfernen</w:t>
+      </w:r>
+    </w:p>
+    <w:p>
+      <w:pPr>
+        <w:pStyle w:val="berschrift2"/>
+        <w:rPr>
+          <w:color w:val="auto"/>
+          <w:lang w:val="de-AT"/>
+        </w:rPr>
+      </w:pPr>
+      <w:r>
+        <w:rPr>
+          <w:color w:val="auto"/>
+          <w:lang w:val="de-AT"/>
+        </w:rPr>
+        <w:t>Akzeptanzkriterien</w:t>
+      </w:r>
+    </w:p>
+    <w:p>
+      <w:pPr>
+        <w:pStyle w:val="berschrift2"/>
+        <w:rPr>
+          <w:color w:val="auto"/>
+          <w:lang w:val="de-AT"/>
+        </w:rPr>
+      </w:pPr>
+      <w:r>
+        <w:rPr>
+          <w:color w:val="auto"/>
+          <w:lang w:val="de-AT"/>
+        </w:rPr>
+        <w:t>Testfälle</w:t>
+      </w:r>
+      <w:bookmarkStart w:id="0" w:name="_GoBack"/>
+      <w:bookmarkEnd w:id="0"/>
+    </w:p>
+    <w:p>
+      <w:pPr>
+        <w:rPr>
+          <w:lang w:val="de-AT"/>
+        </w:rPr>
+      </w:pPr>
+    </w:p>
+    <w:p>
+      <w:pPr>
+        <w:pStyle w:val="berschrift1"/>
+        <w:rPr>
+          <w:color w:val="auto"/>
+          <w:lang w:val="de-AT"/>
+        </w:rPr>
+      </w:pPr>
+      <w:r>
+        <w:rPr>
+          <w:color w:val="auto"/>
+          <w:lang w:val="de-AT"/>
+        </w:rPr>
+        <w:t>(Userstory: Daten löschen)</w:t>
+      </w:r>
+    </w:p>
+    <w:p>
+      <w:pPr>
+        <w:pStyle w:val="berschrift2"/>
+        <w:rPr>
+          <w:color w:val="auto"/>
+          <w:lang w:val="de-AT"/>
+        </w:rPr>
+      </w:pPr>
+      <w:r>
+        <w:rPr>
+          <w:color w:val="auto"/>
+          <w:lang w:val="de-AT"/>
+        </w:rPr>
+        <w:t>Akzeptanzkriterien</w:t>
+      </w:r>
+    </w:p>
+    <w:p>
+      <w:pPr>
+        <w:rPr>
+          <w:sz w:val="24"/>
+          <w:lang w:val="de-AT"/>
+        </w:rPr>
+      </w:pPr>
     </w:p>
     <w:p/>
     <w:p/>
@@ -2764,6 +3406,96 @@
     </w:lvl>
   </w:abstractNum>
   <w:abstractNum w:abstractNumId="2" w15:restartNumberingAfterBreak="0">
+    <w:nsid w:val="229F7833"/>
+    <w:multiLevelType w:val="hybridMultilevel"/>
+    <w:tmpl w:val="15A6C0A0"/>
+    <w:lvl w:ilvl="0" w:tplc="2F542CF4">
+      <w:start w:val="1"/>
+      <w:numFmt w:val="decimal"/>
+      <w:lvlText w:val="%1."/>
+      <w:lvlJc w:val="left"/>
+      <w:pPr>
+        <w:ind w:left="720" w:hanging="360"/>
+      </w:pPr>
+      <w:rPr>
+        <w:rFonts w:hint="default"/>
+        <w:b/>
+      </w:rPr>
+    </w:lvl>
+    <w:lvl w:ilvl="1" w:tplc="0C070019" w:tentative="1">
+      <w:start w:val="1"/>
+      <w:numFmt w:val="lowerLetter"/>
+      <w:lvlText w:val="%2."/>
+      <w:lvlJc w:val="left"/>
+      <w:pPr>
+        <w:ind w:left="1440" w:hanging="360"/>
+      </w:pPr>
+    </w:lvl>
+    <w:lvl w:ilvl="2" w:tplc="0C07001B" w:tentative="1">
+      <w:start w:val="1"/>
+      <w:numFmt w:val="lowerRoman"/>
+      <w:lvlText w:val="%3."/>
+      <w:lvlJc w:val="right"/>
+      <w:pPr>
+        <w:ind w:left="2160" w:hanging="180"/>
+      </w:pPr>
+    </w:lvl>
+    <w:lvl w:ilvl="3" w:tplc="0C07000F" w:tentative="1">
+      <w:start w:val="1"/>
+      <w:numFmt w:val="decimal"/>
+      <w:lvlText w:val="%4."/>
+      <w:lvlJc w:val="left"/>
+      <w:pPr>
+        <w:ind w:left="2880" w:hanging="360"/>
+      </w:pPr>
+    </w:lvl>
+    <w:lvl w:ilvl="4" w:tplc="0C070019" w:tentative="1">
+      <w:start w:val="1"/>
+      <w:numFmt w:val="lowerLetter"/>
+      <w:lvlText w:val="%5."/>
+      <w:lvlJc w:val="left"/>
+      <w:pPr>
+        <w:ind w:left="3600" w:hanging="360"/>
+      </w:pPr>
+    </w:lvl>
+    <w:lvl w:ilvl="5" w:tplc="0C07001B" w:tentative="1">
+      <w:start w:val="1"/>
+      <w:numFmt w:val="lowerRoman"/>
+      <w:lvlText w:val="%6."/>
+      <w:lvlJc w:val="right"/>
+      <w:pPr>
+        <w:ind w:left="4320" w:hanging="180"/>
+      </w:pPr>
+    </w:lvl>
+    <w:lvl w:ilvl="6" w:tplc="0C07000F" w:tentative="1">
+      <w:start w:val="1"/>
+      <w:numFmt w:val="decimal"/>
+      <w:lvlText w:val="%7."/>
+      <w:lvlJc w:val="left"/>
+      <w:pPr>
+        <w:ind w:left="5040" w:hanging="360"/>
+      </w:pPr>
+    </w:lvl>
+    <w:lvl w:ilvl="7" w:tplc="0C070019" w:tentative="1">
+      <w:start w:val="1"/>
+      <w:numFmt w:val="lowerLetter"/>
+      <w:lvlText w:val="%8."/>
+      <w:lvlJc w:val="left"/>
+      <w:pPr>
+        <w:ind w:left="5760" w:hanging="360"/>
+      </w:pPr>
+    </w:lvl>
+    <w:lvl w:ilvl="8" w:tplc="0C07001B" w:tentative="1">
+      <w:start w:val="1"/>
+      <w:numFmt w:val="lowerRoman"/>
+      <w:lvlText w:val="%9."/>
+      <w:lvlJc w:val="right"/>
+      <w:pPr>
+        <w:ind w:left="6480" w:hanging="180"/>
+      </w:pPr>
+    </w:lvl>
+  </w:abstractNum>
+  <w:abstractNum w:abstractNumId="3" w15:restartNumberingAfterBreak="0">
     <w:nsid w:val="3E7716F9"/>
     <w:multiLevelType w:val="hybridMultilevel"/>
     <w:tmpl w:val="F1608BA0"/>
@@ -2876,7 +3608,7 @@
       </w:rPr>
     </w:lvl>
   </w:abstractNum>
-  <w:abstractNum w:abstractNumId="3" w15:restartNumberingAfterBreak="0">
+  <w:abstractNum w:abstractNumId="4" w15:restartNumberingAfterBreak="0">
     <w:nsid w:val="456C026A"/>
     <w:multiLevelType w:val="hybridMultilevel"/>
     <w:tmpl w:val="8B280EB2"/>
@@ -2989,7 +3721,120 @@
       </w:rPr>
     </w:lvl>
   </w:abstractNum>
-  <w:abstractNum w:abstractNumId="4" w15:restartNumberingAfterBreak="0">
+  <w:abstractNum w:abstractNumId="5" w15:restartNumberingAfterBreak="0">
+    <w:nsid w:val="48012116"/>
+    <w:multiLevelType w:val="hybridMultilevel"/>
+    <w:tmpl w:val="F31E4972"/>
+    <w:lvl w:ilvl="0" w:tplc="0C070001">
+      <w:start w:val="1"/>
+      <w:numFmt w:val="bullet"/>
+      <w:lvlText w:val=""/>
+      <w:lvlJc w:val="left"/>
+      <w:pPr>
+        <w:ind w:left="720" w:hanging="360"/>
+      </w:pPr>
+      <w:rPr>
+        <w:rFonts w:ascii="Symbol" w:hAnsi="Symbol" w:hint="default"/>
+      </w:rPr>
+    </w:lvl>
+    <w:lvl w:ilvl="1" w:tplc="0C070003" w:tentative="1">
+      <w:start w:val="1"/>
+      <w:numFmt w:val="bullet"/>
+      <w:lvlText w:val="o"/>
+      <w:lvlJc w:val="left"/>
+      <w:pPr>
+        <w:ind w:left="1440" w:hanging="360"/>
+      </w:pPr>
+      <w:rPr>
+        <w:rFonts w:ascii="Courier New" w:hAnsi="Courier New" w:cs="Courier New" w:hint="default"/>
+      </w:rPr>
+    </w:lvl>
+    <w:lvl w:ilvl="2" w:tplc="0C070005" w:tentative="1">
+      <w:start w:val="1"/>
+      <w:numFmt w:val="bullet"/>
+      <w:lvlText w:val=""/>
+      <w:lvlJc w:val="left"/>
+      <w:pPr>
+        <w:ind w:left="2160" w:hanging="360"/>
+      </w:pPr>
+      <w:rPr>
+        <w:rFonts w:ascii="Wingdings" w:hAnsi="Wingdings" w:hint="default"/>
+      </w:rPr>
+    </w:lvl>
+    <w:lvl w:ilvl="3" w:tplc="0C070001" w:tentative="1">
+      <w:start w:val="1"/>
+      <w:numFmt w:val="bullet"/>
+      <w:lvlText w:val=""/>
+      <w:lvlJc w:val="left"/>
+      <w:pPr>
+        <w:ind w:left="2880" w:hanging="360"/>
+      </w:pPr>
+      <w:rPr>
+        <w:rFonts w:ascii="Symbol" w:hAnsi="Symbol" w:hint="default"/>
+      </w:rPr>
+    </w:lvl>
+    <w:lvl w:ilvl="4" w:tplc="0C070003" w:tentative="1">
+      <w:start w:val="1"/>
+      <w:numFmt w:val="bullet"/>
+      <w:lvlText w:val="o"/>
+      <w:lvlJc w:val="left"/>
+      <w:pPr>
+        <w:ind w:left="3600" w:hanging="360"/>
+      </w:pPr>
+      <w:rPr>
+        <w:rFonts w:ascii="Courier New" w:hAnsi="Courier New" w:cs="Courier New" w:hint="default"/>
+      </w:rPr>
+    </w:lvl>
+    <w:lvl w:ilvl="5" w:tplc="0C070005" w:tentative="1">
+      <w:start w:val="1"/>
+      <w:numFmt w:val="bullet"/>
+      <w:lvlText w:val=""/>
+      <w:lvlJc w:val="left"/>
+      <w:pPr>
+        <w:ind w:left="4320" w:hanging="360"/>
+      </w:pPr>
+      <w:rPr>
+        <w:rFonts w:ascii="Wingdings" w:hAnsi="Wingdings" w:hint="default"/>
+      </w:rPr>
+    </w:lvl>
+    <w:lvl w:ilvl="6" w:tplc="0C070001" w:tentative="1">
+      <w:start w:val="1"/>
+      <w:numFmt w:val="bullet"/>
+      <w:lvlText w:val=""/>
+      <w:lvlJc w:val="left"/>
+      <w:pPr>
+        <w:ind w:left="5040" w:hanging="360"/>
+      </w:pPr>
+      <w:rPr>
+        <w:rFonts w:ascii="Symbol" w:hAnsi="Symbol" w:hint="default"/>
+      </w:rPr>
+    </w:lvl>
+    <w:lvl w:ilvl="7" w:tplc="0C070003" w:tentative="1">
+      <w:start w:val="1"/>
+      <w:numFmt w:val="bullet"/>
+      <w:lvlText w:val="o"/>
+      <w:lvlJc w:val="left"/>
+      <w:pPr>
+        <w:ind w:left="5760" w:hanging="360"/>
+      </w:pPr>
+      <w:rPr>
+        <w:rFonts w:ascii="Courier New" w:hAnsi="Courier New" w:cs="Courier New" w:hint="default"/>
+      </w:rPr>
+    </w:lvl>
+    <w:lvl w:ilvl="8" w:tplc="0C070005" w:tentative="1">
+      <w:start w:val="1"/>
+      <w:numFmt w:val="bullet"/>
+      <w:lvlText w:val=""/>
+      <w:lvlJc w:val="left"/>
+      <w:pPr>
+        <w:ind w:left="6480" w:hanging="360"/>
+      </w:pPr>
+      <w:rPr>
+        <w:rFonts w:ascii="Wingdings" w:hAnsi="Wingdings" w:hint="default"/>
+      </w:rPr>
+    </w:lvl>
+  </w:abstractNum>
+  <w:abstractNum w:abstractNumId="6" w15:restartNumberingAfterBreak="0">
     <w:nsid w:val="50CD00B7"/>
     <w:multiLevelType w:val="hybridMultilevel"/>
     <w:tmpl w:val="3FA89EDC"/>
@@ -3102,7 +3947,7 @@
       </w:rPr>
     </w:lvl>
   </w:abstractNum>
-  <w:abstractNum w:abstractNumId="5" w15:restartNumberingAfterBreak="0">
+  <w:abstractNum w:abstractNumId="7" w15:restartNumberingAfterBreak="0">
     <w:nsid w:val="5B192A1A"/>
     <w:multiLevelType w:val="hybridMultilevel"/>
     <w:tmpl w:val="E1E6F256"/>
@@ -3215,7 +4060,7 @@
       </w:rPr>
     </w:lvl>
   </w:abstractNum>
-  <w:abstractNum w:abstractNumId="6" w15:restartNumberingAfterBreak="0">
+  <w:abstractNum w:abstractNumId="8" w15:restartNumberingAfterBreak="0">
     <w:nsid w:val="63475512"/>
     <w:multiLevelType w:val="hybridMultilevel"/>
     <w:tmpl w:val="CBE49DCC"/>
@@ -3328,7 +4173,233 @@
       </w:rPr>
     </w:lvl>
   </w:abstractNum>
-  <w:abstractNum w:abstractNumId="7" w15:restartNumberingAfterBreak="0">
+  <w:abstractNum w:abstractNumId="9" w15:restartNumberingAfterBreak="0">
+    <w:nsid w:val="67E212F0"/>
+    <w:multiLevelType w:val="hybridMultilevel"/>
+    <w:tmpl w:val="4E70AAEE"/>
+    <w:lvl w:ilvl="0" w:tplc="0C070001">
+      <w:start w:val="1"/>
+      <w:numFmt w:val="bullet"/>
+      <w:lvlText w:val=""/>
+      <w:lvlJc w:val="left"/>
+      <w:pPr>
+        <w:ind w:left="720" w:hanging="360"/>
+      </w:pPr>
+      <w:rPr>
+        <w:rFonts w:ascii="Symbol" w:hAnsi="Symbol" w:hint="default"/>
+      </w:rPr>
+    </w:lvl>
+    <w:lvl w:ilvl="1" w:tplc="0C070003" w:tentative="1">
+      <w:start w:val="1"/>
+      <w:numFmt w:val="bullet"/>
+      <w:lvlText w:val="o"/>
+      <w:lvlJc w:val="left"/>
+      <w:pPr>
+        <w:ind w:left="1440" w:hanging="360"/>
+      </w:pPr>
+      <w:rPr>
+        <w:rFonts w:ascii="Courier New" w:hAnsi="Courier New" w:cs="Courier New" w:hint="default"/>
+      </w:rPr>
+    </w:lvl>
+    <w:lvl w:ilvl="2" w:tplc="0C070005" w:tentative="1">
+      <w:start w:val="1"/>
+      <w:numFmt w:val="bullet"/>
+      <w:lvlText w:val=""/>
+      <w:lvlJc w:val="left"/>
+      <w:pPr>
+        <w:ind w:left="2160" w:hanging="360"/>
+      </w:pPr>
+      <w:rPr>
+        <w:rFonts w:ascii="Wingdings" w:hAnsi="Wingdings" w:hint="default"/>
+      </w:rPr>
+    </w:lvl>
+    <w:lvl w:ilvl="3" w:tplc="0C070001" w:tentative="1">
+      <w:start w:val="1"/>
+      <w:numFmt w:val="bullet"/>
+      <w:lvlText w:val=""/>
+      <w:lvlJc w:val="left"/>
+      <w:pPr>
+        <w:ind w:left="2880" w:hanging="360"/>
+      </w:pPr>
+      <w:rPr>
+        <w:rFonts w:ascii="Symbol" w:hAnsi="Symbol" w:hint="default"/>
+      </w:rPr>
+    </w:lvl>
+    <w:lvl w:ilvl="4" w:tplc="0C070003" w:tentative="1">
+      <w:start w:val="1"/>
+      <w:numFmt w:val="bullet"/>
+      <w:lvlText w:val="o"/>
+      <w:lvlJc w:val="left"/>
+      <w:pPr>
+        <w:ind w:left="3600" w:hanging="360"/>
+      </w:pPr>
+      <w:rPr>
+        <w:rFonts w:ascii="Courier New" w:hAnsi="Courier New" w:cs="Courier New" w:hint="default"/>
+      </w:rPr>
+    </w:lvl>
+    <w:lvl w:ilvl="5" w:tplc="0C070005" w:tentative="1">
+      <w:start w:val="1"/>
+      <w:numFmt w:val="bullet"/>
+      <w:lvlText w:val=""/>
+      <w:lvlJc w:val="left"/>
+      <w:pPr>
+        <w:ind w:left="4320" w:hanging="360"/>
+      </w:pPr>
+      <w:rPr>
+        <w:rFonts w:ascii="Wingdings" w:hAnsi="Wingdings" w:hint="default"/>
+      </w:rPr>
+    </w:lvl>
+    <w:lvl w:ilvl="6" w:tplc="0C070001" w:tentative="1">
+      <w:start w:val="1"/>
+      <w:numFmt w:val="bullet"/>
+      <w:lvlText w:val=""/>
+      <w:lvlJc w:val="left"/>
+      <w:pPr>
+        <w:ind w:left="5040" w:hanging="360"/>
+      </w:pPr>
+      <w:rPr>
+        <w:rFonts w:ascii="Symbol" w:hAnsi="Symbol" w:hint="default"/>
+      </w:rPr>
+    </w:lvl>
+    <w:lvl w:ilvl="7" w:tplc="0C070003" w:tentative="1">
+      <w:start w:val="1"/>
+      <w:numFmt w:val="bullet"/>
+      <w:lvlText w:val="o"/>
+      <w:lvlJc w:val="left"/>
+      <w:pPr>
+        <w:ind w:left="5760" w:hanging="360"/>
+      </w:pPr>
+      <w:rPr>
+        <w:rFonts w:ascii="Courier New" w:hAnsi="Courier New" w:cs="Courier New" w:hint="default"/>
+      </w:rPr>
+    </w:lvl>
+    <w:lvl w:ilvl="8" w:tplc="0C070005" w:tentative="1">
+      <w:start w:val="1"/>
+      <w:numFmt w:val="bullet"/>
+      <w:lvlText w:val=""/>
+      <w:lvlJc w:val="left"/>
+      <w:pPr>
+        <w:ind w:left="6480" w:hanging="360"/>
+      </w:pPr>
+      <w:rPr>
+        <w:rFonts w:ascii="Wingdings" w:hAnsi="Wingdings" w:hint="default"/>
+      </w:rPr>
+    </w:lvl>
+  </w:abstractNum>
+  <w:abstractNum w:abstractNumId="10" w15:restartNumberingAfterBreak="0">
+    <w:nsid w:val="6B7C3A76"/>
+    <w:multiLevelType w:val="hybridMultilevel"/>
+    <w:tmpl w:val="E24C1444"/>
+    <w:lvl w:ilvl="0" w:tplc="0C070001">
+      <w:start w:val="1"/>
+      <w:numFmt w:val="bullet"/>
+      <w:lvlText w:val=""/>
+      <w:lvlJc w:val="left"/>
+      <w:pPr>
+        <w:ind w:left="720" w:hanging="360"/>
+      </w:pPr>
+      <w:rPr>
+        <w:rFonts w:ascii="Symbol" w:hAnsi="Symbol" w:hint="default"/>
+      </w:rPr>
+    </w:lvl>
+    <w:lvl w:ilvl="1" w:tplc="0C070003" w:tentative="1">
+      <w:start w:val="1"/>
+      <w:numFmt w:val="bullet"/>
+      <w:lvlText w:val="o"/>
+      <w:lvlJc w:val="left"/>
+      <w:pPr>
+        <w:ind w:left="1440" w:hanging="360"/>
+      </w:pPr>
+      <w:rPr>
+        <w:rFonts w:ascii="Courier New" w:hAnsi="Courier New" w:cs="Courier New" w:hint="default"/>
+      </w:rPr>
+    </w:lvl>
+    <w:lvl w:ilvl="2" w:tplc="0C070005" w:tentative="1">
+      <w:start w:val="1"/>
+      <w:numFmt w:val="bullet"/>
+      <w:lvlText w:val=""/>
+      <w:lvlJc w:val="left"/>
+      <w:pPr>
+        <w:ind w:left="2160" w:hanging="360"/>
+      </w:pPr>
+      <w:rPr>
+        <w:rFonts w:ascii="Wingdings" w:hAnsi="Wingdings" w:hint="default"/>
+      </w:rPr>
+    </w:lvl>
+    <w:lvl w:ilvl="3" w:tplc="0C070001" w:tentative="1">
+      <w:start w:val="1"/>
+      <w:numFmt w:val="bullet"/>
+      <w:lvlText w:val=""/>
+      <w:lvlJc w:val="left"/>
+      <w:pPr>
+        <w:ind w:left="2880" w:hanging="360"/>
+      </w:pPr>
+      <w:rPr>
+        <w:rFonts w:ascii="Symbol" w:hAnsi="Symbol" w:hint="default"/>
+      </w:rPr>
+    </w:lvl>
+    <w:lvl w:ilvl="4" w:tplc="0C070003" w:tentative="1">
+      <w:start w:val="1"/>
+      <w:numFmt w:val="bullet"/>
+      <w:lvlText w:val="o"/>
+      <w:lvlJc w:val="left"/>
+      <w:pPr>
+        <w:ind w:left="3600" w:hanging="360"/>
+      </w:pPr>
+      <w:rPr>
+        <w:rFonts w:ascii="Courier New" w:hAnsi="Courier New" w:cs="Courier New" w:hint="default"/>
+      </w:rPr>
+    </w:lvl>
+    <w:lvl w:ilvl="5" w:tplc="0C070005" w:tentative="1">
+      <w:start w:val="1"/>
+      <w:numFmt w:val="bullet"/>
+      <w:lvlText w:val=""/>
+      <w:lvlJc w:val="left"/>
+      <w:pPr>
+        <w:ind w:left="4320" w:hanging="360"/>
+      </w:pPr>
+      <w:rPr>
+        <w:rFonts w:ascii="Wingdings" w:hAnsi="Wingdings" w:hint="default"/>
+      </w:rPr>
+    </w:lvl>
+    <w:lvl w:ilvl="6" w:tplc="0C070001" w:tentative="1">
+      <w:start w:val="1"/>
+      <w:numFmt w:val="bullet"/>
+      <w:lvlText w:val=""/>
+      <w:lvlJc w:val="left"/>
+      <w:pPr>
+        <w:ind w:left="5040" w:hanging="360"/>
+      </w:pPr>
+      <w:rPr>
+        <w:rFonts w:ascii="Symbol" w:hAnsi="Symbol" w:hint="default"/>
+      </w:rPr>
+    </w:lvl>
+    <w:lvl w:ilvl="7" w:tplc="0C070003" w:tentative="1">
+      <w:start w:val="1"/>
+      <w:numFmt w:val="bullet"/>
+      <w:lvlText w:val="o"/>
+      <w:lvlJc w:val="left"/>
+      <w:pPr>
+        <w:ind w:left="5760" w:hanging="360"/>
+      </w:pPr>
+      <w:rPr>
+        <w:rFonts w:ascii="Courier New" w:hAnsi="Courier New" w:cs="Courier New" w:hint="default"/>
+      </w:rPr>
+    </w:lvl>
+    <w:lvl w:ilvl="8" w:tplc="0C070005" w:tentative="1">
+      <w:start w:val="1"/>
+      <w:numFmt w:val="bullet"/>
+      <w:lvlText w:val=""/>
+      <w:lvlJc w:val="left"/>
+      <w:pPr>
+        <w:ind w:left="6480" w:hanging="360"/>
+      </w:pPr>
+      <w:rPr>
+        <w:rFonts w:ascii="Wingdings" w:hAnsi="Wingdings" w:hint="default"/>
+      </w:rPr>
+    </w:lvl>
+  </w:abstractNum>
+  <w:abstractNum w:abstractNumId="11" w15:restartNumberingAfterBreak="0">
     <w:nsid w:val="6BE62F04"/>
     <w:multiLevelType w:val="hybridMultilevel"/>
     <w:tmpl w:val="F034A83A"/>
@@ -3441,7 +4512,7 @@
       </w:rPr>
     </w:lvl>
   </w:abstractNum>
-  <w:abstractNum w:abstractNumId="8" w15:restartNumberingAfterBreak="0">
+  <w:abstractNum w:abstractNumId="12" w15:restartNumberingAfterBreak="0">
     <w:nsid w:val="70AF36C6"/>
     <w:multiLevelType w:val="hybridMultilevel"/>
     <w:tmpl w:val="1D7EE194"/>
@@ -3555,31 +4626,43 @@
     </w:lvl>
   </w:abstractNum>
   <w:num w:numId="1">
-    <w:abstractNumId w:val="2"/>
+    <w:abstractNumId w:val="3"/>
   </w:num>
   <w:num w:numId="2">
-    <w:abstractNumId w:val="4"/>
+    <w:abstractNumId w:val="6"/>
   </w:num>
   <w:num w:numId="3">
-    <w:abstractNumId w:val="6"/>
+    <w:abstractNumId w:val="8"/>
   </w:num>
   <w:num w:numId="4">
-    <w:abstractNumId w:val="5"/>
+    <w:abstractNumId w:val="7"/>
   </w:num>
   <w:num w:numId="5">
-    <w:abstractNumId w:val="8"/>
+    <w:abstractNumId w:val="12"/>
   </w:num>
   <w:num w:numId="6">
     <w:abstractNumId w:val="0"/>
   </w:num>
   <w:num w:numId="7">
-    <w:abstractNumId w:val="3"/>
+    <w:abstractNumId w:val="4"/>
   </w:num>
   <w:num w:numId="8">
     <w:abstractNumId w:val="1"/>
   </w:num>
   <w:num w:numId="9">
-    <w:abstractNumId w:val="7"/>
+    <w:abstractNumId w:val="11"/>
+  </w:num>
+  <w:num w:numId="10">
+    <w:abstractNumId w:val="9"/>
+  </w:num>
+  <w:num w:numId="11">
+    <w:abstractNumId w:val="2"/>
+  </w:num>
+  <w:num w:numId="12">
+    <w:abstractNumId w:val="5"/>
+  </w:num>
+  <w:num w:numId="13">
+    <w:abstractNumId w:val="10"/>
   </w:num>
 </w:numbering>
 </file>
@@ -4054,6 +5137,7 @@
   <w:style w:type="character" w:default="1" w:styleId="Absatz-Standardschriftart">
     <w:name w:val="Default Paragraph Font"/>
     <w:uiPriority w:val="1"/>
+    <w:semiHidden/>
     <w:unhideWhenUsed/>
   </w:style>
   <w:style w:type="table" w:default="1" w:styleId="NormaleTabelle">
@@ -4125,6 +5209,23 @@
       <w:color w:val="1F4D78" w:themeColor="accent1" w:themeShade="7F"/>
       <w:sz w:val="24"/>
       <w:szCs w:val="24"/>
+    </w:rPr>
+  </w:style>
+  <w:style w:type="paragraph" w:customStyle="1" w:styleId="Default">
+    <w:name w:val="Default"/>
+    <w:rsid w:val="00E53E44"/>
+    <w:pPr>
+      <w:autoSpaceDE w:val="0"/>
+      <w:autoSpaceDN w:val="0"/>
+      <w:adjustRightInd w:val="0"/>
+      <w:spacing w:after="0" w:line="240" w:lineRule="auto"/>
+    </w:pPr>
+    <w:rPr>
+      <w:rFonts w:ascii="Calibri" w:hAnsi="Calibri" w:cs="Calibri"/>
+      <w:color w:val="000000"/>
+      <w:sz w:val="24"/>
+      <w:szCs w:val="24"/>
+      <w:lang w:val="de-AT"/>
     </w:rPr>
   </w:style>
 </w:styles>

</xml_diff>

<commit_message>
UserStories und User Case Map
User Stories des Veranstalters wurden überarbeitet und teilweise schon mit Testfällen versehen. Bei gewissen User Stories bestehen noch unklarheiten von der GUI her und was verlangt werden soll bei den Akzeptanzkriterien bzw Testfällen.
Die User Case Map wird nicht mehr als Word Dokument zur Verfügung gestellt sondern als pdf.
</commit_message>
<xml_diff>
--- a/UserStories.docx
+++ b/UserStories.docx
@@ -283,7 +283,7 @@
           <w:sz w:val="24"/>
           <w:lang w:val="de-AT"/>
         </w:rPr>
-        <w:t>.</w:t>
+        <w:t xml:space="preserve"> und um über eventuelle Änderung bei angemeldeten Events informiert zu werden.</w:t>
       </w:r>
     </w:p>
     <w:p>
@@ -1864,7 +1864,7 @@
           <w:u w:val="single"/>
         </w:rPr>
         <w:lastRenderedPageBreak/>
-        <w:t>Admin / Veranstalter</w:t>
+        <w:t>Veranstalter</w:t>
       </w:r>
     </w:p>
     <w:p>
@@ -2061,11 +2061,315 @@
     </w:p>
     <w:p>
       <w:pPr>
-        <w:rPr>
-          <w:sz w:val="24"/>
-          <w:lang w:val="de-AT"/>
-        </w:rPr>
-      </w:pPr>
+        <w:pStyle w:val="Default"/>
+        <w:numPr>
+          <w:ilvl w:val="0"/>
+          <w:numId w:val="14"/>
+        </w:numPr>
+        <w:spacing w:after="361"/>
+        <w:ind w:left="357" w:hanging="357"/>
+        <w:rPr>
+          <w:bCs/>
+          <w:sz w:val="23"/>
+          <w:szCs w:val="23"/>
+        </w:rPr>
+      </w:pPr>
+      <w:r>
+        <w:rPr>
+          <w:b/>
+          <w:bCs/>
+          <w:sz w:val="23"/>
+          <w:szCs w:val="23"/>
+        </w:rPr>
+        <w:t xml:space="preserve">Aktion: </w:t>
+      </w:r>
+      <w:r>
+        <w:rPr>
+          <w:bCs/>
+          <w:sz w:val="23"/>
+          <w:szCs w:val="23"/>
+        </w:rPr>
+        <w:t>User gibt keine E-Mailadresse oder kein Passwort ein und klickt auf registrieren.</w:t>
+      </w:r>
+      <w:r>
+        <w:rPr>
+          <w:sz w:val="23"/>
+          <w:szCs w:val="23"/>
+        </w:rPr>
+        <w:br/>
+      </w:r>
+      <w:r>
+        <w:rPr>
+          <w:b/>
+          <w:bCs/>
+          <w:sz w:val="23"/>
+          <w:szCs w:val="23"/>
+        </w:rPr>
+        <w:t xml:space="preserve">Ergebnis: </w:t>
+      </w:r>
+      <w:r>
+        <w:rPr>
+          <w:bCs/>
+          <w:sz w:val="23"/>
+          <w:szCs w:val="23"/>
+        </w:rPr>
+        <w:t>User erhält eine Meldung, dass er E-Mailadresse und Passwort eingeben muss.</w:t>
+      </w:r>
+    </w:p>
+    <w:p>
+      <w:pPr>
+        <w:pStyle w:val="Default"/>
+        <w:numPr>
+          <w:ilvl w:val="0"/>
+          <w:numId w:val="14"/>
+        </w:numPr>
+        <w:spacing w:after="361"/>
+        <w:ind w:left="357" w:hanging="357"/>
+        <w:rPr>
+          <w:bCs/>
+          <w:sz w:val="23"/>
+          <w:szCs w:val="23"/>
+        </w:rPr>
+      </w:pPr>
+      <w:r>
+        <w:rPr>
+          <w:b/>
+          <w:sz w:val="23"/>
+          <w:szCs w:val="23"/>
+        </w:rPr>
+        <w:t xml:space="preserve">Aktion: </w:t>
+      </w:r>
+      <w:r>
+        <w:rPr>
+          <w:sz w:val="23"/>
+          <w:szCs w:val="23"/>
+        </w:rPr>
+        <w:t>User gibt einen Text ein der keine E-Mailadresse ist.</w:t>
+      </w:r>
+      <w:r>
+        <w:rPr>
+          <w:sz w:val="23"/>
+          <w:szCs w:val="23"/>
+        </w:rPr>
+        <w:br/>
+      </w:r>
+      <w:r>
+        <w:rPr>
+          <w:b/>
+          <w:sz w:val="23"/>
+          <w:szCs w:val="23"/>
+        </w:rPr>
+        <w:t>Ergebnis:</w:t>
+      </w:r>
+      <w:r>
+        <w:rPr>
+          <w:sz w:val="23"/>
+          <w:szCs w:val="23"/>
+        </w:rPr>
+        <w:t xml:space="preserve"> User erhält eine Meldung, dass die E-Mailadresse die falsche form hat.</w:t>
+      </w:r>
+    </w:p>
+    <w:p>
+      <w:pPr>
+        <w:pStyle w:val="Default"/>
+        <w:numPr>
+          <w:ilvl w:val="0"/>
+          <w:numId w:val="14"/>
+        </w:numPr>
+        <w:spacing w:after="361"/>
+        <w:ind w:left="357" w:hanging="357"/>
+        <w:rPr>
+          <w:sz w:val="23"/>
+          <w:szCs w:val="23"/>
+        </w:rPr>
+      </w:pPr>
+      <w:r>
+        <w:rPr>
+          <w:b/>
+          <w:sz w:val="23"/>
+          <w:szCs w:val="23"/>
+        </w:rPr>
+        <w:t>Aktion:</w:t>
+      </w:r>
+      <w:r>
+        <w:rPr>
+          <w:sz w:val="23"/>
+          <w:szCs w:val="23"/>
+        </w:rPr>
+        <w:t xml:space="preserve"> User gibt ein zu kurzes Passwort ein.</w:t>
+      </w:r>
+      <w:r>
+        <w:rPr>
+          <w:b/>
+          <w:sz w:val="23"/>
+          <w:szCs w:val="23"/>
+        </w:rPr>
+        <w:br/>
+        <w:t xml:space="preserve">Ergebnis: </w:t>
+      </w:r>
+      <w:r>
+        <w:rPr>
+          <w:sz w:val="23"/>
+          <w:szCs w:val="23"/>
+        </w:rPr>
+        <w:t>User bekommt Meldung, dass das Passwort zu kurz ist.</w:t>
+      </w:r>
+    </w:p>
+    <w:p>
+      <w:pPr>
+        <w:pStyle w:val="Default"/>
+        <w:numPr>
+          <w:ilvl w:val="0"/>
+          <w:numId w:val="14"/>
+        </w:numPr>
+        <w:spacing w:after="361"/>
+        <w:ind w:left="357" w:hanging="357"/>
+        <w:rPr>
+          <w:sz w:val="23"/>
+          <w:szCs w:val="23"/>
+        </w:rPr>
+      </w:pPr>
+      <w:r>
+        <w:rPr>
+          <w:b/>
+          <w:sz w:val="23"/>
+          <w:szCs w:val="23"/>
+        </w:rPr>
+        <w:t xml:space="preserve">Aktion: </w:t>
+      </w:r>
+      <w:r>
+        <w:rPr>
+          <w:sz w:val="23"/>
+          <w:szCs w:val="23"/>
+        </w:rPr>
+        <w:t>User gibt einen Namen ein der numerische Werte enthält.</w:t>
+      </w:r>
+      <w:r>
+        <w:rPr>
+          <w:sz w:val="23"/>
+          <w:szCs w:val="23"/>
+        </w:rPr>
+        <w:br/>
+      </w:r>
+      <w:r>
+        <w:rPr>
+          <w:b/>
+          <w:sz w:val="23"/>
+          <w:szCs w:val="23"/>
+        </w:rPr>
+        <w:t>Ergebnis:</w:t>
+      </w:r>
+      <w:r>
+        <w:rPr>
+          <w:sz w:val="23"/>
+          <w:szCs w:val="23"/>
+        </w:rPr>
+        <w:t xml:space="preserve"> User bekommt Meldung, dass der Name keine Zahlen beinhalten darf.</w:t>
+      </w:r>
+    </w:p>
+    <w:p>
+      <w:pPr>
+        <w:pStyle w:val="Default"/>
+        <w:numPr>
+          <w:ilvl w:val="0"/>
+          <w:numId w:val="14"/>
+        </w:numPr>
+        <w:spacing w:after="361"/>
+        <w:ind w:left="357" w:hanging="357"/>
+        <w:rPr>
+          <w:sz w:val="23"/>
+          <w:szCs w:val="23"/>
+        </w:rPr>
+      </w:pPr>
+      <w:r>
+        <w:rPr>
+          <w:b/>
+          <w:sz w:val="23"/>
+          <w:szCs w:val="23"/>
+        </w:rPr>
+        <w:t>Aktion:</w:t>
+      </w:r>
+      <w:r>
+        <w:rPr>
+          <w:sz w:val="23"/>
+          <w:szCs w:val="23"/>
+        </w:rPr>
+        <w:t xml:space="preserve"> User gibt die richtigen Daten vollständig ein und klickt auf registrieren.</w:t>
+      </w:r>
+      <w:r>
+        <w:rPr>
+          <w:sz w:val="23"/>
+          <w:szCs w:val="23"/>
+        </w:rPr>
+        <w:br/>
+      </w:r>
+      <w:r>
+        <w:rPr>
+          <w:b/>
+          <w:sz w:val="23"/>
+          <w:szCs w:val="23"/>
+        </w:rPr>
+        <w:t xml:space="preserve">Ergebnis: </w:t>
+      </w:r>
+      <w:r>
+        <w:rPr>
+          <w:sz w:val="23"/>
+          <w:szCs w:val="23"/>
+        </w:rPr>
+        <w:t>Der Startbildschirm mit den Userdaten wird angezeigt.</w:t>
+      </w:r>
+    </w:p>
+    <w:p>
+      <w:pPr>
+        <w:pStyle w:val="Default"/>
+        <w:numPr>
+          <w:ilvl w:val="0"/>
+          <w:numId w:val="14"/>
+        </w:numPr>
+        <w:spacing w:after="361"/>
+        <w:ind w:left="357" w:hanging="357"/>
+        <w:rPr>
+          <w:sz w:val="23"/>
+          <w:szCs w:val="23"/>
+        </w:rPr>
+      </w:pPr>
+      <w:r>
+        <w:rPr>
+          <w:b/>
+          <w:sz w:val="23"/>
+          <w:szCs w:val="23"/>
+        </w:rPr>
+        <w:t>Aktion:</w:t>
+      </w:r>
+      <w:r>
+        <w:rPr>
+          <w:sz w:val="23"/>
+          <w:szCs w:val="23"/>
+        </w:rPr>
+        <w:t xml:space="preserve"> User registriert sich erfolgreich und meldet sich danach wieder ab. Dann probiert er über das Login einzusteigen.</w:t>
+      </w:r>
+      <w:r>
+        <w:rPr>
+          <w:sz w:val="23"/>
+          <w:szCs w:val="23"/>
+        </w:rPr>
+        <w:br/>
+      </w:r>
+      <w:r>
+        <w:rPr>
+          <w:b/>
+          <w:sz w:val="23"/>
+          <w:szCs w:val="23"/>
+        </w:rPr>
+        <w:t xml:space="preserve">Ergebnis: </w:t>
+      </w:r>
+      <w:r>
+        <w:rPr>
+          <w:sz w:val="23"/>
+          <w:szCs w:val="23"/>
+        </w:rPr>
+        <w:t>Keine Fehlermeldung, wenn der User richtig in die Datenbank eingetragen wurde.</w:t>
+      </w:r>
     </w:p>
     <w:p>
       <w:pPr>
@@ -2093,7 +2397,13 @@
         <w:rPr>
           <w:lang w:val="de-AT"/>
         </w:rPr>
-        <w:t>Ziel dieser Userstory ist es, dass sich der User anmelden kann, um auf die ihm zu Verfügung stehenden Funktion Zugriff zu erhalten.</w:t>
+        <w:t>Ziel dieser Userstory ist es, dass sich der User anmelden kann, um auf die ihm zu Verfügung stehenden Funktion Zugriff zu erhalte</w:t>
+      </w:r>
+      <w:r>
+        <w:rPr>
+          <w:lang w:val="de-AT"/>
+        </w:rPr>
+        <w:t>n.</w:t>
       </w:r>
     </w:p>
     <w:p>
@@ -2122,7 +2432,19 @@
         <w:rPr>
           <w:lang w:val="de-AT"/>
         </w:rPr>
-        <w:t>Durch Eingabe der richtigen Benutzername-Passwort-Kombination wird der User angemeldet und erhält so Zugriff auf die weiteren Funktionen.</w:t>
+        <w:t xml:space="preserve">Durch Eingabe der richtigen </w:t>
+      </w:r>
+      <w:r>
+        <w:rPr>
+          <w:lang w:val="de-AT"/>
+        </w:rPr>
+        <w:t>E-Mailadresse</w:t>
+      </w:r>
+      <w:r>
+        <w:rPr>
+          <w:lang w:val="de-AT"/>
+        </w:rPr>
+        <w:t>-Passwort-Kombination wird der User angemeldet und erhält so Zugriff auf die weiteren Funktionen.</w:t>
       </w:r>
     </w:p>
     <w:p>
@@ -2144,10 +2466,27 @@
       <w:pPr>
         <w:pStyle w:val="Default"/>
         <w:rPr>
-          <w:sz w:val="23"/>
-          <w:szCs w:val="23"/>
-        </w:rPr>
-      </w:pPr>
+          <w:bCs/>
+          <w:sz w:val="23"/>
+          <w:szCs w:val="23"/>
+        </w:rPr>
+      </w:pPr>
+      <w:r>
+        <w:rPr>
+          <w:bCs/>
+          <w:sz w:val="23"/>
+          <w:szCs w:val="23"/>
+        </w:rPr>
+        <w:t>1.</w:t>
+      </w:r>
+      <w:r>
+        <w:rPr>
+          <w:bCs/>
+          <w:sz w:val="23"/>
+          <w:szCs w:val="23"/>
+        </w:rPr>
+        <w:t xml:space="preserve"> </w:t>
+      </w:r>
       <w:r>
         <w:rPr>
           <w:b/>
@@ -2155,8 +2494,70 @@
           <w:sz w:val="23"/>
           <w:szCs w:val="23"/>
         </w:rPr>
-        <w:t>1.</w:t>
-      </w:r>
+        <w:t xml:space="preserve">Vorbedingung: </w:t>
+      </w:r>
+      <w:r>
+        <w:rPr>
+          <w:bCs/>
+          <w:sz w:val="23"/>
+          <w:szCs w:val="23"/>
+        </w:rPr>
+        <w:t>Veranstalter mit der E-Mailadresse „</w:t>
+      </w:r>
+      <w:hyperlink r:id="rId6" w:history="1">
+        <w:r>
+          <w:rPr>
+            <w:rStyle w:val="Hyperlink"/>
+            <w:bCs/>
+            <w:sz w:val="23"/>
+            <w:szCs w:val="23"/>
+          </w:rPr>
+          <w:t>corakumnig@gmail.com</w:t>
+        </w:r>
+      </w:hyperlink>
+      <w:r>
+        <w:rPr>
+          <w:bCs/>
+          <w:sz w:val="23"/>
+          <w:szCs w:val="23"/>
+        </w:rPr>
+        <w:t>“ und dem Passwort „</w:t>
+      </w:r>
+      <w:proofErr w:type="spellStart"/>
+      <w:r>
+        <w:rPr>
+          <w:bCs/>
+          <w:sz w:val="23"/>
+          <w:szCs w:val="23"/>
+        </w:rPr>
+        <w:t>ck</w:t>
+      </w:r>
+      <w:proofErr w:type="spellEnd"/>
+      <w:r>
+        <w:rPr>
+          <w:bCs/>
+          <w:sz w:val="23"/>
+          <w:szCs w:val="23"/>
+        </w:rPr>
+        <w:t>“ existiert.</w:t>
+      </w:r>
+      <w:r>
+        <w:rPr>
+          <w:bCs/>
+          <w:sz w:val="23"/>
+          <w:szCs w:val="23"/>
+        </w:rPr>
+        <w:t xml:space="preserve"> </w:t>
+      </w:r>
+    </w:p>
+    <w:p>
+      <w:pPr>
+        <w:pStyle w:val="Default"/>
+        <w:rPr>
+          <w:sz w:val="23"/>
+          <w:szCs w:val="23"/>
+        </w:rPr>
+      </w:pPr>
       <w:r>
         <w:rPr>
           <w:b/>
@@ -2164,14 +2565,75 @@
           <w:sz w:val="23"/>
           <w:szCs w:val="23"/>
         </w:rPr>
-        <w:t xml:space="preserve"> Vorbedingung: </w:t>
-      </w:r>
-      <w:r>
-        <w:rPr>
-          <w:sz w:val="23"/>
-          <w:szCs w:val="23"/>
-        </w:rPr>
-        <w:t xml:space="preserve">User „Admin“ mit Passwort „Test“ existiert. </w:t>
+        <w:t xml:space="preserve">Aktion: </w:t>
+      </w:r>
+      <w:r>
+        <w:rPr>
+          <w:sz w:val="23"/>
+          <w:szCs w:val="23"/>
+        </w:rPr>
+        <w:t xml:space="preserve">User gibt </w:t>
+      </w:r>
+      <w:r>
+        <w:rPr>
+          <w:sz w:val="23"/>
+          <w:szCs w:val="23"/>
+        </w:rPr>
+        <w:t>„</w:t>
+      </w:r>
+      <w:hyperlink r:id="rId7" w:history="1">
+        <w:r>
+          <w:rPr>
+            <w:rStyle w:val="Hyperlink"/>
+            <w:sz w:val="23"/>
+            <w:szCs w:val="23"/>
+          </w:rPr>
+          <w:t>corakumnig@gmail.com</w:t>
+        </w:r>
+      </w:hyperlink>
+      <w:r>
+        <w:rPr>
+          <w:sz w:val="23"/>
+          <w:szCs w:val="23"/>
+        </w:rPr>
+        <w:t>“</w:t>
+      </w:r>
+      <w:r>
+        <w:rPr>
+          <w:sz w:val="23"/>
+          <w:szCs w:val="23"/>
+        </w:rPr>
+        <w:t xml:space="preserve"> als E-Mailadresse und als Passwort </w:t>
+      </w:r>
+      <w:r>
+        <w:rPr>
+          <w:sz w:val="23"/>
+          <w:szCs w:val="23"/>
+        </w:rPr>
+        <w:t>„</w:t>
+      </w:r>
+      <w:proofErr w:type="spellStart"/>
+      <w:r>
+        <w:rPr>
+          <w:sz w:val="23"/>
+          <w:szCs w:val="23"/>
+        </w:rPr>
+        <w:t>ck</w:t>
+      </w:r>
+      <w:proofErr w:type="spellEnd"/>
+      <w:r>
+        <w:rPr>
+          <w:sz w:val="23"/>
+          <w:szCs w:val="23"/>
+        </w:rPr>
+        <w:t>“</w:t>
+      </w:r>
+      <w:r>
+        <w:rPr>
+          <w:sz w:val="23"/>
+          <w:szCs w:val="23"/>
+        </w:rPr>
+        <w:t xml:space="preserve"> ein.</w:t>
       </w:r>
     </w:p>
     <w:p>
@@ -2189,6 +2651,48 @@
           <w:sz w:val="23"/>
           <w:szCs w:val="23"/>
         </w:rPr>
+        <w:t xml:space="preserve">Ergebnis: </w:t>
+      </w:r>
+      <w:r>
+        <w:rPr>
+          <w:sz w:val="23"/>
+          <w:szCs w:val="23"/>
+        </w:rPr>
+        <w:t xml:space="preserve">User erhält Zugriff auf die App. </w:t>
+      </w:r>
+    </w:p>
+    <w:p>
+      <w:pPr>
+        <w:pStyle w:val="Default"/>
+        <w:rPr>
+          <w:sz w:val="23"/>
+          <w:szCs w:val="23"/>
+        </w:rPr>
+      </w:pPr>
+    </w:p>
+    <w:p>
+      <w:pPr>
+        <w:pStyle w:val="Default"/>
+        <w:rPr>
+          <w:sz w:val="23"/>
+          <w:szCs w:val="23"/>
+        </w:rPr>
+      </w:pPr>
+      <w:r>
+        <w:rPr>
+          <w:sz w:val="23"/>
+          <w:szCs w:val="23"/>
+        </w:rPr>
+        <w:lastRenderedPageBreak/>
+        <w:t xml:space="preserve">2. </w:t>
+      </w:r>
+      <w:r>
+        <w:rPr>
+          <w:b/>
+          <w:bCs/>
+          <w:sz w:val="23"/>
+          <w:szCs w:val="23"/>
+        </w:rPr>
         <w:t xml:space="preserve">Aktion: </w:t>
       </w:r>
       <w:r>
@@ -2196,7 +2700,21 @@
           <w:sz w:val="23"/>
           <w:szCs w:val="23"/>
         </w:rPr>
-        <w:t xml:space="preserve">User gibt „Admin“ als Benutzername und „Test“ als Passwort ein und klickt auf Anmelden. </w:t>
+        <w:t>User gibt keine</w:t>
+      </w:r>
+      <w:r>
+        <w:rPr>
+          <w:sz w:val="23"/>
+          <w:szCs w:val="23"/>
+        </w:rPr>
+        <w:t xml:space="preserve"> E-Mailadresse </w:t>
+      </w:r>
+      <w:r>
+        <w:rPr>
+          <w:sz w:val="23"/>
+          <w:szCs w:val="23"/>
+        </w:rPr>
+        <w:t xml:space="preserve">oder kein Passwort ein und klickt auf Anmelden. </w:t>
       </w:r>
     </w:p>
     <w:p>
@@ -2221,73 +2739,21 @@
           <w:sz w:val="23"/>
           <w:szCs w:val="23"/>
         </w:rPr>
-        <w:t xml:space="preserve">User erhält Zugriff auf die App. </w:t>
-      </w:r>
-    </w:p>
-    <w:p>
-      <w:pPr>
-        <w:pStyle w:val="Default"/>
-        <w:rPr>
-          <w:sz w:val="23"/>
-          <w:szCs w:val="23"/>
-        </w:rPr>
-      </w:pPr>
-    </w:p>
-    <w:p>
-      <w:pPr>
-        <w:pStyle w:val="Default"/>
-        <w:rPr>
-          <w:sz w:val="23"/>
-          <w:szCs w:val="23"/>
-        </w:rPr>
-      </w:pPr>
-      <w:r>
-        <w:rPr>
-          <w:sz w:val="23"/>
-          <w:szCs w:val="23"/>
-        </w:rPr>
-        <w:t xml:space="preserve">2. </w:t>
-      </w:r>
-      <w:r>
-        <w:rPr>
-          <w:b/>
-          <w:bCs/>
-          <w:sz w:val="23"/>
-          <w:szCs w:val="23"/>
-        </w:rPr>
-        <w:t xml:space="preserve">Aktion: </w:t>
-      </w:r>
-      <w:r>
-        <w:rPr>
-          <w:sz w:val="23"/>
-          <w:szCs w:val="23"/>
-        </w:rPr>
-        <w:t xml:space="preserve">User gibt keinen Benutzernamen oder kein Passwort ein und klickt auf Anmelden. </w:t>
-      </w:r>
-    </w:p>
-    <w:p>
-      <w:pPr>
-        <w:pStyle w:val="Default"/>
-        <w:rPr>
-          <w:sz w:val="23"/>
-          <w:szCs w:val="23"/>
-        </w:rPr>
-      </w:pPr>
-      <w:r>
-        <w:rPr>
-          <w:b/>
-          <w:bCs/>
-          <w:sz w:val="23"/>
-          <w:szCs w:val="23"/>
-        </w:rPr>
-        <w:t xml:space="preserve">Ergebnis: </w:t>
-      </w:r>
-      <w:r>
-        <w:rPr>
-          <w:sz w:val="23"/>
-          <w:szCs w:val="23"/>
-        </w:rPr>
-        <w:t xml:space="preserve">User erhält eine Meldung, dass er Benutzername und Passwort eingeben muss, um sich anmelden zu können. </w:t>
+        <w:t xml:space="preserve">User erhält eine Meldung, dass er </w:t>
+      </w:r>
+      <w:r>
+        <w:rPr>
+          <w:sz w:val="23"/>
+          <w:szCs w:val="23"/>
+        </w:rPr>
+        <w:t>E-Mailadresse</w:t>
+      </w:r>
+      <w:r>
+        <w:rPr>
+          <w:sz w:val="23"/>
+          <w:szCs w:val="23"/>
+        </w:rPr>
+        <w:t xml:space="preserve"> und Passwort eingeben muss, um sich anmelden zu können. </w:t>
       </w:r>
     </w:p>
     <w:p>
@@ -2352,7 +2818,21 @@
           <w:sz w:val="23"/>
           <w:szCs w:val="23"/>
         </w:rPr>
-        <w:t xml:space="preserve">User gibt „Ad“ als Benutzernamen und „Test“ als Passwort ein und klickt auf Anmelden. </w:t>
+        <w:t xml:space="preserve">User gibt „Ad“ als </w:t>
+      </w:r>
+      <w:r>
+        <w:rPr>
+          <w:sz w:val="23"/>
+          <w:szCs w:val="23"/>
+        </w:rPr>
+        <w:t xml:space="preserve">E-Mailadresse </w:t>
+      </w:r>
+      <w:r>
+        <w:rPr>
+          <w:sz w:val="23"/>
+          <w:szCs w:val="23"/>
+        </w:rPr>
+        <w:t xml:space="preserve">und „Test“ als Passwort ein und klickt auf Anmelden. </w:t>
       </w:r>
       <w:r>
         <w:rPr>
@@ -2368,7 +2848,21 @@
           <w:sz w:val="23"/>
           <w:szCs w:val="23"/>
         </w:rPr>
-        <w:t xml:space="preserve">User erhält eine Meldung, dass Benutzername oder Passwort ungültig ist. </w:t>
+        <w:t xml:space="preserve">User erhält eine Meldung, dass </w:t>
+      </w:r>
+      <w:r>
+        <w:rPr>
+          <w:sz w:val="23"/>
+          <w:szCs w:val="23"/>
+        </w:rPr>
+        <w:t xml:space="preserve">E-Mailadresse </w:t>
+      </w:r>
+      <w:r>
+        <w:rPr>
+          <w:sz w:val="23"/>
+          <w:szCs w:val="23"/>
+        </w:rPr>
+        <w:t xml:space="preserve">oder Passwort ungültig ist. </w:t>
       </w:r>
     </w:p>
     <w:p>
@@ -2400,7 +2894,38 @@
           <w:sz w:val="23"/>
           <w:szCs w:val="23"/>
         </w:rPr>
-        <w:t>User „Admin“ hat nicht das Passwort „xxx“.</w:t>
+        <w:t>User „</w:t>
+      </w:r>
+      <w:hyperlink r:id="rId8" w:history="1">
+        <w:r>
+          <w:rPr>
+            <w:rStyle w:val="Hyperlink"/>
+            <w:sz w:val="23"/>
+            <w:szCs w:val="23"/>
+          </w:rPr>
+          <w:t>corakumnig@gmail.com</w:t>
+        </w:r>
+      </w:hyperlink>
+      <w:r>
+        <w:rPr>
+          <w:sz w:val="23"/>
+          <w:szCs w:val="23"/>
+        </w:rPr>
+        <w:t>“ hat nicht das Passwort „</w:t>
+      </w:r>
+      <w:r>
+        <w:rPr>
+          <w:sz w:val="23"/>
+          <w:szCs w:val="23"/>
+        </w:rPr>
+        <w:t>xxx</w:t>
+      </w:r>
+      <w:r>
+        <w:rPr>
+          <w:sz w:val="23"/>
+          <w:szCs w:val="23"/>
+        </w:rPr>
+        <w:t>“.</w:t>
       </w:r>
     </w:p>
     <w:p>
@@ -2425,7 +2950,38 @@
           <w:sz w:val="23"/>
           <w:szCs w:val="23"/>
         </w:rPr>
-        <w:t>User gibt „Admin“ als Benutzernamen und „xxx“ als Passwort ein und klickt auf Anmelden.</w:t>
+        <w:t>User gibt „</w:t>
+      </w:r>
+      <w:hyperlink r:id="rId9" w:history="1">
+        <w:r>
+          <w:rPr>
+            <w:rStyle w:val="Hyperlink"/>
+            <w:sz w:val="23"/>
+            <w:szCs w:val="23"/>
+          </w:rPr>
+          <w:t>corakumnig@gmail.com</w:t>
+        </w:r>
+      </w:hyperlink>
+      <w:r>
+        <w:rPr>
+          <w:sz w:val="23"/>
+          <w:szCs w:val="23"/>
+        </w:rPr>
+        <w:t xml:space="preserve">“ als </w:t>
+      </w:r>
+      <w:r>
+        <w:rPr>
+          <w:sz w:val="23"/>
+          <w:szCs w:val="23"/>
+        </w:rPr>
+        <w:t xml:space="preserve">E-Mailadresse </w:t>
+      </w:r>
+      <w:r>
+        <w:rPr>
+          <w:sz w:val="23"/>
+          <w:szCs w:val="23"/>
+        </w:rPr>
+        <w:t>und „xxx“ als Passwort ein und klickt auf Anmelden.</w:t>
       </w:r>
     </w:p>
     <w:p>
@@ -2450,7 +3006,21 @@
           <w:sz w:val="23"/>
           <w:szCs w:val="23"/>
         </w:rPr>
-        <w:t xml:space="preserve">User erhält eine Meldung, dass Benutzername oder Passwort ungültig ist. </w:t>
+        <w:t xml:space="preserve">User erhält eine Meldung, dass </w:t>
+      </w:r>
+      <w:r>
+        <w:rPr>
+          <w:sz w:val="23"/>
+          <w:szCs w:val="23"/>
+        </w:rPr>
+        <w:t xml:space="preserve">E-Mailadresse </w:t>
+      </w:r>
+      <w:r>
+        <w:rPr>
+          <w:sz w:val="23"/>
+          <w:szCs w:val="23"/>
+        </w:rPr>
+        <w:t xml:space="preserve">oder Passwort ungültig ist. </w:t>
       </w:r>
     </w:p>
     <w:p>
@@ -2508,7 +3078,6 @@
           <w:color w:val="auto"/>
           <w:lang w:val="de-AT"/>
         </w:rPr>
-        <w:lastRenderedPageBreak/>
         <w:t>Akzeptanzkriterien</w:t>
       </w:r>
     </w:p>
@@ -2522,7 +3091,13 @@
         <w:rPr>
           <w:lang w:val="de-AT"/>
         </w:rPr>
-        <w:t>Alle Userdaten müssen bevor der User ausgeloggt wird gespeichert werden. Wenn dies geschehen ist wird wieder der Login Bildschirm angezeigt und der User kann auf keine weiteren Funktionen mehr Zugreifen.</w:t>
+        <w:t>Alle Userdaten müssen bevor der User ausgeloggt wird gespeichert werden. Wenn dies geschehen ist wird wieder der Login Bildschirm angezeigt und der User kann auf keine weiteren Funktionen mehr Zugreifen</w:t>
+      </w:r>
+      <w:r>
+        <w:rPr>
+          <w:lang w:val="de-AT"/>
+        </w:rPr>
+        <w:t xml:space="preserve">. </w:t>
       </w:r>
     </w:p>
     <w:p>
@@ -2543,6 +3118,332 @@
     </w:p>
     <w:p>
       <w:pPr>
+        <w:pStyle w:val="Default"/>
+        <w:rPr>
+          <w:sz w:val="23"/>
+          <w:szCs w:val="23"/>
+        </w:rPr>
+      </w:pPr>
+      <w:r>
+        <w:rPr>
+          <w:bCs/>
+          <w:sz w:val="23"/>
+          <w:szCs w:val="23"/>
+        </w:rPr>
+        <w:t>1.</w:t>
+      </w:r>
+      <w:r>
+        <w:rPr>
+          <w:bCs/>
+          <w:sz w:val="23"/>
+          <w:szCs w:val="23"/>
+        </w:rPr>
+        <w:t xml:space="preserve"> </w:t>
+      </w:r>
+      <w:r>
+        <w:rPr>
+          <w:b/>
+          <w:bCs/>
+          <w:sz w:val="23"/>
+          <w:szCs w:val="23"/>
+        </w:rPr>
+        <w:t xml:space="preserve">Vorbedingung: </w:t>
+      </w:r>
+      <w:r>
+        <w:rPr>
+          <w:bCs/>
+          <w:sz w:val="23"/>
+          <w:szCs w:val="23"/>
+        </w:rPr>
+        <w:t>Veranstalter „</w:t>
+      </w:r>
+      <w:hyperlink r:id="rId10" w:history="1">
+        <w:r>
+          <w:rPr>
+            <w:rStyle w:val="Hyperlink"/>
+            <w:bCs/>
+            <w:sz w:val="23"/>
+            <w:szCs w:val="23"/>
+          </w:rPr>
+          <w:t>corakumnig@gmail.com</w:t>
+        </w:r>
+      </w:hyperlink>
+      <w:r>
+        <w:rPr>
+          <w:bCs/>
+          <w:sz w:val="23"/>
+          <w:szCs w:val="23"/>
+        </w:rPr>
+        <w:t>“ mit dem Passwort „</w:t>
+      </w:r>
+      <w:proofErr w:type="spellStart"/>
+      <w:r>
+        <w:rPr>
+          <w:bCs/>
+          <w:sz w:val="23"/>
+          <w:szCs w:val="23"/>
+        </w:rPr>
+        <w:t>ck</w:t>
+      </w:r>
+      <w:proofErr w:type="spellEnd"/>
+      <w:r>
+        <w:rPr>
+          <w:bCs/>
+          <w:sz w:val="23"/>
+          <w:szCs w:val="23"/>
+        </w:rPr>
+        <w:t>“ ist angemeldet.</w:t>
+      </w:r>
+      <w:r>
+        <w:rPr>
+          <w:bCs/>
+          <w:sz w:val="23"/>
+          <w:szCs w:val="23"/>
+        </w:rPr>
+        <w:br/>
+      </w:r>
+      <w:r>
+        <w:rPr>
+          <w:b/>
+          <w:bCs/>
+          <w:sz w:val="23"/>
+          <w:szCs w:val="23"/>
+        </w:rPr>
+        <w:t xml:space="preserve">Aktion: </w:t>
+      </w:r>
+      <w:r>
+        <w:rPr>
+          <w:bCs/>
+          <w:sz w:val="23"/>
+          <w:szCs w:val="23"/>
+        </w:rPr>
+        <w:t xml:space="preserve">User meldet sich mit einem Klick auf den Logout Button </w:t>
+      </w:r>
+      <w:r>
+        <w:rPr>
+          <w:bCs/>
+          <w:sz w:val="23"/>
+          <w:szCs w:val="23"/>
+        </w:rPr>
+        <w:t>ab.</w:t>
+      </w:r>
+    </w:p>
+    <w:p>
+      <w:pPr>
+        <w:pStyle w:val="Default"/>
+        <w:rPr>
+          <w:sz w:val="23"/>
+          <w:szCs w:val="23"/>
+        </w:rPr>
+      </w:pPr>
+      <w:r>
+        <w:rPr>
+          <w:b/>
+          <w:bCs/>
+          <w:sz w:val="23"/>
+          <w:szCs w:val="23"/>
+        </w:rPr>
+        <w:t xml:space="preserve">Ergebnis: </w:t>
+      </w:r>
+      <w:r>
+        <w:rPr>
+          <w:bCs/>
+          <w:sz w:val="23"/>
+          <w:szCs w:val="23"/>
+        </w:rPr>
+        <w:t>Der Login Bildschirm erscheint.</w:t>
+      </w:r>
+    </w:p>
+    <w:p>
+      <w:pPr>
+        <w:pStyle w:val="Default"/>
+        <w:rPr>
+          <w:sz w:val="23"/>
+          <w:szCs w:val="23"/>
+        </w:rPr>
+      </w:pPr>
+    </w:p>
+    <w:p>
+      <w:pPr>
+        <w:pStyle w:val="Default"/>
+        <w:rPr>
+          <w:sz w:val="23"/>
+          <w:szCs w:val="23"/>
+        </w:rPr>
+      </w:pPr>
+      <w:r>
+        <w:rPr>
+          <w:sz w:val="23"/>
+          <w:szCs w:val="23"/>
+        </w:rPr>
+        <w:t>2.</w:t>
+      </w:r>
+      <w:r>
+        <w:rPr>
+          <w:b/>
+          <w:bCs/>
+          <w:sz w:val="23"/>
+          <w:szCs w:val="23"/>
+        </w:rPr>
+        <w:t xml:space="preserve"> </w:t>
+      </w:r>
+      <w:r>
+        <w:rPr>
+          <w:b/>
+          <w:bCs/>
+          <w:sz w:val="23"/>
+          <w:szCs w:val="23"/>
+        </w:rPr>
+        <w:t xml:space="preserve">Vorbedingung: </w:t>
+      </w:r>
+      <w:r>
+        <w:rPr>
+          <w:bCs/>
+          <w:sz w:val="23"/>
+          <w:szCs w:val="23"/>
+        </w:rPr>
+        <w:t>Veranstalter „</w:t>
+      </w:r>
+      <w:hyperlink r:id="rId11" w:history="1">
+        <w:r>
+          <w:rPr>
+            <w:rStyle w:val="Hyperlink"/>
+            <w:bCs/>
+            <w:sz w:val="23"/>
+            <w:szCs w:val="23"/>
+          </w:rPr>
+          <w:t>corakumnig@gmail.com</w:t>
+        </w:r>
+      </w:hyperlink>
+      <w:r>
+        <w:rPr>
+          <w:bCs/>
+          <w:sz w:val="23"/>
+          <w:szCs w:val="23"/>
+        </w:rPr>
+        <w:t>“ mit dem Passwort „</w:t>
+      </w:r>
+      <w:proofErr w:type="spellStart"/>
+      <w:r>
+        <w:rPr>
+          <w:bCs/>
+          <w:sz w:val="23"/>
+          <w:szCs w:val="23"/>
+        </w:rPr>
+        <w:t>ck</w:t>
+      </w:r>
+      <w:proofErr w:type="spellEnd"/>
+      <w:r>
+        <w:rPr>
+          <w:bCs/>
+          <w:sz w:val="23"/>
+          <w:szCs w:val="23"/>
+        </w:rPr>
+        <w:t>“ ist angemeldet und hat Daten verändert.</w:t>
+      </w:r>
+      <w:r>
+        <w:rPr>
+          <w:sz w:val="23"/>
+          <w:szCs w:val="23"/>
+        </w:rPr>
+        <w:br/>
+      </w:r>
+      <w:r>
+        <w:rPr>
+          <w:b/>
+          <w:bCs/>
+          <w:sz w:val="23"/>
+          <w:szCs w:val="23"/>
+        </w:rPr>
+        <w:t xml:space="preserve">Aktion: </w:t>
+      </w:r>
+      <w:r>
+        <w:rPr>
+          <w:bCs/>
+          <w:sz w:val="23"/>
+          <w:szCs w:val="23"/>
+        </w:rPr>
+        <w:t>User meldet sich mit einem Klick auf den Logout Button ab und die Daten sollen gespeichert werden. Danach meldet er sich wieder mit E-Mailadresse „</w:t>
+      </w:r>
+      <w:hyperlink r:id="rId12" w:history="1">
+        <w:r>
+          <w:rPr>
+            <w:rStyle w:val="Hyperlink"/>
+            <w:bCs/>
+            <w:sz w:val="23"/>
+            <w:szCs w:val="23"/>
+          </w:rPr>
+          <w:t>corakumnig@gmail.com</w:t>
+        </w:r>
+      </w:hyperlink>
+      <w:r>
+        <w:rPr>
+          <w:bCs/>
+          <w:sz w:val="23"/>
+          <w:szCs w:val="23"/>
+        </w:rPr>
+        <w:t>“ und dem Passwort „</w:t>
+      </w:r>
+      <w:proofErr w:type="spellStart"/>
+      <w:r>
+        <w:rPr>
+          <w:bCs/>
+          <w:sz w:val="23"/>
+          <w:szCs w:val="23"/>
+        </w:rPr>
+        <w:t>ck</w:t>
+      </w:r>
+      <w:proofErr w:type="spellEnd"/>
+      <w:r>
+        <w:rPr>
+          <w:bCs/>
+          <w:sz w:val="23"/>
+          <w:szCs w:val="23"/>
+        </w:rPr>
+        <w:t>“ an.</w:t>
+      </w:r>
+    </w:p>
+    <w:p>
+      <w:pPr>
+        <w:pStyle w:val="Default"/>
+        <w:rPr>
+          <w:sz w:val="23"/>
+          <w:szCs w:val="23"/>
+        </w:rPr>
+      </w:pPr>
+      <w:r>
+        <w:rPr>
+          <w:b/>
+          <w:bCs/>
+          <w:sz w:val="23"/>
+          <w:szCs w:val="23"/>
+        </w:rPr>
+        <w:t xml:space="preserve">Ergebnis: </w:t>
+      </w:r>
+      <w:r>
+        <w:rPr>
+          <w:sz w:val="23"/>
+          <w:szCs w:val="23"/>
+        </w:rPr>
+        <w:t>User bekommt die richtigen Daten angezeigt.</w:t>
+      </w:r>
+      <w:r>
+        <w:rPr>
+          <w:sz w:val="23"/>
+          <w:szCs w:val="23"/>
+        </w:rPr>
+        <w:t xml:space="preserve"> </w:t>
+      </w:r>
+    </w:p>
+    <w:p>
+      <w:pPr>
+        <w:rPr>
+          <w:lang w:val="de-AT"/>
+        </w:rPr>
+      </w:pPr>
+    </w:p>
+    <w:p>
+      <w:pPr>
         <w:pStyle w:val="berschrift1"/>
         <w:rPr>
           <w:color w:val="auto"/>
@@ -2567,7 +3468,13 @@
         <w:rPr>
           <w:lang w:val="de-AT"/>
         </w:rPr>
-        <w:t xml:space="preserve">Ziel dieser Userstory ist es, dass nach einem erfolgreichen Login das Profil des Users geladen wird. </w:t>
+        <w:t>Ziel dieser Userstory ist es, dass nach einem erfolgreichen Login das Profil des Users geladen wird</w:t>
+      </w:r>
+      <w:r>
+        <w:rPr>
+          <w:lang w:val="de-AT"/>
+        </w:rPr>
+        <w:t xml:space="preserve"> und in der Zwischenablage gespeichert wird welcher User gerade eingeloggt ist.</w:t>
       </w:r>
     </w:p>
     <w:p>
@@ -2592,6 +3499,34 @@
           <w:lang w:val="de-AT"/>
         </w:rPr>
       </w:pPr>
+      <w:r>
+        <w:rPr>
+          <w:lang w:val="de-AT"/>
+        </w:rPr>
+        <w:t>Die richtigen Daten des Veranstalters wie Name</w:t>
+      </w:r>
+      <w:r>
+        <w:rPr>
+          <w:lang w:val="de-AT"/>
+        </w:rPr>
+        <w:t xml:space="preserve"> und E-Mailadresse.</w:t>
+      </w:r>
+    </w:p>
+    <w:p>
+      <w:pPr>
+        <w:pStyle w:val="berschrift2"/>
+        <w:rPr>
+          <w:color w:val="auto"/>
+          <w:lang w:val="de-AT"/>
+        </w:rPr>
+      </w:pPr>
+      <w:r>
+        <w:rPr>
+          <w:color w:val="auto"/>
+          <w:lang w:val="de-AT"/>
+        </w:rPr>
+        <w:t>Testfälle:</w:t>
+      </w:r>
     </w:p>
     <w:p>
       <w:pPr>
@@ -2671,7 +3606,8 @@
         <w:rPr>
           <w:lang w:val="de-AT"/>
         </w:rPr>
-        <w:t>Die Sportart muss ausgewählt sein</w:t>
+        <w:lastRenderedPageBreak/>
+        <w:t>Der Name der Veranstaltung muss in Verbindung mit dem Datum und der Location eindeutig sein.</w:t>
       </w:r>
     </w:p>
     <w:p>
@@ -2689,7 +3625,7 @@
         <w:rPr>
           <w:lang w:val="de-AT"/>
         </w:rPr>
-        <w:t>Die Location der Veranstaltung muss eingegeben werden</w:t>
+        <w:t>Die Sportart muss ausgewählt sein</w:t>
       </w:r>
     </w:p>
     <w:p>
@@ -2707,7 +3643,7 @@
         <w:rPr>
           <w:lang w:val="de-AT"/>
         </w:rPr>
-        <w:t>Das Datum wann das Event stattfindet muss eingegeben werden</w:t>
+        <w:t>Die Location der Veranstaltung muss eingegeben werden</w:t>
       </w:r>
     </w:p>
     <w:p>
@@ -2725,7 +3661,7 @@
         <w:rPr>
           <w:lang w:val="de-AT"/>
         </w:rPr>
-        <w:t>Zusätzliche Informationen können im Feld Details (1000 Zeichen zur Verfügung) eingegeben werden</w:t>
+        <w:t>Das Datum wann das Event stattfindet muss eingegeben werden</w:t>
       </w:r>
     </w:p>
     <w:p>
@@ -2743,11 +3679,47 @@
         <w:rPr>
           <w:lang w:val="de-AT"/>
         </w:rPr>
+        <w:t>Zusätzliche Informationen können im Feld Details (1000 Zeichen zur Verfügung) eingegeben werden</w:t>
+      </w:r>
+    </w:p>
+    <w:p>
+      <w:pPr>
+        <w:pStyle w:val="Listenabsatz"/>
+        <w:numPr>
+          <w:ilvl w:val="0"/>
+          <w:numId w:val="13"/>
+        </w:numPr>
+        <w:rPr>
+          <w:lang w:val="de-AT"/>
+        </w:rPr>
+      </w:pPr>
+      <w:r>
+        <w:rPr>
+          <w:lang w:val="de-AT"/>
+        </w:rPr>
         <w:t>Außerdem muss noch die Anzahl der minimalen und maximalen Teilnehmer angegeben werden</w:t>
       </w:r>
     </w:p>
     <w:p>
       <w:pPr>
+        <w:pStyle w:val="Listenabsatz"/>
+        <w:numPr>
+          <w:ilvl w:val="0"/>
+          <w:numId w:val="13"/>
+        </w:numPr>
+        <w:rPr>
+          <w:lang w:val="de-AT"/>
+        </w:rPr>
+      </w:pPr>
+      <w:r>
+        <w:rPr>
+          <w:lang w:val="de-AT"/>
+        </w:rPr>
+        <w:t>An der gleichen Location darf nicht zum gleichen Zeitpunkt schon eine Sportveranstaltung stattfinden.</w:t>
+      </w:r>
+    </w:p>
+    <w:p>
+      <w:pPr>
         <w:pStyle w:val="berschrift2"/>
         <w:rPr>
           <w:color w:val="auto"/>
@@ -2759,6 +3731,1037 @@
           <w:color w:val="auto"/>
           <w:lang w:val="de-AT"/>
         </w:rPr>
+        <w:t>Testfälle:</w:t>
+      </w:r>
+    </w:p>
+    <w:p>
+      <w:pPr>
+        <w:pStyle w:val="Default"/>
+        <w:rPr>
+          <w:sz w:val="23"/>
+          <w:szCs w:val="23"/>
+        </w:rPr>
+      </w:pPr>
+      <w:r>
+        <w:rPr>
+          <w:bCs/>
+          <w:sz w:val="23"/>
+          <w:szCs w:val="23"/>
+        </w:rPr>
+        <w:t>1.</w:t>
+      </w:r>
+      <w:r>
+        <w:rPr>
+          <w:bCs/>
+          <w:sz w:val="23"/>
+          <w:szCs w:val="23"/>
+        </w:rPr>
+        <w:t xml:space="preserve"> </w:t>
+      </w:r>
+      <w:r>
+        <w:rPr>
+          <w:b/>
+          <w:bCs/>
+          <w:sz w:val="23"/>
+          <w:szCs w:val="23"/>
+        </w:rPr>
+        <w:t xml:space="preserve">Vorbedingung: </w:t>
+      </w:r>
+      <w:r>
+        <w:rPr>
+          <w:bCs/>
+          <w:sz w:val="23"/>
+          <w:szCs w:val="23"/>
+        </w:rPr>
+        <w:t>Veranstalter „</w:t>
+      </w:r>
+      <w:hyperlink r:id="rId13" w:history="1">
+        <w:r>
+          <w:rPr>
+            <w:rStyle w:val="Hyperlink"/>
+            <w:bCs/>
+            <w:sz w:val="23"/>
+            <w:szCs w:val="23"/>
+          </w:rPr>
+          <w:t>corakumnig@gmail.com</w:t>
+        </w:r>
+      </w:hyperlink>
+      <w:r>
+        <w:rPr>
+          <w:bCs/>
+          <w:sz w:val="23"/>
+          <w:szCs w:val="23"/>
+        </w:rPr>
+        <w:t>“ mit dem Passwort „</w:t>
+      </w:r>
+      <w:proofErr w:type="spellStart"/>
+      <w:r>
+        <w:rPr>
+          <w:bCs/>
+          <w:sz w:val="23"/>
+          <w:szCs w:val="23"/>
+        </w:rPr>
+        <w:t>ck</w:t>
+      </w:r>
+      <w:proofErr w:type="spellEnd"/>
+      <w:r>
+        <w:rPr>
+          <w:bCs/>
+          <w:sz w:val="23"/>
+          <w:szCs w:val="23"/>
+        </w:rPr>
+        <w:t>“ ist angemeldet und im Menüpunkt Event erstellen.</w:t>
+      </w:r>
+      <w:r>
+        <w:rPr>
+          <w:bCs/>
+          <w:sz w:val="23"/>
+          <w:szCs w:val="23"/>
+        </w:rPr>
+        <w:br/>
+      </w:r>
+      <w:r>
+        <w:rPr>
+          <w:b/>
+          <w:bCs/>
+          <w:sz w:val="23"/>
+          <w:szCs w:val="23"/>
+        </w:rPr>
+        <w:t xml:space="preserve">Aktion: </w:t>
+      </w:r>
+      <w:r>
+        <w:rPr>
+          <w:bCs/>
+          <w:sz w:val="23"/>
+          <w:szCs w:val="23"/>
+        </w:rPr>
+        <w:t xml:space="preserve">Der </w:t>
+      </w:r>
+      <w:r>
+        <w:rPr>
+          <w:bCs/>
+          <w:sz w:val="23"/>
+          <w:szCs w:val="23"/>
+        </w:rPr>
+        <w:t>User gibt alle Daten richtig ein und klickt auf den Button erstellen.</w:t>
+      </w:r>
+    </w:p>
+    <w:p>
+      <w:pPr>
+        <w:pStyle w:val="Default"/>
+        <w:rPr>
+          <w:bCs/>
+          <w:sz w:val="23"/>
+          <w:szCs w:val="23"/>
+        </w:rPr>
+      </w:pPr>
+      <w:r>
+        <w:rPr>
+          <w:b/>
+          <w:bCs/>
+          <w:sz w:val="23"/>
+          <w:szCs w:val="23"/>
+        </w:rPr>
+        <w:t xml:space="preserve">Ergebnis: </w:t>
+      </w:r>
+      <w:r>
+        <w:rPr>
+          <w:bCs/>
+          <w:sz w:val="23"/>
+          <w:szCs w:val="23"/>
+        </w:rPr>
+        <w:t>Es wird eine Meldung angezeigt, dass das Event erstellt wurde.</w:t>
+      </w:r>
+    </w:p>
+    <w:p>
+      <w:pPr>
+        <w:pStyle w:val="Default"/>
+        <w:rPr>
+          <w:bCs/>
+          <w:sz w:val="23"/>
+          <w:szCs w:val="23"/>
+        </w:rPr>
+      </w:pPr>
+    </w:p>
+    <w:p>
+      <w:pPr>
+        <w:pStyle w:val="Default"/>
+        <w:rPr>
+          <w:sz w:val="23"/>
+          <w:szCs w:val="23"/>
+        </w:rPr>
+      </w:pPr>
+      <w:r>
+        <w:rPr>
+          <w:bCs/>
+          <w:sz w:val="23"/>
+          <w:szCs w:val="23"/>
+        </w:rPr>
+        <w:t>2</w:t>
+      </w:r>
+      <w:r>
+        <w:rPr>
+          <w:bCs/>
+          <w:sz w:val="23"/>
+          <w:szCs w:val="23"/>
+        </w:rPr>
+        <w:t>.</w:t>
+      </w:r>
+      <w:r>
+        <w:rPr>
+          <w:bCs/>
+          <w:sz w:val="23"/>
+          <w:szCs w:val="23"/>
+        </w:rPr>
+        <w:t xml:space="preserve"> </w:t>
+      </w:r>
+      <w:r>
+        <w:rPr>
+          <w:b/>
+          <w:bCs/>
+          <w:sz w:val="23"/>
+          <w:szCs w:val="23"/>
+        </w:rPr>
+        <w:t xml:space="preserve">Vorbedingung: </w:t>
+      </w:r>
+      <w:r>
+        <w:rPr>
+          <w:bCs/>
+          <w:sz w:val="23"/>
+          <w:szCs w:val="23"/>
+        </w:rPr>
+        <w:t>Veranstalter „</w:t>
+      </w:r>
+      <w:hyperlink r:id="rId14" w:history="1">
+        <w:r>
+          <w:rPr>
+            <w:rStyle w:val="Hyperlink"/>
+            <w:bCs/>
+            <w:sz w:val="23"/>
+            <w:szCs w:val="23"/>
+          </w:rPr>
+          <w:t>corakumnig@gmail.com</w:t>
+        </w:r>
+      </w:hyperlink>
+      <w:r>
+        <w:rPr>
+          <w:bCs/>
+          <w:sz w:val="23"/>
+          <w:szCs w:val="23"/>
+        </w:rPr>
+        <w:t>“ mit dem Passwort „</w:t>
+      </w:r>
+      <w:proofErr w:type="spellStart"/>
+      <w:r>
+        <w:rPr>
+          <w:bCs/>
+          <w:sz w:val="23"/>
+          <w:szCs w:val="23"/>
+        </w:rPr>
+        <w:t>ck</w:t>
+      </w:r>
+      <w:proofErr w:type="spellEnd"/>
+      <w:r>
+        <w:rPr>
+          <w:bCs/>
+          <w:sz w:val="23"/>
+          <w:szCs w:val="23"/>
+        </w:rPr>
+        <w:t>“ ist angemeldet und im Menüpunkt Event erstellen.</w:t>
+      </w:r>
+      <w:r>
+        <w:rPr>
+          <w:bCs/>
+          <w:sz w:val="23"/>
+          <w:szCs w:val="23"/>
+        </w:rPr>
+        <w:br/>
+      </w:r>
+      <w:r>
+        <w:rPr>
+          <w:b/>
+          <w:bCs/>
+          <w:sz w:val="23"/>
+          <w:szCs w:val="23"/>
+        </w:rPr>
+        <w:t xml:space="preserve">Aktion: </w:t>
+      </w:r>
+      <w:r>
+        <w:rPr>
+          <w:bCs/>
+          <w:sz w:val="23"/>
+          <w:szCs w:val="23"/>
+        </w:rPr>
+        <w:t xml:space="preserve">Der </w:t>
+      </w:r>
+      <w:r>
+        <w:rPr>
+          <w:bCs/>
+          <w:sz w:val="23"/>
+          <w:szCs w:val="23"/>
+        </w:rPr>
+        <w:t>User gibt keine Daten ein und klickt auf den Button erstellen.</w:t>
+      </w:r>
+    </w:p>
+    <w:p>
+      <w:pPr>
+        <w:pStyle w:val="Default"/>
+        <w:rPr>
+          <w:bCs/>
+          <w:sz w:val="23"/>
+          <w:szCs w:val="23"/>
+        </w:rPr>
+      </w:pPr>
+      <w:r>
+        <w:rPr>
+          <w:b/>
+          <w:bCs/>
+          <w:sz w:val="23"/>
+          <w:szCs w:val="23"/>
+        </w:rPr>
+        <w:t xml:space="preserve">Ergebnis: </w:t>
+      </w:r>
+      <w:r>
+        <w:rPr>
+          <w:bCs/>
+          <w:sz w:val="23"/>
+          <w:szCs w:val="23"/>
+        </w:rPr>
+        <w:t>Es wird eine Meldung angezeigt, dass alle Felder mit Daten ausgefüllt werden müssen.</w:t>
+      </w:r>
+    </w:p>
+    <w:p>
+      <w:pPr>
+        <w:pStyle w:val="Default"/>
+        <w:rPr>
+          <w:bCs/>
+          <w:sz w:val="23"/>
+          <w:szCs w:val="23"/>
+        </w:rPr>
+      </w:pPr>
+    </w:p>
+    <w:p>
+      <w:pPr>
+        <w:pStyle w:val="Default"/>
+        <w:rPr>
+          <w:sz w:val="23"/>
+          <w:szCs w:val="23"/>
+        </w:rPr>
+      </w:pPr>
+      <w:r>
+        <w:rPr>
+          <w:bCs/>
+          <w:sz w:val="23"/>
+          <w:szCs w:val="23"/>
+        </w:rPr>
+        <w:t>3</w:t>
+      </w:r>
+      <w:r>
+        <w:rPr>
+          <w:bCs/>
+          <w:sz w:val="23"/>
+          <w:szCs w:val="23"/>
+        </w:rPr>
+        <w:t>.</w:t>
+      </w:r>
+      <w:r>
+        <w:rPr>
+          <w:bCs/>
+          <w:sz w:val="23"/>
+          <w:szCs w:val="23"/>
+        </w:rPr>
+        <w:t xml:space="preserve"> </w:t>
+      </w:r>
+      <w:r>
+        <w:rPr>
+          <w:b/>
+          <w:bCs/>
+          <w:sz w:val="23"/>
+          <w:szCs w:val="23"/>
+        </w:rPr>
+        <w:t xml:space="preserve">Vorbedingung: </w:t>
+      </w:r>
+      <w:r>
+        <w:rPr>
+          <w:bCs/>
+          <w:sz w:val="23"/>
+          <w:szCs w:val="23"/>
+        </w:rPr>
+        <w:t>Veranstalter „</w:t>
+      </w:r>
+      <w:hyperlink r:id="rId15" w:history="1">
+        <w:r>
+          <w:rPr>
+            <w:rStyle w:val="Hyperlink"/>
+            <w:bCs/>
+            <w:sz w:val="23"/>
+            <w:szCs w:val="23"/>
+          </w:rPr>
+          <w:t>corakumnig@gmail.com</w:t>
+        </w:r>
+      </w:hyperlink>
+      <w:r>
+        <w:rPr>
+          <w:bCs/>
+          <w:sz w:val="23"/>
+          <w:szCs w:val="23"/>
+        </w:rPr>
+        <w:t>“ mit dem Passwort „</w:t>
+      </w:r>
+      <w:proofErr w:type="spellStart"/>
+      <w:r>
+        <w:rPr>
+          <w:bCs/>
+          <w:sz w:val="23"/>
+          <w:szCs w:val="23"/>
+        </w:rPr>
+        <w:t>ck</w:t>
+      </w:r>
+      <w:proofErr w:type="spellEnd"/>
+      <w:r>
+        <w:rPr>
+          <w:bCs/>
+          <w:sz w:val="23"/>
+          <w:szCs w:val="23"/>
+        </w:rPr>
+        <w:t>“ ist angemeldet und im Menüpunkt Event erstellen.</w:t>
+      </w:r>
+      <w:r>
+        <w:rPr>
+          <w:bCs/>
+          <w:sz w:val="23"/>
+          <w:szCs w:val="23"/>
+        </w:rPr>
+        <w:br/>
+      </w:r>
+      <w:r>
+        <w:rPr>
+          <w:b/>
+          <w:bCs/>
+          <w:sz w:val="23"/>
+          <w:szCs w:val="23"/>
+        </w:rPr>
+        <w:t xml:space="preserve">Aktion: </w:t>
+      </w:r>
+      <w:r>
+        <w:rPr>
+          <w:bCs/>
+          <w:sz w:val="23"/>
+          <w:szCs w:val="23"/>
+        </w:rPr>
+        <w:t>Der User gibt die Daten die benötigt werden nicht vollständig ein und klickt auf den Button erstellen.</w:t>
+      </w:r>
+    </w:p>
+    <w:p>
+      <w:pPr>
+        <w:pStyle w:val="Default"/>
+        <w:rPr>
+          <w:bCs/>
+          <w:sz w:val="23"/>
+          <w:szCs w:val="23"/>
+        </w:rPr>
+      </w:pPr>
+      <w:r>
+        <w:rPr>
+          <w:b/>
+          <w:bCs/>
+          <w:sz w:val="23"/>
+          <w:szCs w:val="23"/>
+        </w:rPr>
+        <w:t xml:space="preserve">Ergebnis: </w:t>
+      </w:r>
+      <w:r>
+        <w:rPr>
+          <w:bCs/>
+          <w:sz w:val="23"/>
+          <w:szCs w:val="23"/>
+        </w:rPr>
+        <w:t>Eine Meldung mit dem Hinweis, dass alle Daten benötigt werden um eine Veranstaltung zu erstellen erscheint.</w:t>
+      </w:r>
+    </w:p>
+    <w:p>
+      <w:pPr>
+        <w:pStyle w:val="Default"/>
+        <w:rPr>
+          <w:bCs/>
+          <w:sz w:val="23"/>
+          <w:szCs w:val="23"/>
+        </w:rPr>
+      </w:pPr>
+    </w:p>
+    <w:p>
+      <w:pPr>
+        <w:pStyle w:val="Default"/>
+        <w:rPr>
+          <w:sz w:val="23"/>
+          <w:szCs w:val="23"/>
+        </w:rPr>
+      </w:pPr>
+      <w:r>
+        <w:rPr>
+          <w:bCs/>
+          <w:sz w:val="23"/>
+          <w:szCs w:val="23"/>
+        </w:rPr>
+        <w:t>4</w:t>
+      </w:r>
+      <w:r>
+        <w:rPr>
+          <w:bCs/>
+          <w:sz w:val="23"/>
+          <w:szCs w:val="23"/>
+        </w:rPr>
+        <w:t>.</w:t>
+      </w:r>
+      <w:r>
+        <w:rPr>
+          <w:bCs/>
+          <w:sz w:val="23"/>
+          <w:szCs w:val="23"/>
+        </w:rPr>
+        <w:t xml:space="preserve"> </w:t>
+      </w:r>
+      <w:r>
+        <w:rPr>
+          <w:b/>
+          <w:bCs/>
+          <w:sz w:val="23"/>
+          <w:szCs w:val="23"/>
+        </w:rPr>
+        <w:t xml:space="preserve">Vorbedingung: </w:t>
+      </w:r>
+      <w:r>
+        <w:rPr>
+          <w:bCs/>
+          <w:sz w:val="23"/>
+          <w:szCs w:val="23"/>
+        </w:rPr>
+        <w:t>Veranstalter „</w:t>
+      </w:r>
+      <w:hyperlink r:id="rId16" w:history="1">
+        <w:r>
+          <w:rPr>
+            <w:rStyle w:val="Hyperlink"/>
+            <w:bCs/>
+            <w:sz w:val="23"/>
+            <w:szCs w:val="23"/>
+          </w:rPr>
+          <w:t>corakumnig@gmail.com</w:t>
+        </w:r>
+      </w:hyperlink>
+      <w:r>
+        <w:rPr>
+          <w:bCs/>
+          <w:sz w:val="23"/>
+          <w:szCs w:val="23"/>
+        </w:rPr>
+        <w:t>“ mit dem Passwort „</w:t>
+      </w:r>
+      <w:proofErr w:type="spellStart"/>
+      <w:r>
+        <w:rPr>
+          <w:bCs/>
+          <w:sz w:val="23"/>
+          <w:szCs w:val="23"/>
+        </w:rPr>
+        <w:t>ck</w:t>
+      </w:r>
+      <w:proofErr w:type="spellEnd"/>
+      <w:r>
+        <w:rPr>
+          <w:bCs/>
+          <w:sz w:val="23"/>
+          <w:szCs w:val="23"/>
+        </w:rPr>
+        <w:t>“ ist angemeldet und im Menüpunkt Event erstellen.</w:t>
+      </w:r>
+      <w:r>
+        <w:rPr>
+          <w:bCs/>
+          <w:sz w:val="23"/>
+          <w:szCs w:val="23"/>
+        </w:rPr>
+        <w:br/>
+      </w:r>
+      <w:r>
+        <w:rPr>
+          <w:b/>
+          <w:bCs/>
+          <w:sz w:val="23"/>
+          <w:szCs w:val="23"/>
+        </w:rPr>
+        <w:t xml:space="preserve">Aktion: </w:t>
+      </w:r>
+      <w:r>
+        <w:rPr>
+          <w:bCs/>
+          <w:sz w:val="23"/>
+          <w:szCs w:val="23"/>
+        </w:rPr>
+        <w:t xml:space="preserve">Der </w:t>
+      </w:r>
+      <w:r>
+        <w:rPr>
+          <w:bCs/>
+          <w:sz w:val="23"/>
+          <w:szCs w:val="23"/>
+        </w:rPr>
+        <w:t xml:space="preserve">User gibt alle Daten richtig ein doch bei dieser Location wird an diesem Datum bereits ein </w:t>
+      </w:r>
+      <w:r>
+        <w:rPr>
+          <w:bCs/>
+          <w:sz w:val="23"/>
+          <w:szCs w:val="23"/>
+        </w:rPr>
+        <w:t>Event durchgeführt</w:t>
+      </w:r>
+      <w:r>
+        <w:rPr>
+          <w:bCs/>
+          <w:sz w:val="23"/>
+          <w:szCs w:val="23"/>
+        </w:rPr>
+        <w:t xml:space="preserve"> und klickt auf den Button erstellen.</w:t>
+      </w:r>
+    </w:p>
+    <w:p>
+      <w:pPr>
+        <w:pStyle w:val="Default"/>
+        <w:rPr>
+          <w:bCs/>
+          <w:sz w:val="23"/>
+          <w:szCs w:val="23"/>
+        </w:rPr>
+      </w:pPr>
+      <w:r>
+        <w:rPr>
+          <w:b/>
+          <w:bCs/>
+          <w:sz w:val="23"/>
+          <w:szCs w:val="23"/>
+        </w:rPr>
+        <w:t xml:space="preserve">Ergebnis: </w:t>
+      </w:r>
+      <w:r>
+        <w:rPr>
+          <w:bCs/>
+          <w:sz w:val="23"/>
+          <w:szCs w:val="23"/>
+        </w:rPr>
+        <w:t xml:space="preserve">Es wird eine Meldung angezeigt, dass </w:t>
+      </w:r>
+      <w:r>
+        <w:rPr>
+          <w:bCs/>
+          <w:sz w:val="23"/>
+          <w:szCs w:val="23"/>
+        </w:rPr>
+        <w:t>das Event aufgrund einer Überschneidung von Datum und Location zu diesem Zeitpunkt bei dieser Location nicht stattfinden kann.</w:t>
+      </w:r>
+    </w:p>
+    <w:p>
+      <w:pPr>
+        <w:pStyle w:val="Default"/>
+        <w:rPr>
+          <w:bCs/>
+          <w:sz w:val="23"/>
+          <w:szCs w:val="23"/>
+        </w:rPr>
+      </w:pPr>
+    </w:p>
+    <w:p>
+      <w:pPr>
+        <w:pStyle w:val="Default"/>
+        <w:rPr>
+          <w:sz w:val="23"/>
+          <w:szCs w:val="23"/>
+        </w:rPr>
+      </w:pPr>
+      <w:r>
+        <w:rPr>
+          <w:bCs/>
+          <w:sz w:val="23"/>
+          <w:szCs w:val="23"/>
+        </w:rPr>
+        <w:t>5</w:t>
+      </w:r>
+      <w:r>
+        <w:rPr>
+          <w:bCs/>
+          <w:sz w:val="23"/>
+          <w:szCs w:val="23"/>
+        </w:rPr>
+        <w:t>.</w:t>
+      </w:r>
+      <w:r>
+        <w:rPr>
+          <w:bCs/>
+          <w:sz w:val="23"/>
+          <w:szCs w:val="23"/>
+        </w:rPr>
+        <w:t xml:space="preserve"> </w:t>
+      </w:r>
+      <w:r>
+        <w:rPr>
+          <w:b/>
+          <w:bCs/>
+          <w:sz w:val="23"/>
+          <w:szCs w:val="23"/>
+        </w:rPr>
+        <w:t xml:space="preserve">Vorbedingung: </w:t>
+      </w:r>
+      <w:r>
+        <w:rPr>
+          <w:bCs/>
+          <w:sz w:val="23"/>
+          <w:szCs w:val="23"/>
+        </w:rPr>
+        <w:t>Veranstalter „</w:t>
+      </w:r>
+      <w:hyperlink r:id="rId17" w:history="1">
+        <w:r>
+          <w:rPr>
+            <w:rStyle w:val="Hyperlink"/>
+            <w:bCs/>
+            <w:sz w:val="23"/>
+            <w:szCs w:val="23"/>
+          </w:rPr>
+          <w:t>corakumnig@gmail.com</w:t>
+        </w:r>
+      </w:hyperlink>
+      <w:r>
+        <w:rPr>
+          <w:bCs/>
+          <w:sz w:val="23"/>
+          <w:szCs w:val="23"/>
+        </w:rPr>
+        <w:t>“ mit dem Passwort „</w:t>
+      </w:r>
+      <w:proofErr w:type="spellStart"/>
+      <w:r>
+        <w:rPr>
+          <w:bCs/>
+          <w:sz w:val="23"/>
+          <w:szCs w:val="23"/>
+        </w:rPr>
+        <w:t>ck</w:t>
+      </w:r>
+      <w:proofErr w:type="spellEnd"/>
+      <w:r>
+        <w:rPr>
+          <w:bCs/>
+          <w:sz w:val="23"/>
+          <w:szCs w:val="23"/>
+        </w:rPr>
+        <w:t>“ ist angemeldet und im Menüpunkt Event erstellen.</w:t>
+      </w:r>
+      <w:r>
+        <w:rPr>
+          <w:bCs/>
+          <w:sz w:val="23"/>
+          <w:szCs w:val="23"/>
+        </w:rPr>
+        <w:br/>
+      </w:r>
+      <w:r>
+        <w:rPr>
+          <w:b/>
+          <w:bCs/>
+          <w:sz w:val="23"/>
+          <w:szCs w:val="23"/>
+        </w:rPr>
+        <w:t xml:space="preserve">Aktion: </w:t>
+      </w:r>
+      <w:r>
+        <w:rPr>
+          <w:bCs/>
+          <w:sz w:val="23"/>
+          <w:szCs w:val="23"/>
+        </w:rPr>
+        <w:t>Der User gibt beim Namen der Veranstaltung mehr als 100 Zeichen ein.</w:t>
+      </w:r>
+    </w:p>
+    <w:p>
+      <w:pPr>
+        <w:pStyle w:val="Default"/>
+        <w:rPr>
+          <w:bCs/>
+          <w:sz w:val="23"/>
+          <w:szCs w:val="23"/>
+        </w:rPr>
+      </w:pPr>
+      <w:r>
+        <w:rPr>
+          <w:b/>
+          <w:bCs/>
+          <w:sz w:val="23"/>
+          <w:szCs w:val="23"/>
+        </w:rPr>
+        <w:t xml:space="preserve">Ergebnis: </w:t>
+      </w:r>
+      <w:r>
+        <w:rPr>
+          <w:bCs/>
+          <w:sz w:val="23"/>
+          <w:szCs w:val="23"/>
+        </w:rPr>
+        <w:t>Eine Fehlermeldung mit dem Hinweis, dass der Name nicht mehr als 100 Zeichen haben darf erscheint.</w:t>
+      </w:r>
+    </w:p>
+    <w:p>
+      <w:pPr>
+        <w:pStyle w:val="Default"/>
+        <w:rPr>
+          <w:sz w:val="23"/>
+          <w:szCs w:val="23"/>
+        </w:rPr>
+      </w:pPr>
+    </w:p>
+    <w:p>
+      <w:pPr>
+        <w:pStyle w:val="Default"/>
+        <w:rPr>
+          <w:sz w:val="23"/>
+          <w:szCs w:val="23"/>
+        </w:rPr>
+      </w:pPr>
+      <w:r>
+        <w:rPr>
+          <w:bCs/>
+          <w:sz w:val="23"/>
+          <w:szCs w:val="23"/>
+        </w:rPr>
+        <w:t xml:space="preserve">6.  </w:t>
+      </w:r>
+      <w:r>
+        <w:rPr>
+          <w:b/>
+          <w:bCs/>
+          <w:sz w:val="23"/>
+          <w:szCs w:val="23"/>
+        </w:rPr>
+        <w:t xml:space="preserve">Vorbedingung: </w:t>
+      </w:r>
+      <w:r>
+        <w:rPr>
+          <w:bCs/>
+          <w:sz w:val="23"/>
+          <w:szCs w:val="23"/>
+        </w:rPr>
+        <w:t>Veranstalter „</w:t>
+      </w:r>
+      <w:hyperlink r:id="rId18" w:history="1">
+        <w:r>
+          <w:rPr>
+            <w:rStyle w:val="Hyperlink"/>
+            <w:bCs/>
+            <w:sz w:val="23"/>
+            <w:szCs w:val="23"/>
+          </w:rPr>
+          <w:t>corakumnig@gmail.com</w:t>
+        </w:r>
+      </w:hyperlink>
+      <w:r>
+        <w:rPr>
+          <w:bCs/>
+          <w:sz w:val="23"/>
+          <w:szCs w:val="23"/>
+        </w:rPr>
+        <w:t>“ mit dem Passwort „</w:t>
+      </w:r>
+      <w:proofErr w:type="spellStart"/>
+      <w:r>
+        <w:rPr>
+          <w:bCs/>
+          <w:sz w:val="23"/>
+          <w:szCs w:val="23"/>
+        </w:rPr>
+        <w:t>ck</w:t>
+      </w:r>
+      <w:proofErr w:type="spellEnd"/>
+      <w:r>
+        <w:rPr>
+          <w:bCs/>
+          <w:sz w:val="23"/>
+          <w:szCs w:val="23"/>
+        </w:rPr>
+        <w:t>“ ist angemeldet und im Menüpunkt Event erstellen.</w:t>
+      </w:r>
+      <w:r>
+        <w:rPr>
+          <w:bCs/>
+          <w:sz w:val="23"/>
+          <w:szCs w:val="23"/>
+        </w:rPr>
+        <w:br/>
+      </w:r>
+      <w:r>
+        <w:rPr>
+          <w:b/>
+          <w:bCs/>
+          <w:sz w:val="23"/>
+          <w:szCs w:val="23"/>
+        </w:rPr>
+        <w:t xml:space="preserve">Aktion: </w:t>
+      </w:r>
+      <w:r>
+        <w:rPr>
+          <w:bCs/>
+          <w:sz w:val="23"/>
+          <w:szCs w:val="23"/>
+        </w:rPr>
+        <w:t>Der User gibt im Feld Details mehr als 1000 Zeichen ein.</w:t>
+      </w:r>
+    </w:p>
+    <w:p>
+      <w:pPr>
+        <w:pStyle w:val="Default"/>
+        <w:rPr>
+          <w:bCs/>
+          <w:sz w:val="23"/>
+          <w:szCs w:val="23"/>
+        </w:rPr>
+      </w:pPr>
+      <w:r>
+        <w:rPr>
+          <w:b/>
+          <w:bCs/>
+          <w:sz w:val="23"/>
+          <w:szCs w:val="23"/>
+        </w:rPr>
+        <w:t xml:space="preserve">Ergebnis: </w:t>
+      </w:r>
+      <w:r>
+        <w:rPr>
+          <w:bCs/>
+          <w:sz w:val="23"/>
+          <w:szCs w:val="23"/>
+        </w:rPr>
+        <w:t xml:space="preserve">Eine Fehlermeldung mit dem Hinweis, dass </w:t>
+      </w:r>
+      <w:r>
+        <w:rPr>
+          <w:bCs/>
+          <w:sz w:val="23"/>
+          <w:szCs w:val="23"/>
+        </w:rPr>
+        <w:t xml:space="preserve">im Feld Details </w:t>
+      </w:r>
+      <w:r>
+        <w:rPr>
+          <w:bCs/>
+          <w:sz w:val="23"/>
+          <w:szCs w:val="23"/>
+        </w:rPr>
+        <w:t>nicht mehr als 10</w:t>
+      </w:r>
+      <w:r>
+        <w:rPr>
+          <w:bCs/>
+          <w:sz w:val="23"/>
+          <w:szCs w:val="23"/>
+        </w:rPr>
+        <w:t>0</w:t>
+      </w:r>
+      <w:r>
+        <w:rPr>
+          <w:bCs/>
+          <w:sz w:val="23"/>
+          <w:szCs w:val="23"/>
+        </w:rPr>
+        <w:t xml:space="preserve">0 Zeichen </w:t>
+      </w:r>
+      <w:r>
+        <w:rPr>
+          <w:bCs/>
+          <w:sz w:val="23"/>
+          <w:szCs w:val="23"/>
+        </w:rPr>
+        <w:t>eingegeben werden dürfen erscheint.</w:t>
+      </w:r>
+    </w:p>
+    <w:p>
+      <w:pPr>
+        <w:pStyle w:val="Default"/>
+        <w:rPr>
+          <w:sz w:val="23"/>
+          <w:szCs w:val="23"/>
+        </w:rPr>
+      </w:pPr>
+    </w:p>
+    <w:p>
+      <w:pPr>
+        <w:pStyle w:val="berschrift1"/>
+        <w:rPr>
+          <w:color w:val="auto"/>
+          <w:lang w:val="de-AT"/>
+        </w:rPr>
+      </w:pPr>
+      <w:r>
+        <w:rPr>
+          <w:color w:val="auto"/>
+          <w:lang w:val="de-AT"/>
+        </w:rPr>
+        <w:lastRenderedPageBreak/>
+        <w:t>Userstory: Alle Events anzeigen</w:t>
+      </w:r>
+    </w:p>
+    <w:p>
+      <w:pPr>
+        <w:rPr>
+          <w:lang w:val="de-AT"/>
+        </w:rPr>
+      </w:pPr>
+      <w:r>
+        <w:rPr>
+          <w:lang w:val="de-AT"/>
+        </w:rPr>
+        <w:t>In dieser Userstory wird dafür gesorgt, dass alle eigenen Events angezeigt werden.</w:t>
+      </w:r>
+    </w:p>
+    <w:p>
+      <w:pPr>
+        <w:pStyle w:val="berschrift2"/>
+        <w:rPr>
+          <w:color w:val="auto"/>
+          <w:lang w:val="de-AT"/>
+        </w:rPr>
+      </w:pPr>
+      <w:r>
+        <w:rPr>
+          <w:color w:val="auto"/>
+          <w:lang w:val="de-AT"/>
+        </w:rPr>
+        <w:t>Akzeptanzkriterien</w:t>
+      </w:r>
+    </w:p>
+    <w:p>
+      <w:pPr>
+        <w:rPr>
+          <w:lang w:val="de-AT"/>
+        </w:rPr>
+      </w:pPr>
+      <w:r>
+        <w:rPr>
+          <w:lang w:val="de-AT"/>
+        </w:rPr>
+        <w:t>In einer Liste sollen alle Events die selbst angelegt wurden angezeigt werden und markierbar sein.</w:t>
+      </w:r>
+    </w:p>
+    <w:p>
+      <w:pPr>
+        <w:pStyle w:val="berschrift2"/>
+        <w:rPr>
+          <w:color w:val="auto"/>
+          <w:lang w:val="de-AT"/>
+        </w:rPr>
+      </w:pPr>
+      <w:r>
+        <w:rPr>
+          <w:color w:val="auto"/>
+          <w:lang w:val="de-AT"/>
+        </w:rPr>
         <w:t>Testfälle</w:t>
       </w:r>
     </w:p>
@@ -2771,6 +4774,13 @@
     </w:p>
     <w:p>
       <w:pPr>
+        <w:rPr>
+          <w:lang w:val="de-AT"/>
+        </w:rPr>
+      </w:pPr>
+    </w:p>
+    <w:p>
+      <w:pPr>
         <w:pStyle w:val="berschrift1"/>
         <w:rPr>
           <w:color w:val="auto"/>
@@ -2782,20 +4792,20 @@
           <w:color w:val="auto"/>
           <w:lang w:val="de-AT"/>
         </w:rPr>
-        <w:t>Userstory: Alle Events anzeigen</w:t>
-      </w:r>
-    </w:p>
-    <w:p>
-      <w:pPr>
-        <w:rPr>
-          <w:lang w:val="de-AT"/>
-        </w:rPr>
-      </w:pPr>
-      <w:r>
-        <w:rPr>
-          <w:lang w:val="de-AT"/>
-        </w:rPr>
-        <w:t>In dieser Userstory wird dafür gesorgt, dass alle eigenen Events angezeigt werden.</w:t>
+        <w:t>Userstory: Event auswählen</w:t>
+      </w:r>
+    </w:p>
+    <w:p>
+      <w:pPr>
+        <w:rPr>
+          <w:lang w:val="de-AT"/>
+        </w:rPr>
+      </w:pPr>
+      <w:r>
+        <w:rPr>
+          <w:lang w:val="de-AT"/>
+        </w:rPr>
+        <w:t>In dieser Userstory sollen Events, welche gelöscht oder bearbeitet werden sollen aus der Liste ausgewählt werden können.</w:t>
       </w:r>
     </w:p>
     <w:p>
@@ -2816,19 +4826,6 @@
     </w:p>
     <w:p>
       <w:pPr>
-        <w:rPr>
-          <w:lang w:val="de-AT"/>
-        </w:rPr>
-      </w:pPr>
-      <w:r>
-        <w:rPr>
-          <w:lang w:val="de-AT"/>
-        </w:rPr>
-        <w:t>In einer Liste sollen alle Events die selbst angelegt wurden angezeigt werden und markierbar sein.</w:t>
-      </w:r>
-    </w:p>
-    <w:p>
-      <w:pPr>
         <w:pStyle w:val="berschrift2"/>
         <w:rPr>
           <w:color w:val="auto"/>
@@ -2863,7 +4860,33 @@
           <w:color w:val="auto"/>
           <w:lang w:val="de-AT"/>
         </w:rPr>
-        <w:t>Userstory: Event auswählen</w:t>
+        <w:t xml:space="preserve">Userstory: </w:t>
+      </w:r>
+      <w:r>
+        <w:rPr>
+          <w:color w:val="auto"/>
+          <w:lang w:val="de-AT"/>
+        </w:rPr>
+        <w:t>Daten des Events bearbeiten</w:t>
+      </w:r>
+    </w:p>
+    <w:p>
+      <w:pPr>
+        <w:rPr>
+          <w:lang w:val="de-AT"/>
+        </w:rPr>
+      </w:pPr>
+      <w:r>
+        <w:rPr>
+          <w:lang w:val="de-AT"/>
+        </w:rPr>
+        <w:t xml:space="preserve">Diese Userstory </w:t>
+      </w:r>
+      <w:r>
+        <w:rPr>
+          <w:lang w:val="de-AT"/>
+        </w:rPr>
+        <w:t>beschreibt die Bedingungen, um die Daten eines Events erfolgreich ändern zu können.</w:t>
       </w:r>
     </w:p>
     <w:p>
@@ -2884,6 +4907,150 @@
     </w:p>
     <w:p>
       <w:pPr>
+        <w:pStyle w:val="Listenabsatz"/>
+        <w:numPr>
+          <w:ilvl w:val="0"/>
+          <w:numId w:val="13"/>
+        </w:numPr>
+        <w:rPr>
+          <w:lang w:val="de-AT"/>
+        </w:rPr>
+      </w:pPr>
+      <w:r>
+        <w:rPr>
+          <w:lang w:val="de-AT"/>
+        </w:rPr>
+        <w:t>Der Name der Veranstaltung darf maximal 100 Zeichen betragen</w:t>
+      </w:r>
+    </w:p>
+    <w:p>
+      <w:pPr>
+        <w:pStyle w:val="Listenabsatz"/>
+        <w:numPr>
+          <w:ilvl w:val="0"/>
+          <w:numId w:val="13"/>
+        </w:numPr>
+        <w:rPr>
+          <w:lang w:val="de-AT"/>
+        </w:rPr>
+      </w:pPr>
+      <w:r>
+        <w:rPr>
+          <w:lang w:val="de-AT"/>
+        </w:rPr>
+        <w:t>Der Name der Veranstaltung muss in Verbindung mit dem Datum und der Location eindeutig sein.</w:t>
+      </w:r>
+    </w:p>
+    <w:p>
+      <w:pPr>
+        <w:pStyle w:val="Listenabsatz"/>
+        <w:numPr>
+          <w:ilvl w:val="0"/>
+          <w:numId w:val="13"/>
+        </w:numPr>
+        <w:rPr>
+          <w:lang w:val="de-AT"/>
+        </w:rPr>
+      </w:pPr>
+      <w:r>
+        <w:rPr>
+          <w:lang w:val="de-AT"/>
+        </w:rPr>
+        <w:t>Die Sportart muss ausgewählt sein</w:t>
+      </w:r>
+    </w:p>
+    <w:p>
+      <w:pPr>
+        <w:pStyle w:val="Listenabsatz"/>
+        <w:numPr>
+          <w:ilvl w:val="0"/>
+          <w:numId w:val="13"/>
+        </w:numPr>
+        <w:rPr>
+          <w:lang w:val="de-AT"/>
+        </w:rPr>
+      </w:pPr>
+      <w:r>
+        <w:rPr>
+          <w:lang w:val="de-AT"/>
+        </w:rPr>
+        <w:t>Die Location der Veranstaltung muss eingegeben werden</w:t>
+      </w:r>
+    </w:p>
+    <w:p>
+      <w:pPr>
+        <w:pStyle w:val="Listenabsatz"/>
+        <w:numPr>
+          <w:ilvl w:val="0"/>
+          <w:numId w:val="13"/>
+        </w:numPr>
+        <w:rPr>
+          <w:lang w:val="de-AT"/>
+        </w:rPr>
+      </w:pPr>
+      <w:r>
+        <w:rPr>
+          <w:lang w:val="de-AT"/>
+        </w:rPr>
+        <w:t>Das Datum wann das Event stattfindet muss eingegeben werden</w:t>
+      </w:r>
+    </w:p>
+    <w:p>
+      <w:pPr>
+        <w:pStyle w:val="Listenabsatz"/>
+        <w:numPr>
+          <w:ilvl w:val="0"/>
+          <w:numId w:val="13"/>
+        </w:numPr>
+        <w:rPr>
+          <w:lang w:val="de-AT"/>
+        </w:rPr>
+      </w:pPr>
+      <w:r>
+        <w:rPr>
+          <w:lang w:val="de-AT"/>
+        </w:rPr>
+        <w:t>Zusätzliche Informationen können im Feld Details (1000 Zeichen zur Verfügung) eingegeben werden</w:t>
+      </w:r>
+    </w:p>
+    <w:p>
+      <w:pPr>
+        <w:pStyle w:val="Listenabsatz"/>
+        <w:numPr>
+          <w:ilvl w:val="0"/>
+          <w:numId w:val="13"/>
+        </w:numPr>
+        <w:rPr>
+          <w:lang w:val="de-AT"/>
+        </w:rPr>
+      </w:pPr>
+      <w:r>
+        <w:rPr>
+          <w:lang w:val="de-AT"/>
+        </w:rPr>
+        <w:t>Außerdem muss noch die Anzahl der minimalen und maximalen Teilnehmer angegeben werden</w:t>
+      </w:r>
+    </w:p>
+    <w:p>
+      <w:pPr>
+        <w:pStyle w:val="Listenabsatz"/>
+        <w:numPr>
+          <w:ilvl w:val="0"/>
+          <w:numId w:val="13"/>
+        </w:numPr>
+        <w:rPr>
+          <w:lang w:val="de-AT"/>
+        </w:rPr>
+      </w:pPr>
+      <w:r>
+        <w:rPr>
+          <w:lang w:val="de-AT"/>
+        </w:rPr>
+        <w:t>An der gleichen Location darf nicht zum gleichen Zeitpunkt schon eine Sportveranstaltung stattfinden.</w:t>
+      </w:r>
+    </w:p>
+    <w:p>
+      <w:pPr>
         <w:pStyle w:val="berschrift2"/>
         <w:rPr>
           <w:color w:val="auto"/>
@@ -2897,13 +5064,14 @@
         </w:rPr>
         <w:t>Testfälle</w:t>
       </w:r>
-    </w:p>
-    <w:p>
-      <w:pPr>
-        <w:rPr>
-          <w:lang w:val="de-AT"/>
-        </w:rPr>
-      </w:pPr>
+      <w:r>
+        <w:rPr>
+          <w:color w:val="auto"/>
+          <w:lang w:val="de-AT"/>
+        </w:rPr>
+        <w:br/>
+        <w:t>gleich wie bei Userstory Event erfassen</w:t>
+      </w:r>
     </w:p>
     <w:p>
       <w:pPr>
@@ -2918,7 +5086,20 @@
           <w:color w:val="auto"/>
           <w:lang w:val="de-AT"/>
         </w:rPr>
-        <w:t>Userstory: Termin ändern</w:t>
+        <w:t>Userstory: Benachrichtigung über Änderung an Teilnehmer</w:t>
+      </w:r>
+    </w:p>
+    <w:p>
+      <w:pPr>
+        <w:rPr>
+          <w:lang w:val="de-AT"/>
+        </w:rPr>
+      </w:pPr>
+      <w:r>
+        <w:rPr>
+          <w:lang w:val="de-AT"/>
+        </w:rPr>
+        <w:t>In dieser Userstory wird beschrieben, wie die Benachrichtigung einer Veränderung eines Events an den Teilnehmer erfolgt.</w:t>
       </w:r>
     </w:p>
     <w:p>
@@ -2939,6 +5120,25 @@
     </w:p>
     <w:p>
       <w:pPr>
+        <w:rPr>
+          <w:lang w:val="de-AT"/>
+        </w:rPr>
+      </w:pPr>
+      <w:r>
+        <w:rPr>
+          <w:lang w:val="de-AT"/>
+        </w:rPr>
+        <w:t>Der Teilnehmer muss sob</w:t>
+      </w:r>
+      <w:r>
+        <w:rPr>
+          <w:lang w:val="de-AT"/>
+        </w:rPr>
+        <w:t>ald sich etwas bei einem Event ändert (Daten ändern sich oder Event wird gelöscht) eine Pop-up Benachrichtigung erhalten, in welcher die genaue Änderung bekanntgegeben wird. Wenn der Teilnehmer gerade nicht angemeldet ist dann soll die Benachrichtigung sofort nachdem er sich angemeldet hat erfolgen.</w:t>
+      </w:r>
+    </w:p>
+    <w:p>
+      <w:pPr>
         <w:pStyle w:val="berschrift2"/>
         <w:rPr>
           <w:color w:val="auto"/>
@@ -2950,11 +5150,332 @@
           <w:color w:val="auto"/>
           <w:lang w:val="de-AT"/>
         </w:rPr>
+        <w:lastRenderedPageBreak/>
         <w:t>Testfälle</w:t>
       </w:r>
     </w:p>
     <w:p>
       <w:pPr>
+        <w:pStyle w:val="Default"/>
+        <w:rPr>
+          <w:sz w:val="23"/>
+          <w:szCs w:val="23"/>
+        </w:rPr>
+      </w:pPr>
+      <w:r>
+        <w:rPr>
+          <w:bCs/>
+          <w:sz w:val="23"/>
+          <w:szCs w:val="23"/>
+        </w:rPr>
+        <w:t>1.</w:t>
+      </w:r>
+      <w:r>
+        <w:rPr>
+          <w:bCs/>
+          <w:sz w:val="23"/>
+          <w:szCs w:val="23"/>
+        </w:rPr>
+        <w:t xml:space="preserve"> </w:t>
+      </w:r>
+      <w:r>
+        <w:rPr>
+          <w:b/>
+          <w:bCs/>
+          <w:sz w:val="23"/>
+          <w:szCs w:val="23"/>
+        </w:rPr>
+        <w:t xml:space="preserve">Vorbedingung: </w:t>
+      </w:r>
+      <w:r>
+        <w:rPr>
+          <w:bCs/>
+          <w:sz w:val="23"/>
+          <w:szCs w:val="23"/>
+        </w:rPr>
+        <w:t>Veranstalter „</w:t>
+      </w:r>
+      <w:hyperlink r:id="rId19" w:history="1">
+        <w:r>
+          <w:rPr>
+            <w:rStyle w:val="Hyperlink"/>
+            <w:bCs/>
+            <w:sz w:val="23"/>
+            <w:szCs w:val="23"/>
+          </w:rPr>
+          <w:t>corakumnig@gmail.com</w:t>
+        </w:r>
+      </w:hyperlink>
+      <w:r>
+        <w:rPr>
+          <w:bCs/>
+          <w:sz w:val="23"/>
+          <w:szCs w:val="23"/>
+        </w:rPr>
+        <w:t>“ mit dem Passwort „</w:t>
+      </w:r>
+      <w:proofErr w:type="spellStart"/>
+      <w:r>
+        <w:rPr>
+          <w:bCs/>
+          <w:sz w:val="23"/>
+          <w:szCs w:val="23"/>
+        </w:rPr>
+        <w:t>ck</w:t>
+      </w:r>
+      <w:proofErr w:type="spellEnd"/>
+      <w:r>
+        <w:rPr>
+          <w:bCs/>
+          <w:sz w:val="23"/>
+          <w:szCs w:val="23"/>
+        </w:rPr>
+        <w:t xml:space="preserve">“ ist angemeldet und </w:t>
+      </w:r>
+      <w:r>
+        <w:rPr>
+          <w:bCs/>
+          <w:sz w:val="23"/>
+          <w:szCs w:val="23"/>
+        </w:rPr>
+        <w:t>hat die Daten eines Events verändert oder sogar ein Event gelöscht.</w:t>
+      </w:r>
+      <w:r>
+        <w:rPr>
+          <w:bCs/>
+          <w:sz w:val="23"/>
+          <w:szCs w:val="23"/>
+        </w:rPr>
+        <w:t xml:space="preserve"> Alle User die bei diesem Event mitmachen sind online.</w:t>
+      </w:r>
+      <w:r>
+        <w:rPr>
+          <w:bCs/>
+          <w:sz w:val="23"/>
+          <w:szCs w:val="23"/>
+        </w:rPr>
+        <w:br/>
+      </w:r>
+      <w:r>
+        <w:rPr>
+          <w:b/>
+          <w:bCs/>
+          <w:sz w:val="23"/>
+          <w:szCs w:val="23"/>
+        </w:rPr>
+        <w:t xml:space="preserve">Aktion: </w:t>
+      </w:r>
+      <w:r>
+        <w:rPr>
+          <w:bCs/>
+          <w:sz w:val="23"/>
+          <w:szCs w:val="23"/>
+        </w:rPr>
+        <w:t>Der Veranstalter bestätigt die Änderung der Daten.</w:t>
+      </w:r>
+    </w:p>
+    <w:p>
+      <w:pPr>
+        <w:pStyle w:val="Default"/>
+        <w:rPr>
+          <w:bCs/>
+          <w:sz w:val="23"/>
+          <w:szCs w:val="23"/>
+        </w:rPr>
+      </w:pPr>
+      <w:r>
+        <w:rPr>
+          <w:b/>
+          <w:bCs/>
+          <w:sz w:val="23"/>
+          <w:szCs w:val="23"/>
+        </w:rPr>
+        <w:t xml:space="preserve">Ergebnis: </w:t>
+      </w:r>
+      <w:r>
+        <w:rPr>
+          <w:bCs/>
+          <w:sz w:val="23"/>
+          <w:szCs w:val="23"/>
+        </w:rPr>
+        <w:t>Alle User</w:t>
+      </w:r>
+      <w:r>
+        <w:rPr>
+          <w:bCs/>
+          <w:sz w:val="23"/>
+          <w:szCs w:val="23"/>
+        </w:rPr>
+        <w:t>, welche bei diesem Event erhalten eine Benachrichtigung.</w:t>
+      </w:r>
+    </w:p>
+    <w:p>
+      <w:pPr>
+        <w:pStyle w:val="Default"/>
+        <w:rPr>
+          <w:bCs/>
+          <w:sz w:val="23"/>
+          <w:szCs w:val="23"/>
+        </w:rPr>
+      </w:pPr>
+    </w:p>
+    <w:p>
+      <w:pPr>
+        <w:pStyle w:val="Default"/>
+        <w:rPr>
+          <w:sz w:val="23"/>
+          <w:szCs w:val="23"/>
+        </w:rPr>
+      </w:pPr>
+      <w:r>
+        <w:rPr>
+          <w:bCs/>
+          <w:sz w:val="23"/>
+          <w:szCs w:val="23"/>
+        </w:rPr>
+        <w:t xml:space="preserve">2. </w:t>
+      </w:r>
+      <w:r>
+        <w:rPr>
+          <w:b/>
+          <w:bCs/>
+          <w:sz w:val="23"/>
+          <w:szCs w:val="23"/>
+        </w:rPr>
+        <w:t xml:space="preserve">Vorbedingung: </w:t>
+      </w:r>
+      <w:r>
+        <w:rPr>
+          <w:bCs/>
+          <w:sz w:val="23"/>
+          <w:szCs w:val="23"/>
+        </w:rPr>
+        <w:t>Veranstalter „</w:t>
+      </w:r>
+      <w:hyperlink r:id="rId20" w:history="1">
+        <w:r>
+          <w:rPr>
+            <w:rStyle w:val="Hyperlink"/>
+            <w:bCs/>
+            <w:sz w:val="23"/>
+            <w:szCs w:val="23"/>
+          </w:rPr>
+          <w:t>corakumnig@gmail.com</w:t>
+        </w:r>
+      </w:hyperlink>
+      <w:r>
+        <w:rPr>
+          <w:bCs/>
+          <w:sz w:val="23"/>
+          <w:szCs w:val="23"/>
+        </w:rPr>
+        <w:t>“ mit dem Passwort „</w:t>
+      </w:r>
+      <w:proofErr w:type="spellStart"/>
+      <w:r>
+        <w:rPr>
+          <w:bCs/>
+          <w:sz w:val="23"/>
+          <w:szCs w:val="23"/>
+        </w:rPr>
+        <w:t>ck</w:t>
+      </w:r>
+      <w:proofErr w:type="spellEnd"/>
+      <w:r>
+        <w:rPr>
+          <w:bCs/>
+          <w:sz w:val="23"/>
+          <w:szCs w:val="23"/>
+        </w:rPr>
+        <w:t>“ ist angemeldet und hat die Daten eines Events verändert oder sogar ein Event gelöscht.</w:t>
+      </w:r>
+      <w:r>
+        <w:rPr>
+          <w:bCs/>
+          <w:sz w:val="23"/>
+          <w:szCs w:val="23"/>
+        </w:rPr>
+        <w:t xml:space="preserve"> Nicht alle Teilnehmer die bei diesem Event mitmachen sind online.</w:t>
+      </w:r>
+      <w:r>
+        <w:rPr>
+          <w:bCs/>
+          <w:sz w:val="23"/>
+          <w:szCs w:val="23"/>
+        </w:rPr>
+        <w:br/>
+      </w:r>
+      <w:r>
+        <w:rPr>
+          <w:b/>
+          <w:bCs/>
+          <w:sz w:val="23"/>
+          <w:szCs w:val="23"/>
+        </w:rPr>
+        <w:t xml:space="preserve">Aktion: </w:t>
+      </w:r>
+      <w:r>
+        <w:rPr>
+          <w:bCs/>
+          <w:sz w:val="23"/>
+          <w:szCs w:val="23"/>
+        </w:rPr>
+        <w:t>Der Veranstalter bestätigt die Änderung der Daten.</w:t>
+      </w:r>
+    </w:p>
+    <w:p>
+      <w:pPr>
+        <w:pStyle w:val="Default"/>
+      </w:pPr>
+      <w:r>
+        <w:rPr>
+          <w:b/>
+          <w:bCs/>
+          <w:sz w:val="23"/>
+          <w:szCs w:val="23"/>
+        </w:rPr>
+        <w:t>Ergebnis</w:t>
+      </w:r>
+      <w:r>
+        <w:rPr>
+          <w:b/>
+          <w:bCs/>
+          <w:sz w:val="23"/>
+          <w:szCs w:val="23"/>
+        </w:rPr>
+        <w:t xml:space="preserve">: </w:t>
+      </w:r>
+      <w:r>
+        <w:rPr>
+          <w:bCs/>
+          <w:sz w:val="23"/>
+          <w:szCs w:val="23"/>
+        </w:rPr>
+        <w:t xml:space="preserve">Alle User, welche online sind bekommen sofort eine Benachrichtigung über die Änderung. Alle User, welche zum Zeitpunkt der Änderung offline sind bekommen sofort nach dem sie sich das nächste </w:t>
+      </w:r>
+      <w:proofErr w:type="spellStart"/>
+      <w:proofErr w:type="gramStart"/>
+      <w:r>
+        <w:rPr>
+          <w:bCs/>
+          <w:sz w:val="23"/>
+          <w:szCs w:val="23"/>
+        </w:rPr>
+        <w:t>mal</w:t>
+      </w:r>
+      <w:proofErr w:type="spellEnd"/>
+      <w:proofErr w:type="gramEnd"/>
+      <w:r>
+        <w:rPr>
+          <w:bCs/>
+          <w:sz w:val="23"/>
+          <w:szCs w:val="23"/>
+        </w:rPr>
+        <w:t xml:space="preserve"> eingeloggt haben eine Benachrichtigung.</w:t>
+      </w:r>
+    </w:p>
+    <w:p>
+      <w:pPr>
         <w:rPr>
           <w:lang w:val="de-AT"/>
         </w:rPr>
@@ -2973,8 +5494,48 @@
           <w:color w:val="auto"/>
           <w:lang w:val="de-AT"/>
         </w:rPr>
-        <w:lastRenderedPageBreak/>
-        <w:t>Userstory: Benachrichtigung über Änderung an Teilnehmer</w:t>
+        <w:t>Userstory: Teilna</w:t>
+      </w:r>
+      <w:r>
+        <w:rPr>
+          <w:color w:val="auto"/>
+          <w:lang w:val="de-AT"/>
+        </w:rPr>
+        <w:t>hmen</w:t>
+      </w:r>
+      <w:r>
+        <w:rPr>
+          <w:color w:val="auto"/>
+          <w:lang w:val="de-AT"/>
+        </w:rPr>
+        <w:t xml:space="preserve"> bei</w:t>
+      </w:r>
+      <w:r>
+        <w:rPr>
+          <w:color w:val="auto"/>
+          <w:lang w:val="de-AT"/>
+        </w:rPr>
+        <w:t xml:space="preserve"> Event</w:t>
+      </w:r>
+      <w:r>
+        <w:rPr>
+          <w:color w:val="auto"/>
+          <w:lang w:val="de-AT"/>
+        </w:rPr>
+        <w:t xml:space="preserve"> entfernen</w:t>
+      </w:r>
+    </w:p>
+    <w:p>
+      <w:pPr>
+        <w:rPr>
+          <w:lang w:val="de-AT"/>
+        </w:rPr>
+      </w:pPr>
+      <w:r>
+        <w:rPr>
+          <w:lang w:val="de-AT"/>
+        </w:rPr>
+        <w:t>Das Ziel dieser Userstorys ist es, dass alle Teilnehmer, welche bei einem gewissen Event mitmachen, von diesem abgemeldet werden.</w:t>
       </w:r>
     </w:p>
     <w:p>
@@ -2995,6 +5556,25 @@
     </w:p>
     <w:p>
       <w:pPr>
+        <w:rPr>
+          <w:lang w:val="de-AT"/>
+        </w:rPr>
+      </w:pPr>
+      <w:r>
+        <w:rPr>
+          <w:lang w:val="de-AT"/>
+        </w:rPr>
+        <w:t xml:space="preserve">Die Liste der Teilnehmer </w:t>
+      </w:r>
+      <w:r>
+        <w:rPr>
+          <w:lang w:val="de-AT"/>
+        </w:rPr>
+        <w:t xml:space="preserve">eines Events ist leer. </w:t>
+      </w:r>
+    </w:p>
+    <w:p>
+      <w:pPr>
         <w:pStyle w:val="berschrift2"/>
         <w:rPr>
           <w:color w:val="auto"/>
@@ -3011,10 +5591,150 @@
     </w:p>
     <w:p>
       <w:pPr>
-        <w:rPr>
-          <w:lang w:val="de-AT"/>
-        </w:rPr>
-      </w:pPr>
+        <w:pStyle w:val="Default"/>
+        <w:rPr>
+          <w:sz w:val="23"/>
+          <w:szCs w:val="23"/>
+        </w:rPr>
+      </w:pPr>
+      <w:r>
+        <w:rPr>
+          <w:bCs/>
+          <w:sz w:val="23"/>
+          <w:szCs w:val="23"/>
+        </w:rPr>
+        <w:t>1.</w:t>
+      </w:r>
+      <w:r>
+        <w:rPr>
+          <w:bCs/>
+          <w:sz w:val="23"/>
+          <w:szCs w:val="23"/>
+        </w:rPr>
+        <w:t xml:space="preserve"> </w:t>
+      </w:r>
+      <w:r>
+        <w:rPr>
+          <w:b/>
+          <w:bCs/>
+          <w:sz w:val="23"/>
+          <w:szCs w:val="23"/>
+        </w:rPr>
+        <w:t xml:space="preserve">Vorbedingung: </w:t>
+      </w:r>
+      <w:r>
+        <w:rPr>
+          <w:bCs/>
+          <w:sz w:val="23"/>
+          <w:szCs w:val="23"/>
+        </w:rPr>
+        <w:t>Veranstalter „</w:t>
+      </w:r>
+      <w:hyperlink r:id="rId21" w:history="1">
+        <w:r>
+          <w:rPr>
+            <w:rStyle w:val="Hyperlink"/>
+            <w:bCs/>
+            <w:sz w:val="23"/>
+            <w:szCs w:val="23"/>
+          </w:rPr>
+          <w:t>corakumnig@gmail.com</w:t>
+        </w:r>
+      </w:hyperlink>
+      <w:r>
+        <w:rPr>
+          <w:bCs/>
+          <w:sz w:val="23"/>
+          <w:szCs w:val="23"/>
+        </w:rPr>
+        <w:t>“ mit dem Passwort „</w:t>
+      </w:r>
+      <w:proofErr w:type="spellStart"/>
+      <w:r>
+        <w:rPr>
+          <w:bCs/>
+          <w:sz w:val="23"/>
+          <w:szCs w:val="23"/>
+        </w:rPr>
+        <w:t>ck</w:t>
+      </w:r>
+      <w:proofErr w:type="spellEnd"/>
+      <w:r>
+        <w:rPr>
+          <w:bCs/>
+          <w:sz w:val="23"/>
+          <w:szCs w:val="23"/>
+        </w:rPr>
+        <w:t>“ ist angemeldet</w:t>
+      </w:r>
+      <w:r>
+        <w:rPr>
+          <w:bCs/>
+          <w:sz w:val="23"/>
+          <w:szCs w:val="23"/>
+        </w:rPr>
+        <w:t>.</w:t>
+      </w:r>
+      <w:r>
+        <w:rPr>
+          <w:bCs/>
+          <w:sz w:val="23"/>
+          <w:szCs w:val="23"/>
+        </w:rPr>
+        <w:br/>
+      </w:r>
+      <w:r>
+        <w:rPr>
+          <w:b/>
+          <w:bCs/>
+          <w:sz w:val="23"/>
+          <w:szCs w:val="23"/>
+        </w:rPr>
+        <w:t xml:space="preserve">Aktion: </w:t>
+      </w:r>
+      <w:r>
+        <w:rPr>
+          <w:bCs/>
+          <w:sz w:val="23"/>
+          <w:szCs w:val="23"/>
+        </w:rPr>
+        <w:t>Der Veranstalter löscht ein Event.</w:t>
+      </w:r>
+    </w:p>
+    <w:p>
+      <w:pPr>
+        <w:pStyle w:val="Default"/>
+        <w:rPr>
+          <w:bCs/>
+          <w:sz w:val="23"/>
+          <w:szCs w:val="23"/>
+        </w:rPr>
+      </w:pPr>
+      <w:r>
+        <w:rPr>
+          <w:b/>
+          <w:bCs/>
+          <w:sz w:val="23"/>
+          <w:szCs w:val="23"/>
+        </w:rPr>
+        <w:t xml:space="preserve">Ergebnis: </w:t>
+      </w:r>
+      <w:r>
+        <w:rPr>
+          <w:bCs/>
+          <w:sz w:val="23"/>
+          <w:szCs w:val="23"/>
+        </w:rPr>
+        <w:t>Alle User, welche bei diesem Event erhalten eine Benachrichtigung</w:t>
+      </w:r>
+      <w:r>
+        <w:rPr>
+          <w:bCs/>
+          <w:sz w:val="23"/>
+          <w:szCs w:val="23"/>
+        </w:rPr>
+        <w:t xml:space="preserve"> und werden danach aus der Liste gelöscht.</w:t>
+      </w:r>
     </w:p>
     <w:p>
       <w:pPr>
@@ -3029,35 +5749,20 @@
           <w:color w:val="auto"/>
           <w:lang w:val="de-AT"/>
         </w:rPr>
-        <w:t>Userstory: Teilna</w:t>
-      </w:r>
-      <w:r>
-        <w:rPr>
-          <w:color w:val="auto"/>
-          <w:lang w:val="de-AT"/>
-        </w:rPr>
-        <w:t>hmen</w:t>
-      </w:r>
-      <w:r>
-        <w:rPr>
-          <w:color w:val="auto"/>
-          <w:lang w:val="de-AT"/>
-        </w:rPr>
-        <w:t xml:space="preserve"> bei</w:t>
-      </w:r>
-      <w:r>
-        <w:rPr>
-          <w:color w:val="auto"/>
-          <w:lang w:val="de-AT"/>
-        </w:rPr>
-        <w:t xml:space="preserve"> Event</w:t>
-      </w:r>
-      <w:r>
-        <w:rPr>
-          <w:color w:val="auto"/>
-          <w:lang w:val="de-AT"/>
-        </w:rPr>
-        <w:t xml:space="preserve"> entfernen</w:t>
+        <w:t>(Userstory: Daten löschen)</w:t>
+      </w:r>
+    </w:p>
+    <w:p>
+      <w:pPr>
+        <w:rPr>
+          <w:lang w:val="de-AT"/>
+        </w:rPr>
+      </w:pPr>
+      <w:r>
+        <w:rPr>
+          <w:lang w:val="de-AT"/>
+        </w:rPr>
+        <w:t>Diese Userstory hat zum Ziel, dass ein Event gelöscht wird.</w:t>
       </w:r>
     </w:p>
     <w:p>
@@ -3078,87 +5783,18 @@
     </w:p>
     <w:p>
       <w:pPr>
-        <w:pStyle w:val="berschrift2"/>
-        <w:rPr>
-          <w:color w:val="auto"/>
-          <w:lang w:val="de-AT"/>
-        </w:rPr>
-      </w:pPr>
-      <w:r>
-        <w:rPr>
-          <w:color w:val="auto"/>
-          <w:lang w:val="de-AT"/>
-        </w:rPr>
-        <w:t>Testfälle</w:t>
+        <w:rPr>
+          <w:lang w:val="de-AT"/>
+        </w:rPr>
+      </w:pPr>
+      <w:r>
+        <w:rPr>
+          <w:lang w:val="de-AT"/>
+        </w:rPr>
+        <w:t>Alle Verbindungen vom Event zu den Teilnehmern muss gelöscht werden danach kann dass Event gelöscht werden.</w:t>
       </w:r>
       <w:bookmarkStart w:id="0" w:name="_GoBack"/>
       <w:bookmarkEnd w:id="0"/>
-    </w:p>
-    <w:p>
-      <w:pPr>
-        <w:rPr>
-          <w:lang w:val="de-AT"/>
-        </w:rPr>
-      </w:pPr>
-    </w:p>
-    <w:p>
-      <w:pPr>
-        <w:pStyle w:val="berschrift1"/>
-        <w:rPr>
-          <w:color w:val="auto"/>
-          <w:lang w:val="de-AT"/>
-        </w:rPr>
-      </w:pPr>
-      <w:r>
-        <w:rPr>
-          <w:color w:val="auto"/>
-          <w:lang w:val="de-AT"/>
-        </w:rPr>
-        <w:t>(Userstory: Daten löschen)</w:t>
-      </w:r>
-    </w:p>
-    <w:p>
-      <w:pPr>
-        <w:pStyle w:val="berschrift2"/>
-        <w:rPr>
-          <w:color w:val="auto"/>
-          <w:lang w:val="de-AT"/>
-        </w:rPr>
-      </w:pPr>
-      <w:r>
-        <w:rPr>
-          <w:color w:val="auto"/>
-          <w:lang w:val="de-AT"/>
-        </w:rPr>
-        <w:t>Akzeptanzkriterien</w:t>
-      </w:r>
-    </w:p>
-    <w:p>
-      <w:pPr>
-        <w:rPr>
-          <w:sz w:val="24"/>
-          <w:lang w:val="de-AT"/>
-        </w:rPr>
-      </w:pPr>
-    </w:p>
-    <w:p/>
-    <w:p/>
-    <w:p>
-      <w:pPr>
-        <w:tabs>
-          <w:tab w:val="left" w:pos="6366"/>
-        </w:tabs>
-      </w:pPr>
-      <w:r>
-        <w:tab/>
-      </w:r>
-    </w:p>
-    <w:p>
-      <w:pPr>
-        <w:tabs>
-          <w:tab w:val="left" w:pos="6366"/>
-        </w:tabs>
-      </w:pPr>
     </w:p>
     <w:p>
       <w:pPr>
@@ -3293,6 +5929,96 @@
     </w:lvl>
   </w:abstractNum>
   <w:abstractNum w:abstractNumId="1" w15:restartNumberingAfterBreak="0">
+    <w:nsid w:val="15DA0D48"/>
+    <w:multiLevelType w:val="hybridMultilevel"/>
+    <w:tmpl w:val="911A0322"/>
+    <w:lvl w:ilvl="0" w:tplc="0C07000F">
+      <w:start w:val="1"/>
+      <w:numFmt w:val="decimal"/>
+      <w:lvlText w:val="%1."/>
+      <w:lvlJc w:val="left"/>
+      <w:pPr>
+        <w:ind w:left="720" w:hanging="360"/>
+      </w:pPr>
+      <w:rPr>
+        <w:rFonts w:hint="default"/>
+        <w:b w:val="0"/>
+      </w:rPr>
+    </w:lvl>
+    <w:lvl w:ilvl="1" w:tplc="0C070019" w:tentative="1">
+      <w:start w:val="1"/>
+      <w:numFmt w:val="lowerLetter"/>
+      <w:lvlText w:val="%2."/>
+      <w:lvlJc w:val="left"/>
+      <w:pPr>
+        <w:ind w:left="1440" w:hanging="360"/>
+      </w:pPr>
+    </w:lvl>
+    <w:lvl w:ilvl="2" w:tplc="0C07001B" w:tentative="1">
+      <w:start w:val="1"/>
+      <w:numFmt w:val="lowerRoman"/>
+      <w:lvlText w:val="%3."/>
+      <w:lvlJc w:val="right"/>
+      <w:pPr>
+        <w:ind w:left="2160" w:hanging="180"/>
+      </w:pPr>
+    </w:lvl>
+    <w:lvl w:ilvl="3" w:tplc="0C07000F" w:tentative="1">
+      <w:start w:val="1"/>
+      <w:numFmt w:val="decimal"/>
+      <w:lvlText w:val="%4."/>
+      <w:lvlJc w:val="left"/>
+      <w:pPr>
+        <w:ind w:left="2880" w:hanging="360"/>
+      </w:pPr>
+    </w:lvl>
+    <w:lvl w:ilvl="4" w:tplc="0C070019" w:tentative="1">
+      <w:start w:val="1"/>
+      <w:numFmt w:val="lowerLetter"/>
+      <w:lvlText w:val="%5."/>
+      <w:lvlJc w:val="left"/>
+      <w:pPr>
+        <w:ind w:left="3600" w:hanging="360"/>
+      </w:pPr>
+    </w:lvl>
+    <w:lvl w:ilvl="5" w:tplc="0C07001B" w:tentative="1">
+      <w:start w:val="1"/>
+      <w:numFmt w:val="lowerRoman"/>
+      <w:lvlText w:val="%6."/>
+      <w:lvlJc w:val="right"/>
+      <w:pPr>
+        <w:ind w:left="4320" w:hanging="180"/>
+      </w:pPr>
+    </w:lvl>
+    <w:lvl w:ilvl="6" w:tplc="0C07000F" w:tentative="1">
+      <w:start w:val="1"/>
+      <w:numFmt w:val="decimal"/>
+      <w:lvlText w:val="%7."/>
+      <w:lvlJc w:val="left"/>
+      <w:pPr>
+        <w:ind w:left="5040" w:hanging="360"/>
+      </w:pPr>
+    </w:lvl>
+    <w:lvl w:ilvl="7" w:tplc="0C070019" w:tentative="1">
+      <w:start w:val="1"/>
+      <w:numFmt w:val="lowerLetter"/>
+      <w:lvlText w:val="%8."/>
+      <w:lvlJc w:val="left"/>
+      <w:pPr>
+        <w:ind w:left="5760" w:hanging="360"/>
+      </w:pPr>
+    </w:lvl>
+    <w:lvl w:ilvl="8" w:tplc="0C07001B" w:tentative="1">
+      <w:start w:val="1"/>
+      <w:numFmt w:val="lowerRoman"/>
+      <w:lvlText w:val="%9."/>
+      <w:lvlJc w:val="right"/>
+      <w:pPr>
+        <w:ind w:left="6480" w:hanging="180"/>
+      </w:pPr>
+    </w:lvl>
+  </w:abstractNum>
+  <w:abstractNum w:abstractNumId="2" w15:restartNumberingAfterBreak="0">
     <w:nsid w:val="201327E4"/>
     <w:multiLevelType w:val="hybridMultilevel"/>
     <w:tmpl w:val="1CD43E6E"/>
@@ -3405,7 +6131,7 @@
       </w:rPr>
     </w:lvl>
   </w:abstractNum>
-  <w:abstractNum w:abstractNumId="2" w15:restartNumberingAfterBreak="0">
+  <w:abstractNum w:abstractNumId="3" w15:restartNumberingAfterBreak="0">
     <w:nsid w:val="229F7833"/>
     <w:multiLevelType w:val="hybridMultilevel"/>
     <w:tmpl w:val="15A6C0A0"/>
@@ -3495,7 +6221,96 @@
       </w:pPr>
     </w:lvl>
   </w:abstractNum>
-  <w:abstractNum w:abstractNumId="3" w15:restartNumberingAfterBreak="0">
+  <w:abstractNum w:abstractNumId="4" w15:restartNumberingAfterBreak="0">
+    <w:nsid w:val="376C60BE"/>
+    <w:multiLevelType w:val="hybridMultilevel"/>
+    <w:tmpl w:val="9452906A"/>
+    <w:lvl w:ilvl="0" w:tplc="0C07000F">
+      <w:start w:val="1"/>
+      <w:numFmt w:val="decimal"/>
+      <w:lvlText w:val="%1."/>
+      <w:lvlJc w:val="left"/>
+      <w:pPr>
+        <w:ind w:left="720" w:hanging="360"/>
+      </w:pPr>
+      <w:rPr>
+        <w:rFonts w:hint="default"/>
+      </w:rPr>
+    </w:lvl>
+    <w:lvl w:ilvl="1" w:tplc="0C070019" w:tentative="1">
+      <w:start w:val="1"/>
+      <w:numFmt w:val="lowerLetter"/>
+      <w:lvlText w:val="%2."/>
+      <w:lvlJc w:val="left"/>
+      <w:pPr>
+        <w:ind w:left="1440" w:hanging="360"/>
+      </w:pPr>
+    </w:lvl>
+    <w:lvl w:ilvl="2" w:tplc="0C07001B" w:tentative="1">
+      <w:start w:val="1"/>
+      <w:numFmt w:val="lowerRoman"/>
+      <w:lvlText w:val="%3."/>
+      <w:lvlJc w:val="right"/>
+      <w:pPr>
+        <w:ind w:left="2160" w:hanging="180"/>
+      </w:pPr>
+    </w:lvl>
+    <w:lvl w:ilvl="3" w:tplc="0C07000F" w:tentative="1">
+      <w:start w:val="1"/>
+      <w:numFmt w:val="decimal"/>
+      <w:lvlText w:val="%4."/>
+      <w:lvlJc w:val="left"/>
+      <w:pPr>
+        <w:ind w:left="2880" w:hanging="360"/>
+      </w:pPr>
+    </w:lvl>
+    <w:lvl w:ilvl="4" w:tplc="0C070019" w:tentative="1">
+      <w:start w:val="1"/>
+      <w:numFmt w:val="lowerLetter"/>
+      <w:lvlText w:val="%5."/>
+      <w:lvlJc w:val="left"/>
+      <w:pPr>
+        <w:ind w:left="3600" w:hanging="360"/>
+      </w:pPr>
+    </w:lvl>
+    <w:lvl w:ilvl="5" w:tplc="0C07001B" w:tentative="1">
+      <w:start w:val="1"/>
+      <w:numFmt w:val="lowerRoman"/>
+      <w:lvlText w:val="%6."/>
+      <w:lvlJc w:val="right"/>
+      <w:pPr>
+        <w:ind w:left="4320" w:hanging="180"/>
+      </w:pPr>
+    </w:lvl>
+    <w:lvl w:ilvl="6" w:tplc="0C07000F" w:tentative="1">
+      <w:start w:val="1"/>
+      <w:numFmt w:val="decimal"/>
+      <w:lvlText w:val="%7."/>
+      <w:lvlJc w:val="left"/>
+      <w:pPr>
+        <w:ind w:left="5040" w:hanging="360"/>
+      </w:pPr>
+    </w:lvl>
+    <w:lvl w:ilvl="7" w:tplc="0C070019" w:tentative="1">
+      <w:start w:val="1"/>
+      <w:numFmt w:val="lowerLetter"/>
+      <w:lvlText w:val="%8."/>
+      <w:lvlJc w:val="left"/>
+      <w:pPr>
+        <w:ind w:left="5760" w:hanging="360"/>
+      </w:pPr>
+    </w:lvl>
+    <w:lvl w:ilvl="8" w:tplc="0C07001B" w:tentative="1">
+      <w:start w:val="1"/>
+      <w:numFmt w:val="lowerRoman"/>
+      <w:lvlText w:val="%9."/>
+      <w:lvlJc w:val="right"/>
+      <w:pPr>
+        <w:ind w:left="6480" w:hanging="180"/>
+      </w:pPr>
+    </w:lvl>
+  </w:abstractNum>
+  <w:abstractNum w:abstractNumId="5" w15:restartNumberingAfterBreak="0">
     <w:nsid w:val="3E7716F9"/>
     <w:multiLevelType w:val="hybridMultilevel"/>
     <w:tmpl w:val="F1608BA0"/>
@@ -3608,7 +6423,96 @@
       </w:rPr>
     </w:lvl>
   </w:abstractNum>
-  <w:abstractNum w:abstractNumId="4" w15:restartNumberingAfterBreak="0">
+  <w:abstractNum w:abstractNumId="6" w15:restartNumberingAfterBreak="0">
+    <w:nsid w:val="438226B3"/>
+    <w:multiLevelType w:val="hybridMultilevel"/>
+    <w:tmpl w:val="201C1B5C"/>
+    <w:lvl w:ilvl="0" w:tplc="0C07000F">
+      <w:start w:val="1"/>
+      <w:numFmt w:val="decimal"/>
+      <w:lvlText w:val="%1."/>
+      <w:lvlJc w:val="left"/>
+      <w:pPr>
+        <w:ind w:left="720" w:hanging="360"/>
+      </w:pPr>
+      <w:rPr>
+        <w:rFonts w:hint="default"/>
+      </w:rPr>
+    </w:lvl>
+    <w:lvl w:ilvl="1" w:tplc="0C070019" w:tentative="1">
+      <w:start w:val="1"/>
+      <w:numFmt w:val="lowerLetter"/>
+      <w:lvlText w:val="%2."/>
+      <w:lvlJc w:val="left"/>
+      <w:pPr>
+        <w:ind w:left="1440" w:hanging="360"/>
+      </w:pPr>
+    </w:lvl>
+    <w:lvl w:ilvl="2" w:tplc="0C07001B" w:tentative="1">
+      <w:start w:val="1"/>
+      <w:numFmt w:val="lowerRoman"/>
+      <w:lvlText w:val="%3."/>
+      <w:lvlJc w:val="right"/>
+      <w:pPr>
+        <w:ind w:left="2160" w:hanging="180"/>
+      </w:pPr>
+    </w:lvl>
+    <w:lvl w:ilvl="3" w:tplc="0C07000F" w:tentative="1">
+      <w:start w:val="1"/>
+      <w:numFmt w:val="decimal"/>
+      <w:lvlText w:val="%4."/>
+      <w:lvlJc w:val="left"/>
+      <w:pPr>
+        <w:ind w:left="2880" w:hanging="360"/>
+      </w:pPr>
+    </w:lvl>
+    <w:lvl w:ilvl="4" w:tplc="0C070019" w:tentative="1">
+      <w:start w:val="1"/>
+      <w:numFmt w:val="lowerLetter"/>
+      <w:lvlText w:val="%5."/>
+      <w:lvlJc w:val="left"/>
+      <w:pPr>
+        <w:ind w:left="3600" w:hanging="360"/>
+      </w:pPr>
+    </w:lvl>
+    <w:lvl w:ilvl="5" w:tplc="0C07001B" w:tentative="1">
+      <w:start w:val="1"/>
+      <w:numFmt w:val="lowerRoman"/>
+      <w:lvlText w:val="%6."/>
+      <w:lvlJc w:val="right"/>
+      <w:pPr>
+        <w:ind w:left="4320" w:hanging="180"/>
+      </w:pPr>
+    </w:lvl>
+    <w:lvl w:ilvl="6" w:tplc="0C07000F" w:tentative="1">
+      <w:start w:val="1"/>
+      <w:numFmt w:val="decimal"/>
+      <w:lvlText w:val="%7."/>
+      <w:lvlJc w:val="left"/>
+      <w:pPr>
+        <w:ind w:left="5040" w:hanging="360"/>
+      </w:pPr>
+    </w:lvl>
+    <w:lvl w:ilvl="7" w:tplc="0C070019" w:tentative="1">
+      <w:start w:val="1"/>
+      <w:numFmt w:val="lowerLetter"/>
+      <w:lvlText w:val="%8."/>
+      <w:lvlJc w:val="left"/>
+      <w:pPr>
+        <w:ind w:left="5760" w:hanging="360"/>
+      </w:pPr>
+    </w:lvl>
+    <w:lvl w:ilvl="8" w:tplc="0C07001B" w:tentative="1">
+      <w:start w:val="1"/>
+      <w:numFmt w:val="lowerRoman"/>
+      <w:lvlText w:val="%9."/>
+      <w:lvlJc w:val="right"/>
+      <w:pPr>
+        <w:ind w:left="6480" w:hanging="180"/>
+      </w:pPr>
+    </w:lvl>
+  </w:abstractNum>
+  <w:abstractNum w:abstractNumId="7" w15:restartNumberingAfterBreak="0">
     <w:nsid w:val="456C026A"/>
     <w:multiLevelType w:val="hybridMultilevel"/>
     <w:tmpl w:val="8B280EB2"/>
@@ -3721,7 +6625,7 @@
       </w:rPr>
     </w:lvl>
   </w:abstractNum>
-  <w:abstractNum w:abstractNumId="5" w15:restartNumberingAfterBreak="0">
+  <w:abstractNum w:abstractNumId="8" w15:restartNumberingAfterBreak="0">
     <w:nsid w:val="48012116"/>
     <w:multiLevelType w:val="hybridMultilevel"/>
     <w:tmpl w:val="F31E4972"/>
@@ -3834,7 +6738,7 @@
       </w:rPr>
     </w:lvl>
   </w:abstractNum>
-  <w:abstractNum w:abstractNumId="6" w15:restartNumberingAfterBreak="0">
+  <w:abstractNum w:abstractNumId="9" w15:restartNumberingAfterBreak="0">
     <w:nsid w:val="50CD00B7"/>
     <w:multiLevelType w:val="hybridMultilevel"/>
     <w:tmpl w:val="3FA89EDC"/>
@@ -3947,7 +6851,96 @@
       </w:rPr>
     </w:lvl>
   </w:abstractNum>
-  <w:abstractNum w:abstractNumId="7" w15:restartNumberingAfterBreak="0">
+  <w:abstractNum w:abstractNumId="10" w15:restartNumberingAfterBreak="0">
+    <w:nsid w:val="5131791E"/>
+    <w:multiLevelType w:val="hybridMultilevel"/>
+    <w:tmpl w:val="24A8A076"/>
+    <w:lvl w:ilvl="0" w:tplc="0C07000F">
+      <w:start w:val="1"/>
+      <w:numFmt w:val="decimal"/>
+      <w:lvlText w:val="%1."/>
+      <w:lvlJc w:val="left"/>
+      <w:pPr>
+        <w:ind w:left="720" w:hanging="360"/>
+      </w:pPr>
+      <w:rPr>
+        <w:rFonts w:hint="default"/>
+      </w:rPr>
+    </w:lvl>
+    <w:lvl w:ilvl="1" w:tplc="0C070019" w:tentative="1">
+      <w:start w:val="1"/>
+      <w:numFmt w:val="lowerLetter"/>
+      <w:lvlText w:val="%2."/>
+      <w:lvlJc w:val="left"/>
+      <w:pPr>
+        <w:ind w:left="1440" w:hanging="360"/>
+      </w:pPr>
+    </w:lvl>
+    <w:lvl w:ilvl="2" w:tplc="0C07001B" w:tentative="1">
+      <w:start w:val="1"/>
+      <w:numFmt w:val="lowerRoman"/>
+      <w:lvlText w:val="%3."/>
+      <w:lvlJc w:val="right"/>
+      <w:pPr>
+        <w:ind w:left="2160" w:hanging="180"/>
+      </w:pPr>
+    </w:lvl>
+    <w:lvl w:ilvl="3" w:tplc="0C07000F" w:tentative="1">
+      <w:start w:val="1"/>
+      <w:numFmt w:val="decimal"/>
+      <w:lvlText w:val="%4."/>
+      <w:lvlJc w:val="left"/>
+      <w:pPr>
+        <w:ind w:left="2880" w:hanging="360"/>
+      </w:pPr>
+    </w:lvl>
+    <w:lvl w:ilvl="4" w:tplc="0C070019" w:tentative="1">
+      <w:start w:val="1"/>
+      <w:numFmt w:val="lowerLetter"/>
+      <w:lvlText w:val="%5."/>
+      <w:lvlJc w:val="left"/>
+      <w:pPr>
+        <w:ind w:left="3600" w:hanging="360"/>
+      </w:pPr>
+    </w:lvl>
+    <w:lvl w:ilvl="5" w:tplc="0C07001B" w:tentative="1">
+      <w:start w:val="1"/>
+      <w:numFmt w:val="lowerRoman"/>
+      <w:lvlText w:val="%6."/>
+      <w:lvlJc w:val="right"/>
+      <w:pPr>
+        <w:ind w:left="4320" w:hanging="180"/>
+      </w:pPr>
+    </w:lvl>
+    <w:lvl w:ilvl="6" w:tplc="0C07000F" w:tentative="1">
+      <w:start w:val="1"/>
+      <w:numFmt w:val="decimal"/>
+      <w:lvlText w:val="%7."/>
+      <w:lvlJc w:val="left"/>
+      <w:pPr>
+        <w:ind w:left="5040" w:hanging="360"/>
+      </w:pPr>
+    </w:lvl>
+    <w:lvl w:ilvl="7" w:tplc="0C070019" w:tentative="1">
+      <w:start w:val="1"/>
+      <w:numFmt w:val="lowerLetter"/>
+      <w:lvlText w:val="%8."/>
+      <w:lvlJc w:val="left"/>
+      <w:pPr>
+        <w:ind w:left="5760" w:hanging="360"/>
+      </w:pPr>
+    </w:lvl>
+    <w:lvl w:ilvl="8" w:tplc="0C07001B" w:tentative="1">
+      <w:start w:val="1"/>
+      <w:numFmt w:val="lowerRoman"/>
+      <w:lvlText w:val="%9."/>
+      <w:lvlJc w:val="right"/>
+      <w:pPr>
+        <w:ind w:left="6480" w:hanging="180"/>
+      </w:pPr>
+    </w:lvl>
+  </w:abstractNum>
+  <w:abstractNum w:abstractNumId="11" w15:restartNumberingAfterBreak="0">
     <w:nsid w:val="5B192A1A"/>
     <w:multiLevelType w:val="hybridMultilevel"/>
     <w:tmpl w:val="E1E6F256"/>
@@ -4060,7 +7053,7 @@
       </w:rPr>
     </w:lvl>
   </w:abstractNum>
-  <w:abstractNum w:abstractNumId="8" w15:restartNumberingAfterBreak="0">
+  <w:abstractNum w:abstractNumId="12" w15:restartNumberingAfterBreak="0">
     <w:nsid w:val="63475512"/>
     <w:multiLevelType w:val="hybridMultilevel"/>
     <w:tmpl w:val="CBE49DCC"/>
@@ -4173,7 +7166,7 @@
       </w:rPr>
     </w:lvl>
   </w:abstractNum>
-  <w:abstractNum w:abstractNumId="9" w15:restartNumberingAfterBreak="0">
+  <w:abstractNum w:abstractNumId="13" w15:restartNumberingAfterBreak="0">
     <w:nsid w:val="67E212F0"/>
     <w:multiLevelType w:val="hybridMultilevel"/>
     <w:tmpl w:val="4E70AAEE"/>
@@ -4286,7 +7279,7 @@
       </w:rPr>
     </w:lvl>
   </w:abstractNum>
-  <w:abstractNum w:abstractNumId="10" w15:restartNumberingAfterBreak="0">
+  <w:abstractNum w:abstractNumId="14" w15:restartNumberingAfterBreak="0">
     <w:nsid w:val="6B7C3A76"/>
     <w:multiLevelType w:val="hybridMultilevel"/>
     <w:tmpl w:val="E24C1444"/>
@@ -4399,7 +7392,7 @@
       </w:rPr>
     </w:lvl>
   </w:abstractNum>
-  <w:abstractNum w:abstractNumId="11" w15:restartNumberingAfterBreak="0">
+  <w:abstractNum w:abstractNumId="15" w15:restartNumberingAfterBreak="0">
     <w:nsid w:val="6BE62F04"/>
     <w:multiLevelType w:val="hybridMultilevel"/>
     <w:tmpl w:val="F034A83A"/>
@@ -4512,7 +7505,7 @@
       </w:rPr>
     </w:lvl>
   </w:abstractNum>
-  <w:abstractNum w:abstractNumId="12" w15:restartNumberingAfterBreak="0">
+  <w:abstractNum w:abstractNumId="16" w15:restartNumberingAfterBreak="0">
     <w:nsid w:val="70AF36C6"/>
     <w:multiLevelType w:val="hybridMultilevel"/>
     <w:tmpl w:val="1D7EE194"/>
@@ -4626,43 +7619,55 @@
     </w:lvl>
   </w:abstractNum>
   <w:num w:numId="1">
-    <w:abstractNumId w:val="3"/>
+    <w:abstractNumId w:val="5"/>
   </w:num>
   <w:num w:numId="2">
-    <w:abstractNumId w:val="6"/>
+    <w:abstractNumId w:val="9"/>
   </w:num>
   <w:num w:numId="3">
-    <w:abstractNumId w:val="8"/>
+    <w:abstractNumId w:val="12"/>
   </w:num>
   <w:num w:numId="4">
-    <w:abstractNumId w:val="7"/>
+    <w:abstractNumId w:val="11"/>
   </w:num>
   <w:num w:numId="5">
-    <w:abstractNumId w:val="12"/>
+    <w:abstractNumId w:val="16"/>
   </w:num>
   <w:num w:numId="6">
     <w:abstractNumId w:val="0"/>
   </w:num>
   <w:num w:numId="7">
-    <w:abstractNumId w:val="4"/>
+    <w:abstractNumId w:val="7"/>
   </w:num>
   <w:num w:numId="8">
+    <w:abstractNumId w:val="2"/>
+  </w:num>
+  <w:num w:numId="9">
+    <w:abstractNumId w:val="15"/>
+  </w:num>
+  <w:num w:numId="10">
+    <w:abstractNumId w:val="13"/>
+  </w:num>
+  <w:num w:numId="11">
+    <w:abstractNumId w:val="3"/>
+  </w:num>
+  <w:num w:numId="12">
+    <w:abstractNumId w:val="8"/>
+  </w:num>
+  <w:num w:numId="13">
+    <w:abstractNumId w:val="14"/>
+  </w:num>
+  <w:num w:numId="14">
+    <w:abstractNumId w:val="6"/>
+  </w:num>
+  <w:num w:numId="15">
     <w:abstractNumId w:val="1"/>
   </w:num>
-  <w:num w:numId="9">
-    <w:abstractNumId w:val="11"/>
+  <w:num w:numId="16">
+    <w:abstractNumId w:val="10"/>
   </w:num>
-  <w:num w:numId="10">
-    <w:abstractNumId w:val="9"/>
-  </w:num>
-  <w:num w:numId="11">
-    <w:abstractNumId w:val="2"/>
-  </w:num>
-  <w:num w:numId="12">
-    <w:abstractNumId w:val="5"/>
-  </w:num>
-  <w:num w:numId="13">
-    <w:abstractNumId w:val="10"/>
+  <w:num w:numId="17">
+    <w:abstractNumId w:val="4"/>
   </w:num>
 </w:numbering>
 </file>
@@ -5137,7 +8142,6 @@
   <w:style w:type="character" w:default="1" w:styleId="Absatz-Standardschriftart">
     <w:name w:val="Default Paragraph Font"/>
     <w:uiPriority w:val="1"/>
-    <w:semiHidden/>
     <w:unhideWhenUsed/>
   </w:style>
   <w:style w:type="table" w:default="1" w:styleId="NormaleTabelle">
@@ -5226,6 +8230,29 @@
       <w:sz w:val="24"/>
       <w:szCs w:val="24"/>
       <w:lang w:val="de-AT"/>
+    </w:rPr>
+  </w:style>
+  <w:style w:type="character" w:styleId="Hyperlink">
+    <w:name w:val="Hyperlink"/>
+    <w:basedOn w:val="Absatz-Standardschriftart"/>
+    <w:uiPriority w:val="99"/>
+    <w:unhideWhenUsed/>
+    <w:rsid w:val="00553283"/>
+    <w:rPr>
+      <w:color w:val="0563C1" w:themeColor="hyperlink"/>
+      <w:u w:val="single"/>
+    </w:rPr>
+  </w:style>
+  <w:style w:type="character" w:styleId="NichtaufgelsteErwhnung">
+    <w:name w:val="Unresolved Mention"/>
+    <w:basedOn w:val="Absatz-Standardschriftart"/>
+    <w:uiPriority w:val="99"/>
+    <w:semiHidden/>
+    <w:unhideWhenUsed/>
+    <w:rsid w:val="00553283"/>
+    <w:rPr>
+      <w:color w:val="808080"/>
+      <w:shd w:val="clear" w:color="auto" w:fill="E6E6E6"/>
     </w:rPr>
   </w:style>
 </w:styles>
@@ -5524,4 +8551,16 @@
     </a:ext>
   </a:extLst>
 </a:theme>
+</file>
+
+<file path=customXml/item1.xml><?xml version="1.0" encoding="utf-8"?>
+<b:Sources xmlns:b="http://schemas.openxmlformats.org/officeDocument/2006/bibliography" xmlns="http://schemas.openxmlformats.org/officeDocument/2006/bibliography" SelectedStyle="\APASixthEditionOfficeOnline.xsl" StyleName="APA" Version="6"/>
+</file>
+
+<file path=customXml/itemProps1.xml><?xml version="1.0" encoding="utf-8"?>
+<ds:datastoreItem xmlns:ds="http://schemas.openxmlformats.org/officeDocument/2006/customXml" ds:itemID="{372D3F74-3521-4746-B5CE-F0178CDD7039}">
+  <ds:schemaRefs>
+    <ds:schemaRef ds:uri="http://schemas.openxmlformats.org/officeDocument/2006/bibliography"/>
+  </ds:schemaRefs>
+</ds:datastoreItem>
 </file>
</xml_diff>